<commit_message>
Added characteristics of algorithms
</commit_message>
<xml_diff>
--- a/Dokumentation.docx
+++ b/Dokumentation.docx
@@ -24,138 +24,2222 @@
       <w:pPr>
         <w:pStyle w:val="berschrift1"/>
         <w:rPr>
+          <w:b/>
+          <w:bCs/>
           <w:lang w:val="en-GB"/>
         </w:rPr>
       </w:pPr>
-      <w:r>
-        <w:rPr>
+      <w:proofErr w:type="spellStart"/>
+      <w:r>
+        <w:rPr>
+          <w:b/>
+          <w:bCs/>
           <w:lang w:val="en-GB"/>
         </w:rPr>
-        <w:t>Bubble Sort</w:t>
-      </w:r>
-    </w:p>
-    <w:p>
-      <w:pPr>
-        <w:rPr>
+        <w:t>Algorithmen</w:t>
+      </w:r>
+      <w:proofErr w:type="spellEnd"/>
+      <w:r>
+        <w:rPr>
+          <w:b/>
+          <w:bCs/>
           <w:lang w:val="en-GB"/>
         </w:rPr>
-      </w:pPr>
-      <w:r>
-        <w:rPr>
+        <w:t xml:space="preserve"> - </w:t>
+      </w:r>
+      <w:proofErr w:type="spellStart"/>
+      <w:r>
+        <w:rPr>
+          <w:b/>
+          <w:bCs/>
           <w:lang w:val="en-GB"/>
         </w:rPr>
+        <w:t>Steckbriefe</w:t>
+      </w:r>
+      <w:proofErr w:type="spellEnd"/>
+    </w:p>
+    <w:p>
+      <w:pPr>
+        <w:pStyle w:val="berschrift1"/>
+        <w:rPr>
+          <w:b/>
+          <w:bCs/>
+        </w:rPr>
+      </w:pPr>
+      <w:r>
+        <w:t xml:space="preserve">Bubble </w:t>
+      </w:r>
+      <w:proofErr w:type="spellStart"/>
+      <w:r>
+        <w:t>Sort</w:t>
+      </w:r>
+      <w:proofErr w:type="spellEnd"/>
+    </w:p>
+    <w:p>
+      <w:r>
+        <w:t>Der Bubble</w:t>
+      </w:r>
+      <w:r>
+        <w:t xml:space="preserve"> </w:t>
+      </w:r>
+      <w:proofErr w:type="spellStart"/>
+      <w:r>
+        <w:t>Sort</w:t>
+      </w:r>
+      <w:proofErr w:type="spellEnd"/>
+      <w:r>
+        <w:t xml:space="preserve"> Algorithmus sortiert E</w:t>
+      </w:r>
+      <w:r>
+        <w:t>lemente vergleichsbasiert</w:t>
+      </w:r>
+      <w:r>
+        <w:t>, stabil</w:t>
+      </w:r>
+      <w:r>
+        <w:t xml:space="preserve"> und in-place. Die Eingabe-Liste wird von links nach rechts durchlaufen und dabei in jedem Schritt das aktuelle Element mit dem rechten Nachbarn verglichen. Falls die beiden Elemente das Sortierkriterium verletzen, werden sie getauscht. Diese Phase wird meist als „Bubble-Phase“ bezeichnet und solange wiederholt, bis die Eingabeliste vollständig sortiert ist, wobei das jeweils letzte Element des vorherigen Durchlaufs nicht mehr betrachtet werden muss</w:t>
+      </w:r>
+      <w:r>
+        <w:t>.</w:t>
+      </w:r>
+    </w:p>
+    <w:p>
+      <w:pPr>
+        <w:rPr>
+          <w:b/>
+          <w:bCs/>
+        </w:rPr>
+      </w:pPr>
+      <w:r>
+        <w:rPr>
+          <w:b/>
+          <w:bCs/>
+        </w:rPr>
+        <w:t>Theoretische Komplexität (Time/Space):</w:t>
+      </w:r>
+    </w:p>
+    <w:tbl>
+      <w:tblPr>
+        <w:tblStyle w:val="Gitternetztabelle4Akzent5"/>
+        <w:tblW w:w="0" w:type="auto"/>
+        <w:tblLook w:val="04A0" w:firstRow="1" w:lastRow="0" w:firstColumn="1" w:lastColumn="0" w:noHBand="0" w:noVBand="1"/>
+      </w:tblPr>
+      <w:tblGrid>
+        <w:gridCol w:w="2265"/>
+        <w:gridCol w:w="2265"/>
+        <w:gridCol w:w="2266"/>
+        <w:gridCol w:w="2266"/>
+      </w:tblGrid>
+      <w:tr>
+        <w:trPr>
+          <w:cnfStyle w:val="100000000000" w:firstRow="1" w:lastRow="0" w:firstColumn="0" w:lastColumn="0" w:oddVBand="0" w:evenVBand="0" w:oddHBand="0" w:evenHBand="0" w:firstRowFirstColumn="0" w:firstRowLastColumn="0" w:lastRowFirstColumn="0" w:lastRowLastColumn="0"/>
+        </w:trPr>
+        <w:tc>
+          <w:tcPr>
+            <w:cnfStyle w:val="001000000000" w:firstRow="0" w:lastRow="0" w:firstColumn="1" w:lastColumn="0" w:oddVBand="0" w:evenVBand="0" w:oddHBand="0" w:evenHBand="0" w:firstRowFirstColumn="0" w:firstRowLastColumn="0" w:lastRowFirstColumn="0" w:lastRowLastColumn="0"/>
+            <w:tcW w:w="2265" w:type="dxa"/>
+          </w:tcPr>
+          <w:p>
+            <w:r>
+              <w:t>Average Case</w:t>
+            </w:r>
+          </w:p>
+        </w:tc>
+        <w:tc>
+          <w:tcPr>
+            <w:tcW w:w="2265" w:type="dxa"/>
+          </w:tcPr>
+          <w:p>
+            <w:pPr>
+              <w:cnfStyle w:val="100000000000" w:firstRow="1" w:lastRow="0" w:firstColumn="0" w:lastColumn="0" w:oddVBand="0" w:evenVBand="0" w:oddHBand="0" w:evenHBand="0" w:firstRowFirstColumn="0" w:firstRowLastColumn="0" w:lastRowFirstColumn="0" w:lastRowLastColumn="0"/>
+            </w:pPr>
+            <w:proofErr w:type="spellStart"/>
+            <w:r>
+              <w:t>Worst</w:t>
+            </w:r>
+            <w:proofErr w:type="spellEnd"/>
+            <w:r>
+              <w:t xml:space="preserve"> Case</w:t>
+            </w:r>
+          </w:p>
+        </w:tc>
+        <w:tc>
+          <w:tcPr>
+            <w:tcW w:w="2266" w:type="dxa"/>
+          </w:tcPr>
+          <w:p>
+            <w:pPr>
+              <w:cnfStyle w:val="100000000000" w:firstRow="1" w:lastRow="0" w:firstColumn="0" w:lastColumn="0" w:oddVBand="0" w:evenVBand="0" w:oddHBand="0" w:evenHBand="0" w:firstRowFirstColumn="0" w:firstRowLastColumn="0" w:lastRowFirstColumn="0" w:lastRowLastColumn="0"/>
+            </w:pPr>
+            <w:r>
+              <w:t>Best Case</w:t>
+            </w:r>
+          </w:p>
+        </w:tc>
+        <w:tc>
+          <w:tcPr>
+            <w:tcW w:w="2266" w:type="dxa"/>
+          </w:tcPr>
+          <w:p>
+            <w:pPr>
+              <w:cnfStyle w:val="100000000000" w:firstRow="1" w:lastRow="0" w:firstColumn="0" w:lastColumn="0" w:oddVBand="0" w:evenVBand="0" w:oddHBand="0" w:evenHBand="0" w:firstRowFirstColumn="0" w:firstRowLastColumn="0" w:lastRowFirstColumn="0" w:lastRowLastColumn="0"/>
+            </w:pPr>
+            <w:r>
+              <w:t>Space</w:t>
+            </w:r>
+          </w:p>
+        </w:tc>
+      </w:tr>
+      <w:tr>
+        <w:trPr>
+          <w:cnfStyle w:val="000000100000" w:firstRow="0" w:lastRow="0" w:firstColumn="0" w:lastColumn="0" w:oddVBand="0" w:evenVBand="0" w:oddHBand="1" w:evenHBand="0" w:firstRowFirstColumn="0" w:firstRowLastColumn="0" w:lastRowFirstColumn="0" w:lastRowLastColumn="0"/>
+        </w:trPr>
+        <w:tc>
+          <w:tcPr>
+            <w:cnfStyle w:val="001000000000" w:firstRow="0" w:lastRow="0" w:firstColumn="1" w:lastColumn="0" w:oddVBand="0" w:evenVBand="0" w:oddHBand="0" w:evenHBand="0" w:firstRowFirstColumn="0" w:firstRowLastColumn="0" w:lastRowFirstColumn="0" w:lastRowLastColumn="0"/>
+            <w:tcW w:w="2265" w:type="dxa"/>
+          </w:tcPr>
+          <w:p>
+            <w:r>
+              <w:t>O(N</w:t>
+            </w:r>
+            <w:r>
+              <w:rPr>
+                <w:vertAlign w:val="superscript"/>
+              </w:rPr>
+              <w:t>2</w:t>
+            </w:r>
+            <w:r>
+              <w:t>)</w:t>
+            </w:r>
+          </w:p>
+        </w:tc>
+        <w:tc>
+          <w:tcPr>
+            <w:tcW w:w="2265" w:type="dxa"/>
+          </w:tcPr>
+          <w:p>
+            <w:pPr>
+              <w:cnfStyle w:val="000000100000" w:firstRow="0" w:lastRow="0" w:firstColumn="0" w:lastColumn="0" w:oddVBand="0" w:evenVBand="0" w:oddHBand="1" w:evenHBand="0" w:firstRowFirstColumn="0" w:firstRowLastColumn="0" w:lastRowFirstColumn="0" w:lastRowLastColumn="0"/>
+              <w:rPr>
+                <w:b/>
+                <w:bCs/>
+              </w:rPr>
+            </w:pPr>
+            <w:r>
+              <w:rPr>
+                <w:b/>
+                <w:bCs/>
+              </w:rPr>
+              <w:t>O(N</w:t>
+            </w:r>
+            <w:r>
+              <w:rPr>
+                <w:b/>
+                <w:bCs/>
+                <w:vertAlign w:val="superscript"/>
+              </w:rPr>
+              <w:t>2</w:t>
+            </w:r>
+            <w:r>
+              <w:rPr>
+                <w:b/>
+                <w:bCs/>
+              </w:rPr>
+              <w:t>)</w:t>
+            </w:r>
+          </w:p>
+        </w:tc>
+        <w:tc>
+          <w:tcPr>
+            <w:tcW w:w="2266" w:type="dxa"/>
+          </w:tcPr>
+          <w:p>
+            <w:pPr>
+              <w:cnfStyle w:val="000000100000" w:firstRow="0" w:lastRow="0" w:firstColumn="0" w:lastColumn="0" w:oddVBand="0" w:evenVBand="0" w:oddHBand="1" w:evenHBand="0" w:firstRowFirstColumn="0" w:firstRowLastColumn="0" w:lastRowFirstColumn="0" w:lastRowLastColumn="0"/>
+              <w:rPr>
+                <w:b/>
+                <w:bCs/>
+              </w:rPr>
+            </w:pPr>
+            <w:r>
+              <w:rPr>
+                <w:b/>
+                <w:bCs/>
+              </w:rPr>
+              <w:t>O(N)</w:t>
+            </w:r>
+          </w:p>
+        </w:tc>
+        <w:tc>
+          <w:tcPr>
+            <w:tcW w:w="2266" w:type="dxa"/>
+          </w:tcPr>
+          <w:p>
+            <w:pPr>
+              <w:cnfStyle w:val="000000100000" w:firstRow="0" w:lastRow="0" w:firstColumn="0" w:lastColumn="0" w:oddVBand="0" w:evenVBand="0" w:oddHBand="1" w:evenHBand="0" w:firstRowFirstColumn="0" w:firstRowLastColumn="0" w:lastRowFirstColumn="0" w:lastRowLastColumn="0"/>
+              <w:rPr>
+                <w:b/>
+                <w:bCs/>
+              </w:rPr>
+            </w:pPr>
+            <w:r>
+              <w:rPr>
+                <w:b/>
+                <w:bCs/>
+              </w:rPr>
+              <w:t>O(1)</w:t>
+            </w:r>
+          </w:p>
+        </w:tc>
+      </w:tr>
+    </w:tbl>
+    <w:p/>
+    <w:p>
+      <w:r>
+        <w:rPr>
+          <w:b/>
+          <w:bCs/>
+        </w:rPr>
+        <w:t>Beispiel eines Best-Case Szenarios:</w:t>
+      </w:r>
+      <w:r>
+        <w:br/>
+        <w:t xml:space="preserve">Der Best-Case für den Bubble </w:t>
+      </w:r>
+      <w:proofErr w:type="spellStart"/>
+      <w:r>
+        <w:t>Sort</w:t>
+      </w:r>
+      <w:proofErr w:type="spellEnd"/>
+      <w:r>
+        <w:t xml:space="preserve"> Algorithmus tritt ein, wenn die Elemente bereits sortiert sind. Hier wird der Algorithmus die Liste nur einmal durchgehen und somit feststellen, dass bereits alle richtig sortiert sind und niemals getauscht werden muss.</w:t>
+      </w:r>
+    </w:p>
+    <w:p>
+      <w:r>
+        <w:t xml:space="preserve">Der Bubble </w:t>
+      </w:r>
+      <w:proofErr w:type="spellStart"/>
+      <w:r>
+        <w:t>Sort</w:t>
+      </w:r>
+      <w:proofErr w:type="spellEnd"/>
+      <w:r>
+        <w:t xml:space="preserve"> funktioniert also vor allem dann gut, wenn nur wenige Elemente an der falschen Stelle sind. </w:t>
+      </w:r>
+      <w:r>
+        <w:t>Wenn die Elemente einer Liste also mit einer hohen Wahrscheinlichkeit bereits sortiert sind</w:t>
+      </w:r>
+      <w:r>
+        <w:t xml:space="preserve">, dann würde sich der Bubble </w:t>
+      </w:r>
+      <w:proofErr w:type="spellStart"/>
+      <w:r>
+        <w:t>Sort</w:t>
+      </w:r>
+      <w:proofErr w:type="spellEnd"/>
+      <w:r>
+        <w:t xml:space="preserve"> Algorithmus in diesem Fall gut eignen.</w:t>
+      </w:r>
+    </w:p>
+    <w:p>
+      <w:r>
+        <w:rPr>
+          <w:b/>
+          <w:bCs/>
+        </w:rPr>
+        <w:t xml:space="preserve">Beispiel eines </w:t>
+      </w:r>
+      <w:proofErr w:type="spellStart"/>
+      <w:r>
+        <w:rPr>
+          <w:b/>
+          <w:bCs/>
+        </w:rPr>
+        <w:t>Worst</w:t>
+      </w:r>
+      <w:proofErr w:type="spellEnd"/>
+      <w:r>
+        <w:rPr>
+          <w:b/>
+          <w:bCs/>
+        </w:rPr>
+        <w:t xml:space="preserve"> Case Szenarios:</w:t>
+      </w:r>
+      <w:r>
+        <w:br/>
+        <w:t xml:space="preserve">Der </w:t>
+      </w:r>
+      <w:proofErr w:type="spellStart"/>
+      <w:r>
+        <w:t>Worst</w:t>
+      </w:r>
+      <w:proofErr w:type="spellEnd"/>
+      <w:r>
+        <w:t xml:space="preserve">-Case für den Bubble </w:t>
+      </w:r>
+      <w:proofErr w:type="spellStart"/>
+      <w:r>
+        <w:t>Sort</w:t>
+      </w:r>
+      <w:proofErr w:type="spellEnd"/>
+      <w:r>
+        <w:t xml:space="preserve"> Algorithmus tritt ein, wenn die Elemente genau umgekehrt sortiert sind. Hier muss nämlich in jedem Schritt in jedem Durchlauf ein Tausch durchgeführt werden, was gesamt ½ * </w:t>
+      </w:r>
+      <w:r>
+        <w:t>(</w:t>
+      </w:r>
+      <w:r>
+        <w:t>n</w:t>
+      </w:r>
+      <w:r>
+        <w:t>*(n-1)) Vertauschungen entspricht.</w:t>
+      </w:r>
+    </w:p>
+    <w:p>
+      <w:r>
+        <w:t xml:space="preserve">Hat man beispielsweise eine bereits sortierte Liste, die man genau andersrum sortieren möchte, dann sollte man auf keinen Fall den Bubble </w:t>
+      </w:r>
+      <w:proofErr w:type="spellStart"/>
+      <w:r>
+        <w:t>Sort</w:t>
+      </w:r>
+      <w:proofErr w:type="spellEnd"/>
+      <w:r>
+        <w:t xml:space="preserve"> Algorithmus dafür verwenden.</w:t>
+      </w:r>
+    </w:p>
+    <w:p>
+      <w:r>
+        <w:rPr>
+          <w:b/>
+          <w:bCs/>
+        </w:rPr>
+        <w:t>Mögliche Einschränkungen bei der Anwendbarkeit:</w:t>
+      </w:r>
+      <w:r>
+        <w:br/>
+        <w:t xml:space="preserve">Aufgrund der auch im Average-Case schlechten Laufzeit wird der Bubble </w:t>
+      </w:r>
+      <w:proofErr w:type="spellStart"/>
+      <w:r>
+        <w:t>Sort</w:t>
+      </w:r>
+      <w:proofErr w:type="spellEnd"/>
+      <w:r>
+        <w:t xml:space="preserve"> eher selten in der Praxis eingesetzt, da andere verfahren im Vergleich deutlich schneller (im Durchschnitt) sind. Allerdings kann er für kleine Eingaben in Frage kommen und vor allem auch zu Demonstrations- und Lernzwecken Anwendung finden. </w:t>
+      </w:r>
+      <w:r>
+        <w:t xml:space="preserve">Ein </w:t>
+      </w:r>
+      <w:r>
+        <w:t xml:space="preserve">weiterer </w:t>
+      </w:r>
+      <w:r>
+        <w:t>Anwendungsfall wäre die Verwendung von Bubble</w:t>
+      </w:r>
+      <w:r>
+        <w:t xml:space="preserve"> </w:t>
+      </w:r>
+      <w:proofErr w:type="spellStart"/>
+      <w:r>
+        <w:t>S</w:t>
+      </w:r>
+      <w:r>
+        <w:t>ort</w:t>
+      </w:r>
+      <w:proofErr w:type="spellEnd"/>
+      <w:r>
+        <w:t xml:space="preserve"> innerhalb eines rekursiv arbeitenden Sortierverfahrens, um die Anzahl an Rekursionen zu verringern.</w:t>
+      </w:r>
+    </w:p>
+    <w:p>
+      <w:pPr>
+        <w:pStyle w:val="berschrift1"/>
+      </w:pPr>
+      <w:r>
+        <w:t xml:space="preserve">Insertion </w:t>
+      </w:r>
+      <w:proofErr w:type="spellStart"/>
+      <w:r>
+        <w:t>Sort</w:t>
+      </w:r>
+      <w:proofErr w:type="spellEnd"/>
+    </w:p>
+    <w:p>
+      <w:r>
+        <w:t xml:space="preserve">Der Insertion </w:t>
+      </w:r>
+      <w:proofErr w:type="spellStart"/>
+      <w:r>
+        <w:t>Sort</w:t>
+      </w:r>
+      <w:proofErr w:type="spellEnd"/>
+      <w:r>
+        <w:t xml:space="preserve"> Algorithmus sortiert Elemente stabil und in-place. Dabei entnimmt er der unsortierten Eingabefolge ein beliebiges Element und fügt es an der richtigen Stelle in die Ausgabenfolge ein. </w:t>
+      </w:r>
+      <w:r>
+        <w:t>Die eigentlich aufwendige Operation stellt das Verschieben der Elemente hinter dem neu eingefügten Element dar (wenn auf einem Array gearbeitet wird). Das Auffinden der richtigen Einfügeposition wird meist über eine binäre Suche implementiert.</w:t>
+      </w:r>
+    </w:p>
+    <w:p>
+      <w:pPr>
+        <w:rPr>
+          <w:b/>
+          <w:bCs/>
+        </w:rPr>
+      </w:pPr>
+      <w:r>
+        <w:rPr>
+          <w:b/>
+          <w:bCs/>
+        </w:rPr>
+        <w:lastRenderedPageBreak/>
         <w:t xml:space="preserve">Theoretische Komplexität (Time/Space): </w:t>
       </w:r>
     </w:p>
-    <w:p>
-      <w:r>
-        <w:t>Beispiel eines Best-Case Sz</w:t>
-      </w:r>
-      <w:r>
-        <w:t>enarios:</w:t>
-      </w:r>
-    </w:p>
-    <w:p>
-      <w:r>
-        <w:t>Beispiel eines Worst Case Szenarios:</w:t>
-      </w:r>
-    </w:p>
-    <w:p>
-      <w:r>
+    <w:tbl>
+      <w:tblPr>
+        <w:tblStyle w:val="Gitternetztabelle4Akzent5"/>
+        <w:tblW w:w="0" w:type="auto"/>
+        <w:tblLook w:val="04A0" w:firstRow="1" w:lastRow="0" w:firstColumn="1" w:lastColumn="0" w:noHBand="0" w:noVBand="1"/>
+      </w:tblPr>
+      <w:tblGrid>
+        <w:gridCol w:w="2265"/>
+        <w:gridCol w:w="2265"/>
+        <w:gridCol w:w="2266"/>
+        <w:gridCol w:w="2266"/>
+      </w:tblGrid>
+      <w:tr>
+        <w:trPr>
+          <w:cnfStyle w:val="100000000000" w:firstRow="1" w:lastRow="0" w:firstColumn="0" w:lastColumn="0" w:oddVBand="0" w:evenVBand="0" w:oddHBand="0" w:evenHBand="0" w:firstRowFirstColumn="0" w:firstRowLastColumn="0" w:lastRowFirstColumn="0" w:lastRowLastColumn="0"/>
+        </w:trPr>
+        <w:tc>
+          <w:tcPr>
+            <w:cnfStyle w:val="001000000000" w:firstRow="0" w:lastRow="0" w:firstColumn="1" w:lastColumn="0" w:oddVBand="0" w:evenVBand="0" w:oddHBand="0" w:evenHBand="0" w:firstRowFirstColumn="0" w:firstRowLastColumn="0" w:lastRowFirstColumn="0" w:lastRowLastColumn="0"/>
+            <w:tcW w:w="2265" w:type="dxa"/>
+          </w:tcPr>
+          <w:p>
+            <w:r>
+              <w:t>Average Case</w:t>
+            </w:r>
+          </w:p>
+        </w:tc>
+        <w:tc>
+          <w:tcPr>
+            <w:tcW w:w="2265" w:type="dxa"/>
+          </w:tcPr>
+          <w:p>
+            <w:pPr>
+              <w:cnfStyle w:val="100000000000" w:firstRow="1" w:lastRow="0" w:firstColumn="0" w:lastColumn="0" w:oddVBand="0" w:evenVBand="0" w:oddHBand="0" w:evenHBand="0" w:firstRowFirstColumn="0" w:firstRowLastColumn="0" w:lastRowFirstColumn="0" w:lastRowLastColumn="0"/>
+            </w:pPr>
+            <w:proofErr w:type="spellStart"/>
+            <w:r>
+              <w:t>Worst</w:t>
+            </w:r>
+            <w:proofErr w:type="spellEnd"/>
+            <w:r>
+              <w:t xml:space="preserve"> Case</w:t>
+            </w:r>
+          </w:p>
+        </w:tc>
+        <w:tc>
+          <w:tcPr>
+            <w:tcW w:w="2266" w:type="dxa"/>
+          </w:tcPr>
+          <w:p>
+            <w:pPr>
+              <w:cnfStyle w:val="100000000000" w:firstRow="1" w:lastRow="0" w:firstColumn="0" w:lastColumn="0" w:oddVBand="0" w:evenVBand="0" w:oddHBand="0" w:evenHBand="0" w:firstRowFirstColumn="0" w:firstRowLastColumn="0" w:lastRowFirstColumn="0" w:lastRowLastColumn="0"/>
+            </w:pPr>
+            <w:r>
+              <w:t>Best Case</w:t>
+            </w:r>
+          </w:p>
+        </w:tc>
+        <w:tc>
+          <w:tcPr>
+            <w:tcW w:w="2266" w:type="dxa"/>
+          </w:tcPr>
+          <w:p>
+            <w:pPr>
+              <w:cnfStyle w:val="100000000000" w:firstRow="1" w:lastRow="0" w:firstColumn="0" w:lastColumn="0" w:oddVBand="0" w:evenVBand="0" w:oddHBand="0" w:evenHBand="0" w:firstRowFirstColumn="0" w:firstRowLastColumn="0" w:lastRowFirstColumn="0" w:lastRowLastColumn="0"/>
+            </w:pPr>
+            <w:r>
+              <w:t>Space</w:t>
+            </w:r>
+          </w:p>
+        </w:tc>
+      </w:tr>
+      <w:tr>
+        <w:trPr>
+          <w:cnfStyle w:val="000000100000" w:firstRow="0" w:lastRow="0" w:firstColumn="0" w:lastColumn="0" w:oddVBand="0" w:evenVBand="0" w:oddHBand="1" w:evenHBand="0" w:firstRowFirstColumn="0" w:firstRowLastColumn="0" w:lastRowFirstColumn="0" w:lastRowLastColumn="0"/>
+        </w:trPr>
+        <w:tc>
+          <w:tcPr>
+            <w:cnfStyle w:val="001000000000" w:firstRow="0" w:lastRow="0" w:firstColumn="1" w:lastColumn="0" w:oddVBand="0" w:evenVBand="0" w:oddHBand="0" w:evenHBand="0" w:firstRowFirstColumn="0" w:firstRowLastColumn="0" w:lastRowFirstColumn="0" w:lastRowLastColumn="0"/>
+            <w:tcW w:w="2265" w:type="dxa"/>
+          </w:tcPr>
+          <w:p>
+            <w:r>
+              <w:t>O(N</w:t>
+            </w:r>
+            <w:r>
+              <w:rPr>
+                <w:vertAlign w:val="superscript"/>
+              </w:rPr>
+              <w:t>2</w:t>
+            </w:r>
+            <w:r>
+              <w:t>)</w:t>
+            </w:r>
+          </w:p>
+        </w:tc>
+        <w:tc>
+          <w:tcPr>
+            <w:tcW w:w="2265" w:type="dxa"/>
+          </w:tcPr>
+          <w:p>
+            <w:pPr>
+              <w:cnfStyle w:val="000000100000" w:firstRow="0" w:lastRow="0" w:firstColumn="0" w:lastColumn="0" w:oddVBand="0" w:evenVBand="0" w:oddHBand="1" w:evenHBand="0" w:firstRowFirstColumn="0" w:firstRowLastColumn="0" w:lastRowFirstColumn="0" w:lastRowLastColumn="0"/>
+              <w:rPr>
+                <w:b/>
+                <w:bCs/>
+              </w:rPr>
+            </w:pPr>
+            <w:r>
+              <w:rPr>
+                <w:b/>
+                <w:bCs/>
+              </w:rPr>
+              <w:t>O(N</w:t>
+            </w:r>
+            <w:r>
+              <w:rPr>
+                <w:b/>
+                <w:bCs/>
+                <w:vertAlign w:val="superscript"/>
+              </w:rPr>
+              <w:t>2</w:t>
+            </w:r>
+            <w:r>
+              <w:rPr>
+                <w:b/>
+                <w:bCs/>
+              </w:rPr>
+              <w:t>)</w:t>
+            </w:r>
+          </w:p>
+        </w:tc>
+        <w:tc>
+          <w:tcPr>
+            <w:tcW w:w="2266" w:type="dxa"/>
+          </w:tcPr>
+          <w:p>
+            <w:pPr>
+              <w:cnfStyle w:val="000000100000" w:firstRow="0" w:lastRow="0" w:firstColumn="0" w:lastColumn="0" w:oddVBand="0" w:evenVBand="0" w:oddHBand="1" w:evenHBand="0" w:firstRowFirstColumn="0" w:firstRowLastColumn="0" w:lastRowFirstColumn="0" w:lastRowLastColumn="0"/>
+              <w:rPr>
+                <w:b/>
+                <w:bCs/>
+              </w:rPr>
+            </w:pPr>
+            <w:r>
+              <w:rPr>
+                <w:b/>
+                <w:bCs/>
+              </w:rPr>
+              <w:t>O(N)</w:t>
+            </w:r>
+          </w:p>
+        </w:tc>
+        <w:tc>
+          <w:tcPr>
+            <w:tcW w:w="2266" w:type="dxa"/>
+          </w:tcPr>
+          <w:p>
+            <w:pPr>
+              <w:cnfStyle w:val="000000100000" w:firstRow="0" w:lastRow="0" w:firstColumn="0" w:lastColumn="0" w:oddVBand="0" w:evenVBand="0" w:oddHBand="1" w:evenHBand="0" w:firstRowFirstColumn="0" w:firstRowLastColumn="0" w:lastRowFirstColumn="0" w:lastRowLastColumn="0"/>
+              <w:rPr>
+                <w:b/>
+                <w:bCs/>
+              </w:rPr>
+            </w:pPr>
+            <w:r>
+              <w:rPr>
+                <w:b/>
+                <w:bCs/>
+              </w:rPr>
+              <w:t>O(1)</w:t>
+            </w:r>
+          </w:p>
+        </w:tc>
+      </w:tr>
+    </w:tbl>
+    <w:p/>
+    <w:p>
+      <w:r>
+        <w:rPr>
+          <w:b/>
+          <w:bCs/>
+        </w:rPr>
+        <w:t>Beispiel eines Best-Case Szenarios:</w:t>
+      </w:r>
+      <w:r>
+        <w:br/>
+      </w:r>
+      <w:r>
+        <w:t xml:space="preserve">Für den Insertion </w:t>
+      </w:r>
+      <w:proofErr w:type="spellStart"/>
+      <w:r>
+        <w:t>Sort</w:t>
+      </w:r>
+      <w:proofErr w:type="spellEnd"/>
+      <w:r>
+        <w:t xml:space="preserve"> gelten ähnliche Kriterien wie auch für den Bubble </w:t>
+      </w:r>
+      <w:proofErr w:type="spellStart"/>
+      <w:r>
+        <w:t>Sort</w:t>
+      </w:r>
+      <w:proofErr w:type="spellEnd"/>
+      <w:r>
+        <w:t>. So tritt der</w:t>
+      </w:r>
+      <w:r>
+        <w:t xml:space="preserve"> Best-Case für den </w:t>
+      </w:r>
+      <w:r>
+        <w:t>Insertion</w:t>
+      </w:r>
+      <w:r>
+        <w:t xml:space="preserve"> </w:t>
+      </w:r>
+      <w:proofErr w:type="spellStart"/>
+      <w:r>
+        <w:t>Sort</w:t>
+      </w:r>
+      <w:proofErr w:type="spellEnd"/>
+      <w:r>
+        <w:t xml:space="preserve"> Algorithmus </w:t>
+      </w:r>
+      <w:r>
+        <w:t>ebenfalls dann ein</w:t>
+      </w:r>
+      <w:r>
+        <w:t>, wenn die Elemente bereits sortiert sind.</w:t>
+      </w:r>
+    </w:p>
+    <w:p>
+      <w:r>
+        <w:t xml:space="preserve">Der </w:t>
+      </w:r>
+      <w:r>
+        <w:t>Insertion</w:t>
+      </w:r>
+      <w:r>
+        <w:t xml:space="preserve"> </w:t>
+      </w:r>
+      <w:proofErr w:type="spellStart"/>
+      <w:r>
+        <w:t>Sort</w:t>
+      </w:r>
+      <w:proofErr w:type="spellEnd"/>
+      <w:r>
+        <w:t xml:space="preserve"> funktioniert also vor allem dann gut, wenn nur wenige Elemente an der falschen Stelle sind. Hat man beispielsweise eine Liste an bereits sortierten Elementen und nun kommt ein neues hinzu, das richtig einsortiert werden muss, dann würde sich der </w:t>
+      </w:r>
+      <w:r>
+        <w:t>Insertion</w:t>
+      </w:r>
+      <w:r>
+        <w:t xml:space="preserve"> </w:t>
+      </w:r>
+      <w:proofErr w:type="spellStart"/>
+      <w:r>
+        <w:t>Sort</w:t>
+      </w:r>
+      <w:proofErr w:type="spellEnd"/>
+      <w:r>
+        <w:t xml:space="preserve"> Algorithmus in diesem Fall gut eignen.</w:t>
+      </w:r>
+    </w:p>
+    <w:p>
+      <w:r>
+        <w:rPr>
+          <w:b/>
+          <w:bCs/>
+        </w:rPr>
+        <w:t xml:space="preserve">Beispiel eines </w:t>
+      </w:r>
+      <w:proofErr w:type="spellStart"/>
+      <w:r>
+        <w:rPr>
+          <w:b/>
+          <w:bCs/>
+        </w:rPr>
+        <w:t>Worst</w:t>
+      </w:r>
+      <w:proofErr w:type="spellEnd"/>
+      <w:r>
+        <w:rPr>
+          <w:b/>
+          <w:bCs/>
+        </w:rPr>
+        <w:t xml:space="preserve"> Case Szenarios:</w:t>
+      </w:r>
+      <w:r>
+        <w:br/>
+        <w:t xml:space="preserve">Auch der </w:t>
+      </w:r>
+      <w:proofErr w:type="spellStart"/>
+      <w:r>
+        <w:t>Worst</w:t>
+      </w:r>
+      <w:proofErr w:type="spellEnd"/>
+      <w:r>
+        <w:t xml:space="preserve">-Case für den Insertion </w:t>
+      </w:r>
+      <w:proofErr w:type="spellStart"/>
+      <w:r>
+        <w:t>Sort</w:t>
+      </w:r>
+      <w:proofErr w:type="spellEnd"/>
+      <w:r>
+        <w:t xml:space="preserve"> ist ähnlich wie beim Bubble </w:t>
+      </w:r>
+      <w:proofErr w:type="spellStart"/>
+      <w:r>
+        <w:t>Sort</w:t>
+      </w:r>
+      <w:proofErr w:type="spellEnd"/>
+      <w:r>
+        <w:t>, nämlich ein absteigend sortiertes Array</w:t>
+      </w:r>
+      <w:r>
+        <w:t>,</w:t>
+      </w:r>
+      <w:r>
+        <w:t xml:space="preserve"> </w:t>
+      </w:r>
+      <w:r>
+        <w:t>da jedes Element von seiner Ursprungsposition</w:t>
+      </w:r>
+      <w:r>
+        <w:t xml:space="preserve"> </w:t>
+      </w:r>
+      <w:r>
+        <w:t>j bis auf die erste Arrayposition verschoben wird und dabei j − 1 Verschiebeoperationen nötig sind</w:t>
+      </w:r>
+      <w:r>
+        <w:t xml:space="preserve">. Das entspricht somit im </w:t>
+      </w:r>
+      <w:proofErr w:type="spellStart"/>
+      <w:r>
+        <w:t>Worst</w:t>
+      </w:r>
+      <w:proofErr w:type="spellEnd"/>
+      <w:r>
+        <w:t xml:space="preserve">-Case (wie auch bei Bubble </w:t>
+      </w:r>
+      <w:proofErr w:type="spellStart"/>
+      <w:r>
+        <w:t>Sort</w:t>
+      </w:r>
+      <w:proofErr w:type="spellEnd"/>
+      <w:r>
+        <w:t xml:space="preserve">) </w:t>
+      </w:r>
+      <w:r>
+        <w:t>½ * (n*(n-1))</w:t>
+      </w:r>
+      <w:r>
+        <w:t xml:space="preserve"> Operationen.</w:t>
+      </w:r>
+    </w:p>
+    <w:p>
+      <w:r>
+        <w:rPr>
+          <w:b/>
+          <w:bCs/>
+        </w:rPr>
         <w:t>Mögliche Einschränkungen bei der Anwendbarkeit:</w:t>
       </w:r>
+      <w:r>
+        <w:br/>
+        <w:t xml:space="preserve">Auch die Einschränkungen bei der Anwendbarkeit des Insertion </w:t>
+      </w:r>
+      <w:proofErr w:type="spellStart"/>
+      <w:r>
+        <w:t>Sort</w:t>
+      </w:r>
+      <w:proofErr w:type="spellEnd"/>
+      <w:r>
+        <w:t xml:space="preserve"> Algorithmus decken sich ziemlich mit denen des Bubble </w:t>
+      </w:r>
+      <w:proofErr w:type="spellStart"/>
+      <w:r>
+        <w:t>Sort</w:t>
+      </w:r>
+      <w:proofErr w:type="spellEnd"/>
+      <w:r>
+        <w:t xml:space="preserve">. </w:t>
+      </w:r>
+      <w:r>
+        <w:t xml:space="preserve">Für beide Sortierverfahren gilt: Sie sind stabil und arbeiten in-place. Je nach Implementation </w:t>
+      </w:r>
+      <w:r>
+        <w:t>kann der</w:t>
+      </w:r>
+      <w:r>
+        <w:t xml:space="preserve"> Insertion</w:t>
+      </w:r>
+      <w:r>
+        <w:t xml:space="preserve"> </w:t>
+      </w:r>
+      <w:proofErr w:type="spellStart"/>
+      <w:r>
+        <w:t>S</w:t>
+      </w:r>
+      <w:r>
+        <w:t>ort</w:t>
+      </w:r>
+      <w:proofErr w:type="spellEnd"/>
+      <w:r>
+        <w:t xml:space="preserve"> jedoch geringere konstante Laufzeitfaktoren als </w:t>
+      </w:r>
+      <w:r>
+        <w:t xml:space="preserve">der Bubble </w:t>
+      </w:r>
+      <w:proofErr w:type="spellStart"/>
+      <w:r>
+        <w:t>Sort</w:t>
+      </w:r>
+      <w:proofErr w:type="spellEnd"/>
+      <w:r>
+        <w:t xml:space="preserve"> haben.</w:t>
+      </w:r>
     </w:p>
     <w:p>
       <w:pPr>
         <w:pStyle w:val="berschrift1"/>
       </w:pPr>
       <w:r>
-        <w:t>Insertion Sort</w:t>
-      </w:r>
-    </w:p>
-    <w:p>
-      <w:r>
+        <w:t xml:space="preserve">Quick </w:t>
+      </w:r>
+      <w:proofErr w:type="spellStart"/>
+      <w:r>
+        <w:t>Sort</w:t>
+      </w:r>
+      <w:proofErr w:type="spellEnd"/>
+    </w:p>
+    <w:p>
+      <w:r>
+        <w:t xml:space="preserve">Der Quick </w:t>
+      </w:r>
+      <w:proofErr w:type="spellStart"/>
+      <w:r>
+        <w:t>Sort</w:t>
+      </w:r>
+      <w:proofErr w:type="spellEnd"/>
+      <w:r>
+        <w:t xml:space="preserve"> Algorithmus sortiert Elemente schnell und rekursiv, ganz nach dem Prinzip „Divide &amp; </w:t>
+      </w:r>
+      <w:proofErr w:type="spellStart"/>
+      <w:r>
+        <w:t>Conquer</w:t>
+      </w:r>
+      <w:proofErr w:type="spellEnd"/>
+      <w:r>
+        <w:t>“, allerdings ist er nicht stabil.</w:t>
+      </w:r>
+      <w:r>
+        <w:t xml:space="preserve"> Zunächst wird ein sogenanntes „</w:t>
+      </w:r>
+      <w:proofErr w:type="spellStart"/>
+      <w:r>
+        <w:t>Pivotelement</w:t>
+      </w:r>
+      <w:proofErr w:type="spellEnd"/>
+      <w:r>
+        <w:t xml:space="preserve">“ gewählt und die zu sortierende Liste in zwei Teillisten getrennt, wobei in die linke Teilliste alle Elemente kommen, die kleiner als das </w:t>
+      </w:r>
+      <w:proofErr w:type="spellStart"/>
+      <w:r>
+        <w:t>Pivotelement</w:t>
+      </w:r>
+      <w:proofErr w:type="spellEnd"/>
+      <w:r>
+        <w:t xml:space="preserve"> sind und in die rechte Teilliste alle Elemente die größer als das </w:t>
+      </w:r>
+      <w:proofErr w:type="spellStart"/>
+      <w:r>
+        <w:t>Pivotelement</w:t>
+      </w:r>
+      <w:proofErr w:type="spellEnd"/>
+      <w:r>
+        <w:t xml:space="preserve"> sind. Anschließend werden die Teillisten sortiert, indem das gleiche Prinzip wieder angewandt wird, das heißt, dass der Quick </w:t>
+      </w:r>
+      <w:proofErr w:type="spellStart"/>
+      <w:r>
+        <w:t>Sort</w:t>
+      </w:r>
+      <w:proofErr w:type="spellEnd"/>
+      <w:r>
+        <w:t xml:space="preserve"> Algorithmus auf beiden Teillisten ausgeführt wird (Rekursion). </w:t>
+      </w:r>
+      <w:r>
+        <w:t>Wenn eine Teilliste der Länge eins oder null auftritt, so ist diese bereits sortiert und es erfolgt der Abbruch der Rekursion.</w:t>
+      </w:r>
+      <w:r>
+        <w:t xml:space="preserve"> Die Laufzeit </w:t>
+      </w:r>
+      <w:r>
+        <w:t xml:space="preserve">(und auch der Speicherverbrauch) </w:t>
+      </w:r>
+      <w:r>
+        <w:t xml:space="preserve">des Algorithmus hängt stark von der Wahl des </w:t>
+      </w:r>
+      <w:proofErr w:type="spellStart"/>
+      <w:r>
+        <w:t>Pivotelementes</w:t>
+      </w:r>
+      <w:proofErr w:type="spellEnd"/>
+      <w:r>
+        <w:t xml:space="preserve"> ab.</w:t>
+      </w:r>
+      <w:r>
+        <w:t xml:space="preserve"> Konkret hängt der Speicherverbrauch von der Rekursionstiefe ab.</w:t>
+      </w:r>
+    </w:p>
+    <w:p>
+      <w:pPr>
+        <w:rPr>
+          <w:b/>
+          <w:bCs/>
+        </w:rPr>
+      </w:pPr>
+      <w:r>
+        <w:rPr>
+          <w:b/>
+          <w:bCs/>
+        </w:rPr>
         <w:t xml:space="preserve">Theoretische Komplexität (Time/Space): </w:t>
       </w:r>
     </w:p>
-    <w:p>
-      <w:r>
-        <w:t>Beispiel eines Best-Case Sz</w:t>
-      </w:r>
-      <w:r>
-        <w:t>enarios:</w:t>
-      </w:r>
-    </w:p>
-    <w:p>
-      <w:r>
-        <w:t>Beispiel eines Worst Case Szenarios:</w:t>
-      </w:r>
-    </w:p>
-    <w:p>
-      <w:r>
+    <w:tbl>
+      <w:tblPr>
+        <w:tblStyle w:val="Gitternetztabelle4Akzent5"/>
+        <w:tblW w:w="0" w:type="auto"/>
+        <w:tblLook w:val="04A0" w:firstRow="1" w:lastRow="0" w:firstColumn="1" w:lastColumn="0" w:noHBand="0" w:noVBand="1"/>
+      </w:tblPr>
+      <w:tblGrid>
+        <w:gridCol w:w="1941"/>
+        <w:gridCol w:w="1757"/>
+        <w:gridCol w:w="1941"/>
+        <w:gridCol w:w="1855"/>
+        <w:gridCol w:w="1568"/>
+      </w:tblGrid>
+      <w:tr>
+        <w:trPr>
+          <w:cnfStyle w:val="100000000000" w:firstRow="1" w:lastRow="0" w:firstColumn="0" w:lastColumn="0" w:oddVBand="0" w:evenVBand="0" w:oddHBand="0" w:evenHBand="0" w:firstRowFirstColumn="0" w:firstRowLastColumn="0" w:lastRowFirstColumn="0" w:lastRowLastColumn="0"/>
+        </w:trPr>
+        <w:tc>
+          <w:tcPr>
+            <w:cnfStyle w:val="001000000000" w:firstRow="0" w:lastRow="0" w:firstColumn="1" w:lastColumn="0" w:oddVBand="0" w:evenVBand="0" w:oddHBand="0" w:evenHBand="0" w:firstRowFirstColumn="0" w:firstRowLastColumn="0" w:lastRowFirstColumn="0" w:lastRowLastColumn="0"/>
+            <w:tcW w:w="1941" w:type="dxa"/>
+          </w:tcPr>
+          <w:p>
+            <w:r>
+              <w:t>Average Case</w:t>
+            </w:r>
+          </w:p>
+        </w:tc>
+        <w:tc>
+          <w:tcPr>
+            <w:tcW w:w="1757" w:type="dxa"/>
+          </w:tcPr>
+          <w:p>
+            <w:pPr>
+              <w:cnfStyle w:val="100000000000" w:firstRow="1" w:lastRow="0" w:firstColumn="0" w:lastColumn="0" w:oddVBand="0" w:evenVBand="0" w:oddHBand="0" w:evenHBand="0" w:firstRowFirstColumn="0" w:firstRowLastColumn="0" w:lastRowFirstColumn="0" w:lastRowLastColumn="0"/>
+            </w:pPr>
+            <w:proofErr w:type="spellStart"/>
+            <w:r>
+              <w:t>Worst</w:t>
+            </w:r>
+            <w:proofErr w:type="spellEnd"/>
+            <w:r>
+              <w:t xml:space="preserve"> Case</w:t>
+            </w:r>
+          </w:p>
+        </w:tc>
+        <w:tc>
+          <w:tcPr>
+            <w:tcW w:w="1941" w:type="dxa"/>
+          </w:tcPr>
+          <w:p>
+            <w:pPr>
+              <w:cnfStyle w:val="100000000000" w:firstRow="1" w:lastRow="0" w:firstColumn="0" w:lastColumn="0" w:oddVBand="0" w:evenVBand="0" w:oddHBand="0" w:evenHBand="0" w:firstRowFirstColumn="0" w:firstRowLastColumn="0" w:lastRowFirstColumn="0" w:lastRowLastColumn="0"/>
+            </w:pPr>
+            <w:r>
+              <w:t>Best Case</w:t>
+            </w:r>
+          </w:p>
+        </w:tc>
+        <w:tc>
+          <w:tcPr>
+            <w:tcW w:w="1855" w:type="dxa"/>
+          </w:tcPr>
+          <w:p>
+            <w:pPr>
+              <w:cnfStyle w:val="100000000000" w:firstRow="1" w:lastRow="0" w:firstColumn="0" w:lastColumn="0" w:oddVBand="0" w:evenVBand="0" w:oddHBand="0" w:evenHBand="0" w:firstRowFirstColumn="0" w:firstRowLastColumn="0" w:lastRowFirstColumn="0" w:lastRowLastColumn="0"/>
+            </w:pPr>
+            <w:r>
+              <w:t>Space</w:t>
+            </w:r>
+            <w:r>
+              <w:t xml:space="preserve"> (Best + Average)</w:t>
+            </w:r>
+          </w:p>
+        </w:tc>
+        <w:tc>
+          <w:tcPr>
+            <w:tcW w:w="1568" w:type="dxa"/>
+          </w:tcPr>
+          <w:p>
+            <w:pPr>
+              <w:cnfStyle w:val="100000000000" w:firstRow="1" w:lastRow="0" w:firstColumn="0" w:lastColumn="0" w:oddVBand="0" w:evenVBand="0" w:oddHBand="0" w:evenHBand="0" w:firstRowFirstColumn="0" w:firstRowLastColumn="0" w:lastRowFirstColumn="0" w:lastRowLastColumn="0"/>
+            </w:pPr>
+            <w:r>
+              <w:t>Space (</w:t>
+            </w:r>
+            <w:proofErr w:type="spellStart"/>
+            <w:r>
+              <w:t>Worst</w:t>
+            </w:r>
+            <w:proofErr w:type="spellEnd"/>
+            <w:r>
+              <w:t>)</w:t>
+            </w:r>
+          </w:p>
+        </w:tc>
+      </w:tr>
+      <w:tr>
+        <w:trPr>
+          <w:cnfStyle w:val="000000100000" w:firstRow="0" w:lastRow="0" w:firstColumn="0" w:lastColumn="0" w:oddVBand="0" w:evenVBand="0" w:oddHBand="1" w:evenHBand="0" w:firstRowFirstColumn="0" w:firstRowLastColumn="0" w:lastRowFirstColumn="0" w:lastRowLastColumn="0"/>
+        </w:trPr>
+        <w:tc>
+          <w:tcPr>
+            <w:cnfStyle w:val="001000000000" w:firstRow="0" w:lastRow="0" w:firstColumn="1" w:lastColumn="0" w:oddVBand="0" w:evenVBand="0" w:oddHBand="0" w:evenHBand="0" w:firstRowFirstColumn="0" w:firstRowLastColumn="0" w:lastRowFirstColumn="0" w:lastRowLastColumn="0"/>
+            <w:tcW w:w="1941" w:type="dxa"/>
+          </w:tcPr>
+          <w:p>
+            <w:r>
+              <w:t>O(N</w:t>
+            </w:r>
+            <w:r>
+              <w:t>*log(N)</w:t>
+            </w:r>
+            <w:r>
+              <w:t>)</w:t>
+            </w:r>
+          </w:p>
+        </w:tc>
+        <w:tc>
+          <w:tcPr>
+            <w:tcW w:w="1757" w:type="dxa"/>
+          </w:tcPr>
+          <w:p>
+            <w:pPr>
+              <w:cnfStyle w:val="000000100000" w:firstRow="0" w:lastRow="0" w:firstColumn="0" w:lastColumn="0" w:oddVBand="0" w:evenVBand="0" w:oddHBand="1" w:evenHBand="0" w:firstRowFirstColumn="0" w:firstRowLastColumn="0" w:lastRowFirstColumn="0" w:lastRowLastColumn="0"/>
+              <w:rPr>
+                <w:b/>
+                <w:bCs/>
+              </w:rPr>
+            </w:pPr>
+            <w:r>
+              <w:rPr>
+                <w:b/>
+                <w:bCs/>
+              </w:rPr>
+              <w:t>O(N</w:t>
+            </w:r>
+            <w:r>
+              <w:rPr>
+                <w:b/>
+                <w:bCs/>
+                <w:vertAlign w:val="superscript"/>
+              </w:rPr>
+              <w:t>2</w:t>
+            </w:r>
+            <w:r>
+              <w:rPr>
+                <w:b/>
+                <w:bCs/>
+              </w:rPr>
+              <w:t>)</w:t>
+            </w:r>
+          </w:p>
+        </w:tc>
+        <w:tc>
+          <w:tcPr>
+            <w:tcW w:w="1941" w:type="dxa"/>
+          </w:tcPr>
+          <w:p>
+            <w:pPr>
+              <w:cnfStyle w:val="000000100000" w:firstRow="0" w:lastRow="0" w:firstColumn="0" w:lastColumn="0" w:oddVBand="0" w:evenVBand="0" w:oddHBand="1" w:evenHBand="0" w:firstRowFirstColumn="0" w:firstRowLastColumn="0" w:lastRowFirstColumn="0" w:lastRowLastColumn="0"/>
+              <w:rPr>
+                <w:b/>
+                <w:bCs/>
+              </w:rPr>
+            </w:pPr>
+            <w:r>
+              <w:rPr>
+                <w:b/>
+                <w:bCs/>
+              </w:rPr>
+              <w:t>O(N*log(N))</w:t>
+            </w:r>
+          </w:p>
+        </w:tc>
+        <w:tc>
+          <w:tcPr>
+            <w:tcW w:w="1855" w:type="dxa"/>
+          </w:tcPr>
+          <w:p>
+            <w:pPr>
+              <w:cnfStyle w:val="000000100000" w:firstRow="0" w:lastRow="0" w:firstColumn="0" w:lastColumn="0" w:oddVBand="0" w:evenVBand="0" w:oddHBand="1" w:evenHBand="0" w:firstRowFirstColumn="0" w:firstRowLastColumn="0" w:lastRowFirstColumn="0" w:lastRowLastColumn="0"/>
+              <w:rPr>
+                <w:b/>
+                <w:bCs/>
+              </w:rPr>
+            </w:pPr>
+            <w:r>
+              <w:rPr>
+                <w:b/>
+                <w:bCs/>
+              </w:rPr>
+              <w:t>O(</w:t>
+            </w:r>
+            <w:r>
+              <w:rPr>
+                <w:b/>
+                <w:bCs/>
+              </w:rPr>
+              <w:t>log(N)</w:t>
+            </w:r>
+            <w:r>
+              <w:rPr>
+                <w:b/>
+                <w:bCs/>
+              </w:rPr>
+              <w:t>)</w:t>
+            </w:r>
+          </w:p>
+        </w:tc>
+        <w:tc>
+          <w:tcPr>
+            <w:tcW w:w="1568" w:type="dxa"/>
+          </w:tcPr>
+          <w:p>
+            <w:pPr>
+              <w:cnfStyle w:val="000000100000" w:firstRow="0" w:lastRow="0" w:firstColumn="0" w:lastColumn="0" w:oddVBand="0" w:evenVBand="0" w:oddHBand="1" w:evenHBand="0" w:firstRowFirstColumn="0" w:firstRowLastColumn="0" w:lastRowFirstColumn="0" w:lastRowLastColumn="0"/>
+              <w:rPr>
+                <w:b/>
+                <w:bCs/>
+              </w:rPr>
+            </w:pPr>
+            <w:r>
+              <w:rPr>
+                <w:b/>
+                <w:bCs/>
+              </w:rPr>
+              <w:t>O(N)</w:t>
+            </w:r>
+          </w:p>
+        </w:tc>
+      </w:tr>
+    </w:tbl>
+    <w:p/>
+    <w:p>
+      <w:r>
+        <w:rPr>
+          <w:b/>
+          <w:bCs/>
+        </w:rPr>
+        <w:t>Beispiel eines Best-Case Szenarios:</w:t>
+      </w:r>
+      <w:r>
+        <w:br/>
+        <w:t xml:space="preserve">Im Best-Case wird beim Quick </w:t>
+      </w:r>
+      <w:proofErr w:type="spellStart"/>
+      <w:r>
+        <w:t>Sort</w:t>
+      </w:r>
+      <w:proofErr w:type="spellEnd"/>
+      <w:r>
+        <w:t xml:space="preserve"> das </w:t>
+      </w:r>
+      <w:proofErr w:type="spellStart"/>
+      <w:r>
+        <w:t>Pivotelement</w:t>
+      </w:r>
+      <w:proofErr w:type="spellEnd"/>
+      <w:r>
+        <w:t xml:space="preserve"> so gewählt, dass die beiden entstehenden Teillisten etwa gleich groß sind. In der Praxis wird o</w:t>
+      </w:r>
+      <w:r>
+        <w:t>f</w:t>
+      </w:r>
+      <w:r>
+        <w:t xml:space="preserve">t ein zufälliges Element als </w:t>
+      </w:r>
+      <w:proofErr w:type="spellStart"/>
+      <w:r>
+        <w:t>Pivotelement</w:t>
+      </w:r>
+      <w:proofErr w:type="spellEnd"/>
+      <w:r>
+        <w:t xml:space="preserve"> ausgewählt (randomisierter </w:t>
+      </w:r>
+      <w:proofErr w:type="spellStart"/>
+      <w:r>
+        <w:t>Quicksort</w:t>
+      </w:r>
+      <w:proofErr w:type="spellEnd"/>
+      <w:r>
+        <w:t xml:space="preserve">), da die Wahrscheinlichkeit, dass der </w:t>
+      </w:r>
+      <w:proofErr w:type="spellStart"/>
+      <w:r>
+        <w:t>Worst</w:t>
+      </w:r>
+      <w:proofErr w:type="spellEnd"/>
+      <w:r>
+        <w:t xml:space="preserve">-Case für den Quick </w:t>
+      </w:r>
+      <w:proofErr w:type="spellStart"/>
+      <w:r>
+        <w:t>Sort</w:t>
+      </w:r>
+      <w:proofErr w:type="spellEnd"/>
+      <w:r>
+        <w:t xml:space="preserve"> eintritt, somit relativ gering ist.</w:t>
+      </w:r>
+    </w:p>
+    <w:p>
+      <w:r>
+        <w:rPr>
+          <w:b/>
+          <w:bCs/>
+        </w:rPr>
+        <w:lastRenderedPageBreak/>
+        <w:t xml:space="preserve">Beispiel eines </w:t>
+      </w:r>
+      <w:proofErr w:type="spellStart"/>
+      <w:r>
+        <w:rPr>
+          <w:b/>
+          <w:bCs/>
+        </w:rPr>
+        <w:t>Worst</w:t>
+      </w:r>
+      <w:proofErr w:type="spellEnd"/>
+      <w:r>
+        <w:rPr>
+          <w:b/>
+          <w:bCs/>
+        </w:rPr>
+        <w:t xml:space="preserve"> Case Szenarios:</w:t>
+      </w:r>
+      <w:r>
+        <w:br/>
+        <w:t xml:space="preserve">Der </w:t>
+      </w:r>
+      <w:proofErr w:type="spellStart"/>
+      <w:r>
+        <w:t>Worst</w:t>
+      </w:r>
+      <w:proofErr w:type="spellEnd"/>
+      <w:r>
+        <w:t xml:space="preserve">-Case beim Quick </w:t>
+      </w:r>
+      <w:proofErr w:type="spellStart"/>
+      <w:r>
+        <w:t>Sort</w:t>
+      </w:r>
+      <w:proofErr w:type="spellEnd"/>
+      <w:r>
+        <w:t xml:space="preserve"> tritt dann ein, wenn das </w:t>
+      </w:r>
+      <w:proofErr w:type="spellStart"/>
+      <w:r>
+        <w:t>Pivotelement</w:t>
+      </w:r>
+      <w:proofErr w:type="spellEnd"/>
+      <w:r>
+        <w:t xml:space="preserve"> so gewählt wird, dass es das größte oder das kleinste Element der Liste ist.</w:t>
+      </w:r>
+      <w:r>
+        <w:t xml:space="preserve"> Das</w:t>
+      </w:r>
+      <w:r>
+        <w:t xml:space="preserve"> ist </w:t>
+      </w:r>
+      <w:r>
+        <w:t>beispielsweise dann</w:t>
+      </w:r>
+      <w:r>
+        <w:t xml:space="preserve"> der Fall, wenn als </w:t>
+      </w:r>
+      <w:proofErr w:type="spellStart"/>
+      <w:r>
+        <w:t>Pivotelement</w:t>
+      </w:r>
+      <w:proofErr w:type="spellEnd"/>
+      <w:r>
+        <w:t xml:space="preserve"> stets das Element am Ende der Liste gewählt wird und die zu sortierende Liste bereits sortiert vorliegt.</w:t>
+      </w:r>
+    </w:p>
+    <w:p>
+      <w:r>
+        <w:rPr>
+          <w:b/>
+          <w:bCs/>
+        </w:rPr>
         <w:t>Mögliche Einschränkungen bei der Anwendbarkeit:</w:t>
       </w:r>
+      <w:r>
+        <w:br/>
+        <w:t>Obwohl es Algorithmen</w:t>
+      </w:r>
+      <w:r>
+        <w:t xml:space="preserve"> </w:t>
+      </w:r>
+      <w:r>
+        <w:t>gibt</w:t>
+      </w:r>
+      <w:r>
+        <w:t xml:space="preserve">, deren Laufzeiten auch im </w:t>
+      </w:r>
+      <w:proofErr w:type="spellStart"/>
+      <w:r>
+        <w:t>Worst</w:t>
+      </w:r>
+      <w:proofErr w:type="spellEnd"/>
+      <w:r>
+        <w:t xml:space="preserve"> Case durch </w:t>
+      </w:r>
+      <w:r>
+        <w:t xml:space="preserve">O(N*log(N)) </w:t>
+      </w:r>
+      <w:r>
+        <w:t>beschr</w:t>
+      </w:r>
+      <w:r>
+        <w:rPr>
+          <w:rFonts w:ascii="Calibri" w:hAnsi="Calibri" w:cs="Calibri"/>
+        </w:rPr>
+        <w:t>ä</w:t>
+      </w:r>
+      <w:r>
+        <w:t>nkt sind</w:t>
+      </w:r>
+      <w:r>
+        <w:t xml:space="preserve"> (</w:t>
+      </w:r>
+      <w:r>
+        <w:t xml:space="preserve">wie </w:t>
+      </w:r>
+      <w:r>
+        <w:t>beispielsweise Heap</w:t>
+      </w:r>
+      <w:r>
+        <w:t xml:space="preserve"> </w:t>
+      </w:r>
+      <w:proofErr w:type="spellStart"/>
+      <w:r>
+        <w:t>S</w:t>
+      </w:r>
+      <w:r>
+        <w:t>ort</w:t>
+      </w:r>
+      <w:proofErr w:type="spellEnd"/>
+      <w:r>
+        <w:t xml:space="preserve">), wird in der Praxis oft Quick </w:t>
+      </w:r>
+      <w:proofErr w:type="spellStart"/>
+      <w:r>
+        <w:t>Sort</w:t>
+      </w:r>
+      <w:proofErr w:type="spellEnd"/>
+      <w:r>
+        <w:t xml:space="preserve"> eingesetzt, da der </w:t>
+      </w:r>
+      <w:proofErr w:type="spellStart"/>
+      <w:r>
+        <w:t>Worst</w:t>
+      </w:r>
+      <w:proofErr w:type="spellEnd"/>
+      <w:r>
+        <w:t xml:space="preserve"> Case bei Quick </w:t>
+      </w:r>
+      <w:proofErr w:type="spellStart"/>
+      <w:r>
+        <w:t>Sort</w:t>
+      </w:r>
+      <w:proofErr w:type="spellEnd"/>
+      <w:r>
+        <w:t xml:space="preserve"> nur sehr selten auftritt und der Algorithmus somit im mittleren Fall sogar schneller als Heap </w:t>
+      </w:r>
+      <w:proofErr w:type="spellStart"/>
+      <w:r>
+        <w:t>Sort</w:t>
+      </w:r>
+      <w:proofErr w:type="spellEnd"/>
+      <w:r>
+        <w:t xml:space="preserve"> ist, </w:t>
+      </w:r>
+      <w:r>
+        <w:t>da die innerste Schleife von Quick</w:t>
+      </w:r>
+      <w:r>
+        <w:t xml:space="preserve"> </w:t>
+      </w:r>
+      <w:proofErr w:type="spellStart"/>
+      <w:r>
+        <w:t>S</w:t>
+      </w:r>
+      <w:r>
+        <w:t>ort</w:t>
+      </w:r>
+      <w:proofErr w:type="spellEnd"/>
+      <w:r>
+        <w:t xml:space="preserve"> nur einige wenige, sehr einfache Operationen enthält.</w:t>
+      </w:r>
+    </w:p>
+    <w:p>
+      <w:r>
+        <w:t xml:space="preserve">Quick </w:t>
+      </w:r>
+      <w:proofErr w:type="spellStart"/>
+      <w:r>
+        <w:t>Sort</w:t>
+      </w:r>
+      <w:proofErr w:type="spellEnd"/>
+      <w:r>
+        <w:t xml:space="preserve"> steht ganz i</w:t>
+      </w:r>
+      <w:r>
+        <w:t xml:space="preserve">m Gegensatz zu Bubble </w:t>
+      </w:r>
+      <w:proofErr w:type="spellStart"/>
+      <w:r>
+        <w:t>Sort</w:t>
+      </w:r>
+      <w:proofErr w:type="spellEnd"/>
+      <w:r>
+        <w:t xml:space="preserve"> und Insertion </w:t>
+      </w:r>
+      <w:proofErr w:type="spellStart"/>
+      <w:r>
+        <w:t>Sort</w:t>
+      </w:r>
+      <w:proofErr w:type="spellEnd"/>
+      <w:r>
+        <w:t>. Sind die Elemente beispielsweise mit einer hohen Wahrscheinlichkeit bereits sortiert, dann würde er sich in diesem konkreten Fall sogar weniger gut eignen als die anderen Varianten. In der Praxis ist das jedoch eher selten der Fall.</w:t>
+      </w:r>
     </w:p>
     <w:p>
       <w:pPr>
         <w:pStyle w:val="berschrift1"/>
       </w:pPr>
-      <w:r>
-        <w:t>Quick Sort</w:t>
-      </w:r>
-    </w:p>
-    <w:p>
-      <w:r>
+      <w:proofErr w:type="spellStart"/>
+      <w:r>
+        <w:t>Bucket</w:t>
+      </w:r>
+      <w:proofErr w:type="spellEnd"/>
+      <w:r>
+        <w:t xml:space="preserve"> </w:t>
+      </w:r>
+      <w:proofErr w:type="spellStart"/>
+      <w:r>
+        <w:t>Sort</w:t>
+      </w:r>
+      <w:proofErr w:type="spellEnd"/>
+    </w:p>
+    <w:p>
+      <w:proofErr w:type="spellStart"/>
+      <w:r>
+        <w:t>Bucket</w:t>
+      </w:r>
+      <w:proofErr w:type="spellEnd"/>
+      <w:r>
+        <w:t xml:space="preserve"> </w:t>
+      </w:r>
+      <w:proofErr w:type="spellStart"/>
+      <w:r>
+        <w:t>S</w:t>
+      </w:r>
+      <w:r>
+        <w:t>ort</w:t>
+      </w:r>
+      <w:proofErr w:type="spellEnd"/>
+      <w:r>
+        <w:t xml:space="preserve"> ist ein</w:t>
+      </w:r>
+      <w:r>
+        <w:t xml:space="preserve"> out-</w:t>
+      </w:r>
+      <w:proofErr w:type="spellStart"/>
+      <w:r>
+        <w:t>of</w:t>
+      </w:r>
+      <w:proofErr w:type="spellEnd"/>
+      <w:r>
+        <w:t>-place</w:t>
+      </w:r>
+      <w:r>
+        <w:t xml:space="preserve"> Sortierverfahren, das für bestimmte Werte-Verteilungen eine Eingabe-Liste in linearer Zeit sortiert.</w:t>
+      </w:r>
+      <w:r>
+        <w:t xml:space="preserve"> Dabei werden die Elemente zunächst auf die </w:t>
+      </w:r>
+      <w:proofErr w:type="spellStart"/>
+      <w:r>
+        <w:t>Buckets</w:t>
+      </w:r>
+      <w:proofErr w:type="spellEnd"/>
+      <w:r>
+        <w:t xml:space="preserve"> aufgeteilt. Anschließend wird jeder </w:t>
+      </w:r>
+      <w:proofErr w:type="spellStart"/>
+      <w:r>
+        <w:t>Bucket</w:t>
+      </w:r>
+      <w:proofErr w:type="spellEnd"/>
+      <w:r>
+        <w:t xml:space="preserve"> mit einem weiteren Sortierverfahren (wie beispielsweise </w:t>
+      </w:r>
+      <w:proofErr w:type="spellStart"/>
+      <w:r>
+        <w:t>Merge</w:t>
+      </w:r>
+      <w:proofErr w:type="spellEnd"/>
+      <w:r>
+        <w:t xml:space="preserve"> </w:t>
+      </w:r>
+      <w:proofErr w:type="spellStart"/>
+      <w:r>
+        <w:t>Sort</w:t>
+      </w:r>
+      <w:proofErr w:type="spellEnd"/>
+      <w:r>
+        <w:t xml:space="preserve"> oder Insertion </w:t>
+      </w:r>
+      <w:proofErr w:type="spellStart"/>
+      <w:r>
+        <w:t>Sort</w:t>
+      </w:r>
+      <w:proofErr w:type="spellEnd"/>
+      <w:r>
+        <w:t xml:space="preserve">) sortiert. Abschließend wird der Inhalt der sortierten </w:t>
+      </w:r>
+      <w:proofErr w:type="spellStart"/>
+      <w:r>
+        <w:t>Buckets</w:t>
+      </w:r>
+      <w:proofErr w:type="spellEnd"/>
+      <w:r>
+        <w:t xml:space="preserve"> konkateniert, also in anderen Worten zusammengeführt, ohne die Reihenfolge der Elemente zu verändern.</w:t>
+      </w:r>
+    </w:p>
+    <w:p>
+      <w:pPr>
+        <w:rPr>
+          <w:b/>
+          <w:bCs/>
+        </w:rPr>
+      </w:pPr>
+      <w:r>
+        <w:rPr>
+          <w:b/>
+          <w:bCs/>
+        </w:rPr>
         <w:t xml:space="preserve">Theoretische Komplexität (Time/Space): </w:t>
       </w:r>
     </w:p>
-    <w:p>
-      <w:r>
-        <w:t>Beispiel eines Best-Case Sz</w:t>
-      </w:r>
-      <w:r>
-        <w:t>enarios:</w:t>
-      </w:r>
-    </w:p>
-    <w:p>
-      <w:r>
-        <w:t>Beispiel eines Worst Case Szenarios:</w:t>
-      </w:r>
-    </w:p>
-    <w:p>
-      <w:r>
+    <w:tbl>
+      <w:tblPr>
+        <w:tblStyle w:val="Gitternetztabelle4Akzent5"/>
+        <w:tblW w:w="0" w:type="auto"/>
+        <w:tblLook w:val="04A0" w:firstRow="1" w:lastRow="0" w:firstColumn="1" w:lastColumn="0" w:noHBand="0" w:noVBand="1"/>
+      </w:tblPr>
+      <w:tblGrid>
+        <w:gridCol w:w="2265"/>
+        <w:gridCol w:w="2265"/>
+        <w:gridCol w:w="2266"/>
+        <w:gridCol w:w="2266"/>
+      </w:tblGrid>
+      <w:tr>
+        <w:trPr>
+          <w:cnfStyle w:val="100000000000" w:firstRow="1" w:lastRow="0" w:firstColumn="0" w:lastColumn="0" w:oddVBand="0" w:evenVBand="0" w:oddHBand="0" w:evenHBand="0" w:firstRowFirstColumn="0" w:firstRowLastColumn="0" w:lastRowFirstColumn="0" w:lastRowLastColumn="0"/>
+        </w:trPr>
+        <w:tc>
+          <w:tcPr>
+            <w:cnfStyle w:val="001000000000" w:firstRow="0" w:lastRow="0" w:firstColumn="1" w:lastColumn="0" w:oddVBand="0" w:evenVBand="0" w:oddHBand="0" w:evenHBand="0" w:firstRowFirstColumn="0" w:firstRowLastColumn="0" w:lastRowFirstColumn="0" w:lastRowLastColumn="0"/>
+            <w:tcW w:w="2265" w:type="dxa"/>
+          </w:tcPr>
+          <w:p>
+            <w:r>
+              <w:t>Average Case</w:t>
+            </w:r>
+          </w:p>
+        </w:tc>
+        <w:tc>
+          <w:tcPr>
+            <w:tcW w:w="2265" w:type="dxa"/>
+          </w:tcPr>
+          <w:p>
+            <w:pPr>
+              <w:cnfStyle w:val="100000000000" w:firstRow="1" w:lastRow="0" w:firstColumn="0" w:lastColumn="0" w:oddVBand="0" w:evenVBand="0" w:oddHBand="0" w:evenHBand="0" w:firstRowFirstColumn="0" w:firstRowLastColumn="0" w:lastRowFirstColumn="0" w:lastRowLastColumn="0"/>
+            </w:pPr>
+            <w:proofErr w:type="spellStart"/>
+            <w:r>
+              <w:t>Worst</w:t>
+            </w:r>
+            <w:proofErr w:type="spellEnd"/>
+            <w:r>
+              <w:t xml:space="preserve"> Case</w:t>
+            </w:r>
+          </w:p>
+        </w:tc>
+        <w:tc>
+          <w:tcPr>
+            <w:tcW w:w="2266" w:type="dxa"/>
+          </w:tcPr>
+          <w:p>
+            <w:pPr>
+              <w:cnfStyle w:val="100000000000" w:firstRow="1" w:lastRow="0" w:firstColumn="0" w:lastColumn="0" w:oddVBand="0" w:evenVBand="0" w:oddHBand="0" w:evenHBand="0" w:firstRowFirstColumn="0" w:firstRowLastColumn="0" w:lastRowFirstColumn="0" w:lastRowLastColumn="0"/>
+            </w:pPr>
+            <w:r>
+              <w:t>Best Case</w:t>
+            </w:r>
+          </w:p>
+        </w:tc>
+        <w:tc>
+          <w:tcPr>
+            <w:tcW w:w="2266" w:type="dxa"/>
+          </w:tcPr>
+          <w:p>
+            <w:pPr>
+              <w:cnfStyle w:val="100000000000" w:firstRow="1" w:lastRow="0" w:firstColumn="0" w:lastColumn="0" w:oddVBand="0" w:evenVBand="0" w:oddHBand="0" w:evenHBand="0" w:firstRowFirstColumn="0" w:firstRowLastColumn="0" w:lastRowFirstColumn="0" w:lastRowLastColumn="0"/>
+            </w:pPr>
+            <w:r>
+              <w:t>Space</w:t>
+            </w:r>
+          </w:p>
+        </w:tc>
+      </w:tr>
+      <w:tr>
+        <w:trPr>
+          <w:cnfStyle w:val="000000100000" w:firstRow="0" w:lastRow="0" w:firstColumn="0" w:lastColumn="0" w:oddVBand="0" w:evenVBand="0" w:oddHBand="1" w:evenHBand="0" w:firstRowFirstColumn="0" w:firstRowLastColumn="0" w:lastRowFirstColumn="0" w:lastRowLastColumn="0"/>
+        </w:trPr>
+        <w:tc>
+          <w:tcPr>
+            <w:cnfStyle w:val="001000000000" w:firstRow="0" w:lastRow="0" w:firstColumn="1" w:lastColumn="0" w:oddVBand="0" w:evenVBand="0" w:oddHBand="0" w:evenHBand="0" w:firstRowFirstColumn="0" w:firstRowLastColumn="0" w:lastRowFirstColumn="0" w:lastRowLastColumn="0"/>
+            <w:tcW w:w="2265" w:type="dxa"/>
+          </w:tcPr>
+          <w:p>
+            <w:r>
+              <w:t>O(N)</w:t>
+            </w:r>
+          </w:p>
+        </w:tc>
+        <w:tc>
+          <w:tcPr>
+            <w:tcW w:w="2265" w:type="dxa"/>
+          </w:tcPr>
+          <w:p>
+            <w:pPr>
+              <w:cnfStyle w:val="000000100000" w:firstRow="0" w:lastRow="0" w:firstColumn="0" w:lastColumn="0" w:oddVBand="0" w:evenVBand="0" w:oddHBand="1" w:evenHBand="0" w:firstRowFirstColumn="0" w:firstRowLastColumn="0" w:lastRowFirstColumn="0" w:lastRowLastColumn="0"/>
+              <w:rPr>
+                <w:b/>
+                <w:bCs/>
+              </w:rPr>
+            </w:pPr>
+            <w:r>
+              <w:rPr>
+                <w:b/>
+                <w:bCs/>
+              </w:rPr>
+              <w:t>O(N</w:t>
+            </w:r>
+            <w:r>
+              <w:rPr>
+                <w:b/>
+                <w:bCs/>
+                <w:vertAlign w:val="superscript"/>
+              </w:rPr>
+              <w:t>2</w:t>
+            </w:r>
+            <w:r>
+              <w:rPr>
+                <w:b/>
+                <w:bCs/>
+              </w:rPr>
+              <w:t>)</w:t>
+            </w:r>
+          </w:p>
+        </w:tc>
+        <w:tc>
+          <w:tcPr>
+            <w:tcW w:w="2266" w:type="dxa"/>
+          </w:tcPr>
+          <w:p>
+            <w:pPr>
+              <w:cnfStyle w:val="000000100000" w:firstRow="0" w:lastRow="0" w:firstColumn="0" w:lastColumn="0" w:oddVBand="0" w:evenVBand="0" w:oddHBand="1" w:evenHBand="0" w:firstRowFirstColumn="0" w:firstRowLastColumn="0" w:lastRowFirstColumn="0" w:lastRowLastColumn="0"/>
+              <w:rPr>
+                <w:b/>
+                <w:bCs/>
+              </w:rPr>
+            </w:pPr>
+            <w:r>
+              <w:rPr>
+                <w:b/>
+                <w:bCs/>
+              </w:rPr>
+              <w:t>O(N)</w:t>
+            </w:r>
+          </w:p>
+        </w:tc>
+        <w:tc>
+          <w:tcPr>
+            <w:tcW w:w="2266" w:type="dxa"/>
+          </w:tcPr>
+          <w:p>
+            <w:pPr>
+              <w:cnfStyle w:val="000000100000" w:firstRow="0" w:lastRow="0" w:firstColumn="0" w:lastColumn="0" w:oddVBand="0" w:evenVBand="0" w:oddHBand="1" w:evenHBand="0" w:firstRowFirstColumn="0" w:firstRowLastColumn="0" w:lastRowFirstColumn="0" w:lastRowLastColumn="0"/>
+              <w:rPr>
+                <w:b/>
+                <w:bCs/>
+              </w:rPr>
+            </w:pPr>
+            <w:r>
+              <w:rPr>
+                <w:b/>
+                <w:bCs/>
+              </w:rPr>
+              <w:t>O(</w:t>
+            </w:r>
+            <w:r>
+              <w:rPr>
+                <w:b/>
+                <w:bCs/>
+              </w:rPr>
+              <w:t>N</w:t>
+            </w:r>
+            <w:r>
+              <w:rPr>
+                <w:b/>
+                <w:bCs/>
+              </w:rPr>
+              <w:t>)</w:t>
+            </w:r>
+          </w:p>
+        </w:tc>
+      </w:tr>
+    </w:tbl>
+    <w:p>
+      <w:r>
+        <w:rPr>
+          <w:noProof/>
+        </w:rPr>
+        <w:drawing>
+          <wp:anchor distT="0" distB="0" distL="114300" distR="114300" simplePos="0" relativeHeight="251659264" behindDoc="1" locked="0" layoutInCell="1" allowOverlap="1" wp14:anchorId="0F683D58" wp14:editId="2D0605DA">
+            <wp:simplePos x="0" y="0"/>
+            <wp:positionH relativeFrom="column">
+              <wp:posOffset>2205355</wp:posOffset>
+            </wp:positionH>
+            <wp:positionV relativeFrom="paragraph">
+              <wp:posOffset>33655</wp:posOffset>
+            </wp:positionV>
+            <wp:extent cx="1552575" cy="485775"/>
+            <wp:effectExtent l="0" t="0" r="9525" b="9525"/>
+            <wp:wrapNone/>
+            <wp:docPr id="1" name="Grafik 1"/>
+            <wp:cNvGraphicFramePr>
+              <a:graphicFrameLocks xmlns:a="http://schemas.openxmlformats.org/drawingml/2006/main" noChangeAspect="1"/>
+            </wp:cNvGraphicFramePr>
+            <a:graphic xmlns:a="http://schemas.openxmlformats.org/drawingml/2006/main">
+              <a:graphicData uri="http://schemas.openxmlformats.org/drawingml/2006/picture">
+                <pic:pic xmlns:pic="http://schemas.openxmlformats.org/drawingml/2006/picture">
+                  <pic:nvPicPr>
+                    <pic:cNvPr id="1" name=""/>
+                    <pic:cNvPicPr/>
+                  </pic:nvPicPr>
+                  <pic:blipFill>
+                    <a:blip r:embed="rId7">
+                      <a:extLst>
+                        <a:ext uri="{28A0092B-C50C-407E-A947-70E740481C1C}">
+                          <a14:useLocalDpi xmlns:a14="http://schemas.microsoft.com/office/drawing/2010/main" val="0"/>
+                        </a:ext>
+                      </a:extLst>
+                    </a:blip>
+                    <a:stretch>
+                      <a:fillRect/>
+                    </a:stretch>
+                  </pic:blipFill>
+                  <pic:spPr>
+                    <a:xfrm>
+                      <a:off x="0" y="0"/>
+                      <a:ext cx="1552575" cy="485775"/>
+                    </a:xfrm>
+                    <a:prstGeom prst="rect">
+                      <a:avLst/>
+                    </a:prstGeom>
+                  </pic:spPr>
+                </pic:pic>
+              </a:graphicData>
+            </a:graphic>
+            <wp14:sizeRelH relativeFrom="page">
+              <wp14:pctWidth>0</wp14:pctWidth>
+            </wp14:sizeRelH>
+            <wp14:sizeRelV relativeFrom="page">
+              <wp14:pctHeight>0</wp14:pctHeight>
+            </wp14:sizeRelV>
+          </wp:anchor>
+        </w:drawing>
+      </w:r>
+      <w:r>
+        <w:br/>
+        <w:t>Anmerkung: Konkrete Laufzeit beträgt</w:t>
+      </w:r>
+      <w:r>
+        <w:tab/>
+      </w:r>
+      <w:r>
+        <w:tab/>
+      </w:r>
+      <w:r>
+        <w:tab/>
+      </w:r>
+      <w:r>
+        <w:tab/>
+        <w:t xml:space="preserve">     wobei </w:t>
+      </w:r>
+      <w:proofErr w:type="spellStart"/>
+      <w:r>
+        <w:t>wobei</w:t>
+      </w:r>
+      <w:proofErr w:type="spellEnd"/>
+      <w:r>
+        <w:t xml:space="preserve"> </w:t>
+      </w:r>
+      <w:r>
+        <w:t>l</w:t>
+      </w:r>
+      <w:r>
+        <w:rPr>
+          <w:vertAlign w:val="subscript"/>
+        </w:rPr>
+        <w:t>i</w:t>
+      </w:r>
+      <w:r>
+        <w:t xml:space="preserve"> die </w:t>
+      </w:r>
+      <w:r>
+        <w:t>Anzahl der Elemente im i-</w:t>
+      </w:r>
+      <w:proofErr w:type="spellStart"/>
+      <w:r>
+        <w:t>ten</w:t>
+      </w:r>
+      <w:proofErr w:type="spellEnd"/>
+      <w:r>
+        <w:t xml:space="preserve"> </w:t>
+      </w:r>
+      <w:proofErr w:type="spellStart"/>
+      <w:r>
+        <w:t>Bucket</w:t>
+      </w:r>
+      <w:proofErr w:type="spellEnd"/>
+      <w:r>
+        <w:t xml:space="preserve"> bezeichnet.</w:t>
+      </w:r>
+    </w:p>
+    <w:p>
+      <w:r>
+        <w:rPr>
+          <w:b/>
+          <w:bCs/>
+        </w:rPr>
+        <w:t>Beispiel eines Best-Case Szenarios:</w:t>
+      </w:r>
+      <w:r>
+        <w:br/>
+      </w:r>
+      <w:r>
+        <w:t xml:space="preserve">Der Best-Case für den </w:t>
+      </w:r>
+      <w:proofErr w:type="spellStart"/>
+      <w:r>
+        <w:t>Bucket</w:t>
+      </w:r>
+      <w:proofErr w:type="spellEnd"/>
+      <w:r>
+        <w:t xml:space="preserve"> </w:t>
+      </w:r>
+      <w:proofErr w:type="spellStart"/>
+      <w:r>
+        <w:t>Sort</w:t>
+      </w:r>
+      <w:proofErr w:type="spellEnd"/>
+      <w:r>
+        <w:t xml:space="preserve"> Algorithmus tritt ein, wenn</w:t>
+      </w:r>
+      <w:r>
+        <w:t xml:space="preserve"> die Elemente gleichmäßig in den </w:t>
+      </w:r>
+      <w:proofErr w:type="spellStart"/>
+      <w:r>
+        <w:t>Buckets</w:t>
+      </w:r>
+      <w:proofErr w:type="spellEnd"/>
+      <w:r>
+        <w:t xml:space="preserve"> verteilt sind und nahezu die gleiche Anzahl von Elementen in jedem Eimer vorhanden ist. Die Komplexität wird noch besser, wenn die Elemente in den Eimern bereits sortiert sind. In diesem Fall würde sich zum Beispiel Insertion </w:t>
+      </w:r>
+      <w:proofErr w:type="spellStart"/>
+      <w:r>
+        <w:t>Sort</w:t>
+      </w:r>
+      <w:proofErr w:type="spellEnd"/>
+      <w:r>
+        <w:t xml:space="preserve"> sehr gut als Algorithmus zum Sortieren der Elemente in den </w:t>
+      </w:r>
+      <w:proofErr w:type="spellStart"/>
+      <w:r>
+        <w:t>Buckets</w:t>
+      </w:r>
+      <w:proofErr w:type="spellEnd"/>
+      <w:r>
+        <w:t xml:space="preserve"> eignen. Die Komplexität beträgt dann O(N) oder genauer gesagt O(</w:t>
+      </w:r>
+      <w:proofErr w:type="spellStart"/>
+      <w:r>
+        <w:t>N+k</w:t>
+      </w:r>
+      <w:proofErr w:type="spellEnd"/>
+      <w:r>
+        <w:t xml:space="preserve">), wobei O(N) die Komplexität für das Erstellen der </w:t>
+      </w:r>
+      <w:proofErr w:type="spellStart"/>
+      <w:r>
+        <w:t>Buckets</w:t>
+      </w:r>
+      <w:proofErr w:type="spellEnd"/>
+      <w:r>
+        <w:t xml:space="preserve"> darstellt und O(k) die Komplexität für das Sortieren der Elemente in den </w:t>
+      </w:r>
+      <w:proofErr w:type="spellStart"/>
+      <w:r>
+        <w:t>Buckets</w:t>
+      </w:r>
+      <w:proofErr w:type="spellEnd"/>
+      <w:r>
+        <w:t>.</w:t>
+      </w:r>
+    </w:p>
+    <w:p>
+      <w:r>
+        <w:rPr>
+          <w:b/>
+          <w:bCs/>
+        </w:rPr>
+        <w:t xml:space="preserve">Beispiel eines </w:t>
+      </w:r>
+      <w:proofErr w:type="spellStart"/>
+      <w:r>
+        <w:rPr>
+          <w:b/>
+          <w:bCs/>
+        </w:rPr>
+        <w:t>Worst</w:t>
+      </w:r>
+      <w:proofErr w:type="spellEnd"/>
+      <w:r>
+        <w:rPr>
+          <w:b/>
+          <w:bCs/>
+        </w:rPr>
+        <w:t xml:space="preserve"> Case Szenarios:</w:t>
+      </w:r>
+      <w:r>
+        <w:br/>
+      </w:r>
+      <w:r>
+        <w:t xml:space="preserve">Elemente die nah aneinander sind, werden sehr wahrscheinlich im selben </w:t>
+      </w:r>
+      <w:proofErr w:type="spellStart"/>
+      <w:r>
+        <w:t>Bucket</w:t>
+      </w:r>
+      <w:proofErr w:type="spellEnd"/>
+      <w:r>
+        <w:t xml:space="preserve"> platziert. Das kann dazu führen, dass einige </w:t>
+      </w:r>
+      <w:proofErr w:type="spellStart"/>
+      <w:r>
+        <w:t>Buckets</w:t>
+      </w:r>
+      <w:proofErr w:type="spellEnd"/>
+      <w:r>
+        <w:t xml:space="preserve"> mehr Elemente als andere aufweisen. </w:t>
+      </w:r>
+      <w:r>
+        <w:t xml:space="preserve">Dadurch hängt die Komplexität vom Sortieralgorithmus ab, der zum Sortieren der Elemente des </w:t>
+      </w:r>
+      <w:proofErr w:type="spellStart"/>
+      <w:r>
+        <w:t>Buckets</w:t>
+      </w:r>
+      <w:proofErr w:type="spellEnd"/>
+      <w:r>
+        <w:t xml:space="preserve"> verwendet wird.</w:t>
+      </w:r>
+      <w:r>
+        <w:t xml:space="preserve"> Die Komplexität erreicht beispielweise dann im </w:t>
+      </w:r>
+      <w:proofErr w:type="spellStart"/>
+      <w:r>
+        <w:t>Worst</w:t>
+      </w:r>
+      <w:proofErr w:type="spellEnd"/>
+      <w:r>
+        <w:t>-Case O(N</w:t>
+      </w:r>
+      <w:r>
+        <w:rPr>
+          <w:vertAlign w:val="superscript"/>
+        </w:rPr>
+        <w:t>2</w:t>
+      </w:r>
+      <w:r>
+        <w:t xml:space="preserve">), wenn zum Sortieren der Elemente Insertion </w:t>
+      </w:r>
+      <w:proofErr w:type="spellStart"/>
+      <w:r>
+        <w:t>Sort</w:t>
+      </w:r>
+      <w:proofErr w:type="spellEnd"/>
+      <w:r>
+        <w:t xml:space="preserve"> verwendet wird und die Elemente in umgekehrter Reihenfolge vorliegen (siehe </w:t>
+      </w:r>
+      <w:proofErr w:type="spellStart"/>
+      <w:r>
+        <w:t>Worst</w:t>
+      </w:r>
+      <w:proofErr w:type="spellEnd"/>
+      <w:r>
+        <w:t xml:space="preserve"> Case von Insertion </w:t>
+      </w:r>
+      <w:proofErr w:type="spellStart"/>
+      <w:r>
+        <w:t>Sort</w:t>
+      </w:r>
+      <w:proofErr w:type="spellEnd"/>
+      <w:r>
+        <w:t>).</w:t>
+      </w:r>
+    </w:p>
+    <w:p>
+      <w:r>
+        <w:rPr>
+          <w:b/>
+          <w:bCs/>
+        </w:rPr>
         <w:t>Mögliche Einschränkungen bei der Anwendbarkeit:</w:t>
       </w:r>
-    </w:p>
-    <w:p>
-      <w:pPr>
-        <w:pStyle w:val="berschrift1"/>
-      </w:pPr>
-      <w:r>
-        <w:t>Bucket Sort</w:t>
-      </w:r>
-    </w:p>
-    <w:p>
-      <w:r>
-        <w:t xml:space="preserve">Theoretische Komplexität (Time/Space): </w:t>
-      </w:r>
-    </w:p>
-    <w:p>
-      <w:r>
-        <w:t>Beispiel eines Best-Case Sz</w:t>
-      </w:r>
-      <w:r>
-        <w:t>enarios:</w:t>
-      </w:r>
-    </w:p>
-    <w:p>
-      <w:r>
-        <w:t>Beispiel eines Worst Case Szenarios:</w:t>
-      </w:r>
-    </w:p>
-    <w:p>
-      <w:r>
-        <w:t>Mögliche Einschränkungen bei der Anwendbarkeit:</w:t>
+      <w:r>
+        <w:br/>
+      </w:r>
+      <w:proofErr w:type="spellStart"/>
+      <w:r>
+        <w:t>Bucket</w:t>
+      </w:r>
+      <w:proofErr w:type="spellEnd"/>
+      <w:r>
+        <w:t xml:space="preserve"> </w:t>
+      </w:r>
+      <w:proofErr w:type="spellStart"/>
+      <w:r>
+        <w:t>Sort</w:t>
+      </w:r>
+      <w:proofErr w:type="spellEnd"/>
+      <w:r>
+        <w:t xml:space="preserve"> eignet sich vor allem dann gut, wenn die Eingabewerte gleichmäßig über einen Bereich </w:t>
+      </w:r>
+      <w:r>
+        <w:lastRenderedPageBreak/>
+        <w:t>verteilt sind oder auch um Gleitkommazahlen (</w:t>
+      </w:r>
+      <w:proofErr w:type="spellStart"/>
+      <w:r>
+        <w:t>floating</w:t>
+      </w:r>
+      <w:proofErr w:type="spellEnd"/>
+      <w:r>
+        <w:t xml:space="preserve"> </w:t>
+      </w:r>
+      <w:proofErr w:type="spellStart"/>
+      <w:r>
+        <w:t>point</w:t>
+      </w:r>
+      <w:proofErr w:type="spellEnd"/>
+      <w:r>
+        <w:t>) zu sortieren.</w:t>
+      </w:r>
+      <w:r>
+        <w:t xml:space="preserve"> Bei anderen Werte-Verteilungen k</w:t>
+      </w:r>
+      <w:r>
+        <w:t xml:space="preserve">ann die Laufzeit </w:t>
+      </w:r>
+      <w:r>
+        <w:t xml:space="preserve">von </w:t>
+      </w:r>
+      <w:proofErr w:type="spellStart"/>
+      <w:r>
+        <w:t>Bucket</w:t>
+      </w:r>
+      <w:proofErr w:type="spellEnd"/>
+      <w:r>
+        <w:t xml:space="preserve"> </w:t>
+      </w:r>
+      <w:proofErr w:type="spellStart"/>
+      <w:r>
+        <w:t>Sort</w:t>
+      </w:r>
+      <w:proofErr w:type="spellEnd"/>
+      <w:r>
+        <w:t xml:space="preserve"> jedoch</w:t>
+      </w:r>
+      <w:r>
+        <w:t xml:space="preserve"> von der Laufzeit des Sortier-Algorithmus dominiert werden, der zur Sortierung </w:t>
+      </w:r>
+      <w:r>
+        <w:t>der Elemente in den</w:t>
+      </w:r>
+      <w:r>
+        <w:t xml:space="preserve"> B</w:t>
+      </w:r>
+      <w:proofErr w:type="spellStart"/>
+      <w:r>
+        <w:t>uckets</w:t>
+      </w:r>
+      <w:proofErr w:type="spellEnd"/>
+      <w:r>
+        <w:t xml:space="preserve"> verwendet wird.</w:t>
       </w:r>
     </w:p>
     <w:p>
@@ -225,7 +2309,23 @@
         </w:numPr>
       </w:pPr>
       <w:r>
-        <w:t>Array enthält direkt die konkreten Inhalte (Array of Stucts/Primitives)</w:t>
+        <w:t xml:space="preserve">Array enthält direkt die konkreten Inhalte (Array </w:t>
+      </w:r>
+      <w:proofErr w:type="spellStart"/>
+      <w:r>
+        <w:t>of</w:t>
+      </w:r>
+      <w:proofErr w:type="spellEnd"/>
+      <w:r>
+        <w:t xml:space="preserve"> </w:t>
+      </w:r>
+      <w:proofErr w:type="spellStart"/>
+      <w:r>
+        <w:t>Stucts</w:t>
+      </w:r>
+      <w:proofErr w:type="spellEnd"/>
+      <w:r>
+        <w:t>/Primitives)</w:t>
       </w:r>
     </w:p>
     <w:p>
@@ -289,7 +2389,23 @@
         </w:numPr>
       </w:pPr>
       <w:r>
-        <w:t>Array enthält direkt die konkreten Inhalte (Array of Stucts/Primitives)</w:t>
+        <w:t xml:space="preserve">Array enthält direkt die konkreten Inhalte (Array </w:t>
+      </w:r>
+      <w:proofErr w:type="spellStart"/>
+      <w:r>
+        <w:t>of</w:t>
+      </w:r>
+      <w:proofErr w:type="spellEnd"/>
+      <w:r>
+        <w:t xml:space="preserve"> </w:t>
+      </w:r>
+      <w:proofErr w:type="spellStart"/>
+      <w:r>
+        <w:t>Stucts</w:t>
+      </w:r>
+      <w:proofErr w:type="spellEnd"/>
+      <w:r>
+        <w:t>/Primitives)</w:t>
       </w:r>
     </w:p>
     <w:p>
@@ -341,7 +2457,23 @@
           <w:b/>
           <w:bCs/>
         </w:rPr>
-        <w:t>Array Eintrag ist ein komplexes Struct mit mehreren Variablen (und einem Integer Key)</w:t>
+        <w:t xml:space="preserve">Array Eintrag ist ein komplexes </w:t>
+      </w:r>
+      <w:proofErr w:type="spellStart"/>
+      <w:r>
+        <w:rPr>
+          <w:b/>
+          <w:bCs/>
+        </w:rPr>
+        <w:t>Struct</w:t>
+      </w:r>
+      <w:proofErr w:type="spellEnd"/>
+      <w:r>
+        <w:rPr>
+          <w:b/>
+          <w:bCs/>
+        </w:rPr>
+        <w:t xml:space="preserve"> mit mehreren Variablen (und einem Integer Key)</w:t>
       </w:r>
     </w:p>
     <w:p>
@@ -353,8 +2485,23 @@
         </w:numPr>
       </w:pPr>
       <w:r>
-        <w:lastRenderedPageBreak/>
-        <w:t>Array enthält direkt die konkreten Inhalte (Array of Stucts/Primitives)</w:t>
+        <w:t xml:space="preserve">Array enthält direkt die konkreten Inhalte (Array </w:t>
+      </w:r>
+      <w:proofErr w:type="spellStart"/>
+      <w:r>
+        <w:t>of</w:t>
+      </w:r>
+      <w:proofErr w:type="spellEnd"/>
+      <w:r>
+        <w:t xml:space="preserve"> </w:t>
+      </w:r>
+      <w:proofErr w:type="spellStart"/>
+      <w:r>
+        <w:t>Stucts</w:t>
+      </w:r>
+      <w:proofErr w:type="spellEnd"/>
+      <w:r>
+        <w:t>/Primitives)</w:t>
       </w:r>
     </w:p>
     <w:p>
@@ -480,7 +2627,23 @@
           <w:b/>
           <w:bCs/>
         </w:rPr>
-        <w:t>Array Eintrag ist ein komplexes Struct mit mehreren Variablen (und einem Integer Key)</w:t>
+        <w:t xml:space="preserve">Array Eintrag ist ein komplexes </w:t>
+      </w:r>
+      <w:proofErr w:type="spellStart"/>
+      <w:r>
+        <w:rPr>
+          <w:b/>
+          <w:bCs/>
+        </w:rPr>
+        <w:t>Struct</w:t>
+      </w:r>
+      <w:proofErr w:type="spellEnd"/>
+      <w:r>
+        <w:rPr>
+          <w:b/>
+          <w:bCs/>
+        </w:rPr>
+        <w:t xml:space="preserve"> mit mehreren Variablen (und einem Integer Key)</w:t>
       </w:r>
     </w:p>
     <w:p>
@@ -492,7 +2655,23 @@
         </w:numPr>
       </w:pPr>
       <w:r>
-        <w:t>Array enthält direkt die konkreten Inhalte (Array of Stucts/Primitives)</w:t>
+        <w:t xml:space="preserve">Array enthält direkt die konkreten Inhalte (Array </w:t>
+      </w:r>
+      <w:proofErr w:type="spellStart"/>
+      <w:r>
+        <w:t>of</w:t>
+      </w:r>
+      <w:proofErr w:type="spellEnd"/>
+      <w:r>
+        <w:t xml:space="preserve"> </w:t>
+      </w:r>
+      <w:proofErr w:type="spellStart"/>
+      <w:r>
+        <w:t>Stucts</w:t>
+      </w:r>
+      <w:proofErr w:type="spellEnd"/>
+      <w:r>
+        <w:t>/Primitives)</w:t>
       </w:r>
     </w:p>
     <w:p>
@@ -616,7 +2795,23 @@
           <w:b/>
           <w:bCs/>
         </w:rPr>
-        <w:t>Array Eintrag ist ein komplexes Struct mit mehreren Variablen (und einem Integer Key)</w:t>
+        <w:t xml:space="preserve">Array Eintrag ist ein komplexes </w:t>
+      </w:r>
+      <w:proofErr w:type="spellStart"/>
+      <w:r>
+        <w:rPr>
+          <w:b/>
+          <w:bCs/>
+        </w:rPr>
+        <w:t>Struct</w:t>
+      </w:r>
+      <w:proofErr w:type="spellEnd"/>
+      <w:r>
+        <w:rPr>
+          <w:b/>
+          <w:bCs/>
+        </w:rPr>
+        <w:t xml:space="preserve"> mit mehreren Variablen (und einem Integer Key)</w:t>
       </w:r>
     </w:p>
     <w:p>
@@ -703,7 +2898,23 @@
           <w:b/>
           <w:bCs/>
         </w:rPr>
-        <w:t>Array Eintrag ist ein komplexes Struct mit mehreren Variablen (und einem Integer Key)</w:t>
+        <w:t xml:space="preserve">Array Eintrag ist ein komplexes </w:t>
+      </w:r>
+      <w:proofErr w:type="spellStart"/>
+      <w:r>
+        <w:rPr>
+          <w:b/>
+          <w:bCs/>
+        </w:rPr>
+        <w:t>Struct</w:t>
+      </w:r>
+      <w:proofErr w:type="spellEnd"/>
+      <w:r>
+        <w:rPr>
+          <w:b/>
+          <w:bCs/>
+        </w:rPr>
+        <w:t xml:space="preserve"> mit mehreren Variablen (und einem Integer Key)</w:t>
       </w:r>
     </w:p>
     <w:p>
@@ -742,6 +2953,7 @@
         <w:pStyle w:val="berschrift1"/>
       </w:pPr>
       <w:r>
+        <w:lastRenderedPageBreak/>
         <w:t>Benchmark Maschine</w:t>
       </w:r>
     </w:p>
@@ -774,7 +2986,7 @@
     </w:p>
     <w:p/>
     <w:sectPr>
-      <w:headerReference w:type="default" r:id="rId7"/>
+      <w:headerReference w:type="default" r:id="rId8"/>
       <w:pgSz w:w="11906" w:h="16838"/>
       <w:pgMar w:top="1417" w:right="1417" w:bottom="1134" w:left="1417" w:header="708" w:footer="708" w:gutter="0"/>
       <w:cols w:space="708"/>
@@ -852,8 +3064,21 @@
     <w:r>
       <w:ptab w:relativeTo="margin" w:alignment="right" w:leader="none"/>
     </w:r>
+    <w:proofErr w:type="spellStart"/>
     <w:r>
-      <w:t>Ankerl, Bauer, Handl, Tributsch, Wolf</w:t>
+      <w:t>Ankerl</w:t>
+    </w:r>
+    <w:proofErr w:type="spellEnd"/>
+    <w:r>
+      <w:t xml:space="preserve">, Bauer, Handl, </w:t>
+    </w:r>
+    <w:proofErr w:type="spellStart"/>
+    <w:r>
+      <w:t>Tributsch</w:t>
+    </w:r>
+    <w:proofErr w:type="spellEnd"/>
+    <w:r>
+      <w:t>, Wolf</w:t>
     </w:r>
   </w:p>
 </w:hdr>
@@ -1519,6 +3744,101 @@
     <w:uiPriority w:val="99"/>
     <w:rsid w:val="00637D45"/>
   </w:style>
+  <w:style w:type="table" w:styleId="Tabellenraster">
+    <w:name w:val="Table Grid"/>
+    <w:basedOn w:val="NormaleTabelle"/>
+    <w:uiPriority w:val="39"/>
+    <w:rsid w:val="00B77FC3"/>
+    <w:pPr>
+      <w:spacing w:after="0" w:line="240" w:lineRule="auto"/>
+    </w:pPr>
+    <w:tblPr>
+      <w:tblBorders>
+        <w:top w:val="single" w:sz="4" w:space="0" w:color="auto"/>
+        <w:left w:val="single" w:sz="4" w:space="0" w:color="auto"/>
+        <w:bottom w:val="single" w:sz="4" w:space="0" w:color="auto"/>
+        <w:right w:val="single" w:sz="4" w:space="0" w:color="auto"/>
+        <w:insideH w:val="single" w:sz="4" w:space="0" w:color="auto"/>
+        <w:insideV w:val="single" w:sz="4" w:space="0" w:color="auto"/>
+      </w:tblBorders>
+    </w:tblPr>
+  </w:style>
+  <w:style w:type="table" w:styleId="Gitternetztabelle4Akzent5">
+    <w:name w:val="Grid Table 4 Accent 5"/>
+    <w:basedOn w:val="NormaleTabelle"/>
+    <w:uiPriority w:val="49"/>
+    <w:rsid w:val="00B77FC3"/>
+    <w:pPr>
+      <w:spacing w:after="0" w:line="240" w:lineRule="auto"/>
+    </w:pPr>
+    <w:tblPr>
+      <w:tblStyleRowBandSize w:val="1"/>
+      <w:tblStyleColBandSize w:val="1"/>
+      <w:tblBorders>
+        <w:top w:val="single" w:sz="4" w:space="0" w:color="9CC2E5" w:themeColor="accent5" w:themeTint="99"/>
+        <w:left w:val="single" w:sz="4" w:space="0" w:color="9CC2E5" w:themeColor="accent5" w:themeTint="99"/>
+        <w:bottom w:val="single" w:sz="4" w:space="0" w:color="9CC2E5" w:themeColor="accent5" w:themeTint="99"/>
+        <w:right w:val="single" w:sz="4" w:space="0" w:color="9CC2E5" w:themeColor="accent5" w:themeTint="99"/>
+        <w:insideH w:val="single" w:sz="4" w:space="0" w:color="9CC2E5" w:themeColor="accent5" w:themeTint="99"/>
+        <w:insideV w:val="single" w:sz="4" w:space="0" w:color="9CC2E5" w:themeColor="accent5" w:themeTint="99"/>
+      </w:tblBorders>
+    </w:tblPr>
+    <w:tblStylePr w:type="firstRow">
+      <w:rPr>
+        <w:b/>
+        <w:bCs/>
+        <w:color w:val="FFFFFF" w:themeColor="background1"/>
+      </w:rPr>
+      <w:tblPr/>
+      <w:tcPr>
+        <w:tcBorders>
+          <w:top w:val="single" w:sz="4" w:space="0" w:color="5B9BD5" w:themeColor="accent5"/>
+          <w:left w:val="single" w:sz="4" w:space="0" w:color="5B9BD5" w:themeColor="accent5"/>
+          <w:bottom w:val="single" w:sz="4" w:space="0" w:color="5B9BD5" w:themeColor="accent5"/>
+          <w:right w:val="single" w:sz="4" w:space="0" w:color="5B9BD5" w:themeColor="accent5"/>
+          <w:insideH w:val="nil"/>
+          <w:insideV w:val="nil"/>
+        </w:tcBorders>
+        <w:shd w:val="clear" w:color="auto" w:fill="5B9BD5" w:themeFill="accent5"/>
+      </w:tcPr>
+    </w:tblStylePr>
+    <w:tblStylePr w:type="lastRow">
+      <w:rPr>
+        <w:b/>
+        <w:bCs/>
+      </w:rPr>
+      <w:tblPr/>
+      <w:tcPr>
+        <w:tcBorders>
+          <w:top w:val="double" w:sz="4" w:space="0" w:color="5B9BD5" w:themeColor="accent5"/>
+        </w:tcBorders>
+      </w:tcPr>
+    </w:tblStylePr>
+    <w:tblStylePr w:type="firstCol">
+      <w:rPr>
+        <w:b/>
+        <w:bCs/>
+      </w:rPr>
+    </w:tblStylePr>
+    <w:tblStylePr w:type="lastCol">
+      <w:rPr>
+        <w:b/>
+        <w:bCs/>
+      </w:rPr>
+    </w:tblStylePr>
+    <w:tblStylePr w:type="band1Vert">
+      <w:tblPr/>
+      <w:tcPr>
+        <w:shd w:val="clear" w:color="auto" w:fill="DEEAF6" w:themeFill="accent5" w:themeFillTint="33"/>
+      </w:tcPr>
+    </w:tblStylePr>
+    <w:tblStylePr w:type="band1Horz">
+      <w:tblPr/>
+      <w:tcPr>
+        <w:shd w:val="clear" w:color="auto" w:fill="DEEAF6" w:themeFill="accent5" w:themeFillTint="33"/>
+      </w:tcPr>
+    </w:tblStylePr>
+  </w:style>
 </w:styles>
 </file>
 

</xml_diff>

<commit_message>
Added measured times & interpretation of results
</commit_message>
<xml_diff>
--- a/Dokumentation.docx
+++ b/Dokumentation.docx
@@ -64,16 +64,15 @@
         <w:rPr>
           <w:b/>
           <w:bCs/>
-        </w:rPr>
-      </w:pPr>
-      <w:r>
-        <w:t xml:space="preserve">Bubble </w:t>
-      </w:r>
-      <w:proofErr w:type="spellStart"/>
-      <w:r>
-        <w:t>Sort</w:t>
-      </w:r>
-      <w:proofErr w:type="spellEnd"/>
+          <w:lang w:val="en-GB"/>
+        </w:rPr>
+      </w:pPr>
+      <w:r>
+        <w:rPr>
+          <w:lang w:val="en-GB"/>
+        </w:rPr>
+        <w:t>Bubble Sort</w:t>
+      </w:r>
     </w:p>
     <w:p>
       <w:r>
@@ -283,12 +282,21 @@
                 <w:bCs/>
               </w:rPr>
             </w:pPr>
-            <w:r>
-              <w:rPr>
-                <w:b/>
-                <w:bCs/>
-              </w:rPr>
-              <w:t>O(1)</w:t>
+            <w:proofErr w:type="gramStart"/>
+            <w:r>
+              <w:rPr>
+                <w:b/>
+                <w:bCs/>
+              </w:rPr>
+              <w:t>O(</w:t>
+            </w:r>
+            <w:proofErr w:type="gramEnd"/>
+            <w:r>
+              <w:rPr>
+                <w:b/>
+                <w:bCs/>
+              </w:rPr>
+              <w:t>1)</w:t>
             </w:r>
           </w:p>
         </w:tc>
@@ -479,8 +487,13 @@
       <w:r>
         <w:t xml:space="preserve"> Algorithmus sortiert Elemente stabil und in-place. Dabei entnimmt er der unsortierten Eingabefolge ein beliebiges Element und fügt es an der richtigen Stelle in die Ausgabenfolge ein. </w:t>
       </w:r>
-      <w:r>
-        <w:t>Die eigentlich aufwendige Operation stellt das Verschieben der Elemente hinter dem neu eingefügten Element dar (wenn auf einem Array gearbeitet wird). Das Auffinden der richtigen Einfügeposition wird meist über eine binäre Suche implementiert.</w:t>
+      <w:proofErr w:type="gramStart"/>
+      <w:r>
+        <w:t>Die eigentlich</w:t>
+      </w:r>
+      <w:proofErr w:type="gramEnd"/>
+      <w:r>
+        <w:t xml:space="preserve"> aufwendige Operation stellt das Verschieben der Elemente hinter dem neu eingefügten Element dar (wenn auf einem Array gearbeitet wird). Das Auffinden der richtigen Einfügeposition wird meist über eine binäre Suche implementiert.</w:t>
       </w:r>
     </w:p>
     <w:p>
@@ -664,12 +677,21 @@
                 <w:bCs/>
               </w:rPr>
             </w:pPr>
-            <w:r>
-              <w:rPr>
-                <w:b/>
-                <w:bCs/>
-              </w:rPr>
-              <w:t>O(1)</w:t>
+            <w:proofErr w:type="gramStart"/>
+            <w:r>
+              <w:rPr>
+                <w:b/>
+                <w:bCs/>
+              </w:rPr>
+              <w:t>O(</w:t>
+            </w:r>
+            <w:proofErr w:type="gramEnd"/>
+            <w:r>
+              <w:rPr>
+                <w:b/>
+                <w:bCs/>
+              </w:rPr>
+              <w:t>1)</w:t>
             </w:r>
           </w:p>
         </w:tc>
@@ -704,16 +726,7 @@
       </w:r>
       <w:proofErr w:type="spellEnd"/>
       <w:r>
-        <w:t>. So tritt der</w:t>
-      </w:r>
-      <w:r>
-        <w:t xml:space="preserve"> Best-Case für den </w:t>
-      </w:r>
-      <w:r>
-        <w:t>Insertion</w:t>
-      </w:r>
-      <w:r>
-        <w:t xml:space="preserve"> </w:t>
+        <w:t xml:space="preserve">. So tritt der Best-Case für den Insertion </w:t>
       </w:r>
       <w:proofErr w:type="spellStart"/>
       <w:r>
@@ -721,24 +734,12 @@
       </w:r>
       <w:proofErr w:type="spellEnd"/>
       <w:r>
-        <w:t xml:space="preserve"> Algorithmus </w:t>
-      </w:r>
-      <w:r>
-        <w:t>ebenfalls dann ein</w:t>
-      </w:r>
-      <w:r>
-        <w:t>, wenn die Elemente bereits sortiert sind.</w:t>
-      </w:r>
-    </w:p>
-    <w:p>
-      <w:r>
-        <w:t xml:space="preserve">Der </w:t>
-      </w:r>
-      <w:r>
-        <w:t>Insertion</w:t>
-      </w:r>
-      <w:r>
-        <w:t xml:space="preserve"> </w:t>
+        <w:t xml:space="preserve"> Algorithmus ebenfalls dann ein, wenn die Elemente bereits sortiert sind.</w:t>
+      </w:r>
+    </w:p>
+    <w:p>
+      <w:r>
+        <w:t xml:space="preserve">Der Insertion </w:t>
       </w:r>
       <w:proofErr w:type="spellStart"/>
       <w:r>
@@ -746,13 +747,7 @@
       </w:r>
       <w:proofErr w:type="spellEnd"/>
       <w:r>
-        <w:t xml:space="preserve"> funktioniert also vor allem dann gut, wenn nur wenige Elemente an der falschen Stelle sind. Hat man beispielsweise eine Liste an bereits sortierten Elementen und nun kommt ein neues hinzu, das richtig einsortiert werden muss, dann würde sich der </w:t>
-      </w:r>
-      <w:r>
-        <w:t>Insertion</w:t>
-      </w:r>
-      <w:r>
-        <w:t xml:space="preserve"> </w:t>
+        <w:t xml:space="preserve"> funktioniert also vor allem dann gut, wenn nur wenige Elemente an der falschen Stelle sind. Hat man beispielsweise eine Liste an bereits sortierten Elementen und nun kommt ein neues hinzu, das richtig einsortiert werden muss, dann würde sich der Insertion </w:t>
       </w:r>
       <w:proofErr w:type="spellStart"/>
       <w:r>
@@ -847,13 +842,7 @@
       </w:r>
       <w:proofErr w:type="spellEnd"/>
       <w:r>
-        <w:t xml:space="preserve">) </w:t>
-      </w:r>
-      <w:r>
-        <w:t>½ * (n*(n-1))</w:t>
-      </w:r>
-      <w:r>
-        <w:t xml:space="preserve"> Operationen.</w:t>
+        <w:t>) ½ * (n*(n-1)) Operationen.</w:t>
       </w:r>
     </w:p>
     <w:p>
@@ -1134,13 +1123,7 @@
           </w:tcPr>
           <w:p>
             <w:r>
-              <w:t>O(N</w:t>
-            </w:r>
-            <w:r>
-              <w:t>*log(N)</w:t>
-            </w:r>
-            <w:r>
-              <w:t>)</w:t>
+              <w:t>O(N*log(N))</w:t>
             </w:r>
           </w:p>
         </w:tc>
@@ -1324,7 +1307,15 @@
       </w:r>
       <w:proofErr w:type="spellEnd"/>
       <w:r>
-        <w:t xml:space="preserve"> eintritt, somit relativ gering ist.</w:t>
+        <w:t xml:space="preserve"> eintritt, </w:t>
+      </w:r>
+      <w:proofErr w:type="gramStart"/>
+      <w:r>
+        <w:t>somit relativ</w:t>
+      </w:r>
+      <w:proofErr w:type="gramEnd"/>
+      <w:r>
+        <w:t xml:space="preserve"> gering ist.</w:t>
       </w:r>
     </w:p>
     <w:p>
@@ -1446,10 +1437,7 @@
         <w:t>nkt sind</w:t>
       </w:r>
       <w:r>
-        <w:t xml:space="preserve"> (</w:t>
-      </w:r>
-      <w:r>
-        <w:t xml:space="preserve">wie </w:t>
+        <w:t xml:space="preserve"> (wie </w:t>
       </w:r>
       <w:r>
         <w:t>beispielsweise Heap</w:t>
@@ -1879,7 +1867,7 @@
                     <pic:cNvPicPr/>
                   </pic:nvPicPr>
                   <pic:blipFill>
-                    <a:blip r:embed="rId7">
+                    <a:blip r:embed="rId8">
                       <a:extLst>
                         <a:ext uri="{28A0092B-C50C-407E-A947-70E740481C1C}">
                           <a14:useLocalDpi xmlns:a14="http://schemas.microsoft.com/office/drawing/2010/main" val="0"/>
@@ -1978,8 +1966,6 @@
       </w:r>
       <w:r>
         <w:br/>
-      </w:r>
-      <w:r>
         <w:t xml:space="preserve">Der Best-Case für den </w:t>
       </w:r>
       <w:proofErr w:type="spellStart"/>
@@ -1996,10 +1982,7 @@
       </w:r>
       <w:proofErr w:type="spellEnd"/>
       <w:r>
-        <w:t xml:space="preserve"> Algorithmus tritt ein, wenn</w:t>
-      </w:r>
-      <w:r>
-        <w:t xml:space="preserve"> die Elemente gleichmäßig in den </w:t>
+        <w:t xml:space="preserve"> Algorithmus tritt ein, wenn die Elemente gleichmäßig in den </w:t>
       </w:r>
       <w:proofErr w:type="spellStart"/>
       <w:r>
@@ -2197,10 +2180,7 @@
       </w:r>
       <w:proofErr w:type="spellEnd"/>
       <w:r>
-        <w:t>) zu sortieren.</w:t>
-      </w:r>
-      <w:r>
-        <w:t xml:space="preserve"> Bei anderen Werte-Verteilungen k</w:t>
+        <w:t>) zu sortieren. Bei anderen Werte-Verteilungen k</w:t>
       </w:r>
       <w:r>
         <w:t xml:space="preserve">ann die Laufzeit </w:t>
@@ -2231,11 +2211,11 @@
         <w:t>der Elemente in den</w:t>
       </w:r>
       <w:r>
-        <w:t xml:space="preserve"> B</w:t>
-      </w:r>
-      <w:proofErr w:type="spellStart"/>
-      <w:r>
-        <w:t>uckets</w:t>
+        <w:t xml:space="preserve"> </w:t>
+      </w:r>
+      <w:proofErr w:type="spellStart"/>
+      <w:r>
+        <w:t>Buckets</w:t>
       </w:r>
       <w:proofErr w:type="spellEnd"/>
       <w:r>
@@ -2957,36 +2937,1798 @@
         <w:t>Benchmark Maschine</w:t>
       </w:r>
     </w:p>
+    <w:p>
+      <w:pPr>
+        <w:rPr>
+          <w:b/>
+          <w:bCs/>
+        </w:rPr>
+      </w:pPr>
+      <w:r>
+        <w:rPr>
+          <w:b/>
+          <w:bCs/>
+        </w:rPr>
+        <w:t xml:space="preserve">CPU: AMD </w:t>
+      </w:r>
+      <w:proofErr w:type="spellStart"/>
+      <w:r>
+        <w:rPr>
+          <w:b/>
+          <w:bCs/>
+        </w:rPr>
+        <w:t>Ryzen</w:t>
+      </w:r>
+      <w:proofErr w:type="spellEnd"/>
+      <w:r>
+        <w:rPr>
+          <w:b/>
+          <w:bCs/>
+        </w:rPr>
+        <w:t xml:space="preserve"> 5 5600x</w:t>
+      </w:r>
+    </w:p>
+    <w:p>
+      <w:pPr>
+        <w:pStyle w:val="Listenabsatz"/>
+        <w:numPr>
+          <w:ilvl w:val="0"/>
+          <w:numId w:val="2"/>
+        </w:numPr>
+      </w:pPr>
+      <w:r>
+        <w:t>Kerne: 6</w:t>
+      </w:r>
+    </w:p>
+    <w:p>
+      <w:pPr>
+        <w:pStyle w:val="Listenabsatz"/>
+        <w:numPr>
+          <w:ilvl w:val="0"/>
+          <w:numId w:val="2"/>
+        </w:numPr>
+      </w:pPr>
+      <w:r>
+        <w:t>Threads: 12</w:t>
+      </w:r>
+    </w:p>
+    <w:p>
+      <w:pPr>
+        <w:pStyle w:val="Listenabsatz"/>
+        <w:numPr>
+          <w:ilvl w:val="0"/>
+          <w:numId w:val="2"/>
+        </w:numPr>
+      </w:pPr>
+      <w:r>
+        <w:t>Basistakt: 3,7 GHz</w:t>
+      </w:r>
+    </w:p>
+    <w:p>
+      <w:pPr>
+        <w:pStyle w:val="Listenabsatz"/>
+        <w:numPr>
+          <w:ilvl w:val="0"/>
+          <w:numId w:val="2"/>
+        </w:numPr>
+      </w:pPr>
+      <w:r>
+        <w:t>Turbotakt: 4,6 Ghz</w:t>
+      </w:r>
+    </w:p>
+    <w:p>
+      <w:pPr>
+        <w:pStyle w:val="Listenabsatz"/>
+        <w:numPr>
+          <w:ilvl w:val="0"/>
+          <w:numId w:val="2"/>
+        </w:numPr>
+      </w:pPr>
+      <w:r>
+        <w:t>L1 Cache: 6x 64KB</w:t>
+      </w:r>
+    </w:p>
+    <w:p>
+      <w:pPr>
+        <w:pStyle w:val="Listenabsatz"/>
+        <w:numPr>
+          <w:ilvl w:val="0"/>
+          <w:numId w:val="2"/>
+        </w:numPr>
+      </w:pPr>
+      <w:r>
+        <w:t>L2 Cache: 6x 512KB</w:t>
+      </w:r>
+    </w:p>
+    <w:p>
+      <w:pPr>
+        <w:pStyle w:val="Listenabsatz"/>
+        <w:numPr>
+          <w:ilvl w:val="0"/>
+          <w:numId w:val="2"/>
+        </w:numPr>
+      </w:pPr>
+      <w:r>
+        <w:t>L3 Cache: 32MB</w:t>
+      </w:r>
+    </w:p>
+    <w:p>
+      <w:pPr>
+        <w:rPr>
+          <w:b/>
+          <w:bCs/>
+        </w:rPr>
+      </w:pPr>
+      <w:r>
+        <w:rPr>
+          <w:b/>
+          <w:bCs/>
+        </w:rPr>
+        <w:t xml:space="preserve">RAM: </w:t>
+      </w:r>
+      <w:proofErr w:type="spellStart"/>
+      <w:r>
+        <w:rPr>
+          <w:b/>
+          <w:bCs/>
+        </w:rPr>
+        <w:t>G.Skill</w:t>
+      </w:r>
+      <w:proofErr w:type="spellEnd"/>
+      <w:r>
+        <w:rPr>
+          <w:b/>
+          <w:bCs/>
+        </w:rPr>
+        <w:t xml:space="preserve"> </w:t>
+      </w:r>
+      <w:proofErr w:type="spellStart"/>
+      <w:r>
+        <w:rPr>
+          <w:b/>
+          <w:bCs/>
+        </w:rPr>
+        <w:t>TridentZ</w:t>
+      </w:r>
+      <w:proofErr w:type="spellEnd"/>
+      <w:r>
+        <w:rPr>
+          <w:b/>
+          <w:bCs/>
+        </w:rPr>
+        <w:t xml:space="preserve"> RGB</w:t>
+      </w:r>
+    </w:p>
+    <w:p>
+      <w:pPr>
+        <w:pStyle w:val="Listenabsatz"/>
+        <w:numPr>
+          <w:ilvl w:val="0"/>
+          <w:numId w:val="3"/>
+        </w:numPr>
+      </w:pPr>
+      <w:r>
+        <w:t>Technologie: DDR4 SDRAM</w:t>
+      </w:r>
+    </w:p>
+    <w:p>
+      <w:pPr>
+        <w:pStyle w:val="Listenabsatz"/>
+        <w:numPr>
+          <w:ilvl w:val="0"/>
+          <w:numId w:val="3"/>
+        </w:numPr>
+      </w:pPr>
+      <w:r>
+        <w:t>Kapazität: 32 GB</w:t>
+      </w:r>
+    </w:p>
+    <w:p>
+      <w:pPr>
+        <w:pStyle w:val="Listenabsatz"/>
+        <w:numPr>
+          <w:ilvl w:val="0"/>
+          <w:numId w:val="3"/>
+        </w:numPr>
+      </w:pPr>
+      <w:r>
+        <w:t>Module: 2</w:t>
+      </w:r>
+    </w:p>
+    <w:p>
+      <w:pPr>
+        <w:pStyle w:val="Listenabsatz"/>
+        <w:numPr>
+          <w:ilvl w:val="0"/>
+          <w:numId w:val="3"/>
+        </w:numPr>
+      </w:pPr>
+      <w:r>
+        <w:t>Modulgröße: 16GB</w:t>
+      </w:r>
+    </w:p>
+    <w:p>
+      <w:pPr>
+        <w:pStyle w:val="Listenabsatz"/>
+        <w:numPr>
+          <w:ilvl w:val="0"/>
+          <w:numId w:val="3"/>
+        </w:numPr>
+      </w:pPr>
+      <w:r>
+        <w:t>Geschwindigkeit: 3600 MHz</w:t>
+      </w:r>
+    </w:p>
+    <w:p>
+      <w:pPr>
+        <w:pStyle w:val="Listenabsatz"/>
+        <w:numPr>
+          <w:ilvl w:val="0"/>
+          <w:numId w:val="3"/>
+        </w:numPr>
+      </w:pPr>
+      <w:r>
+        <w:t>Latenzzeiten: CL16 (16-19-19-39)</w:t>
+      </w:r>
+    </w:p>
+    <w:p>
+      <w:pPr>
+        <w:pStyle w:val="Listenabsatz"/>
+        <w:numPr>
+          <w:ilvl w:val="0"/>
+          <w:numId w:val="3"/>
+        </w:numPr>
+      </w:pPr>
+      <w:r>
+        <w:t>Datenintegrität: Non-ECC</w:t>
+      </w:r>
+    </w:p>
+    <w:p>
+      <w:pPr>
+        <w:pStyle w:val="berschrift1"/>
+      </w:pPr>
+      <w:r>
+        <w:t>Verwendete Compiler und Compilereinstellungen</w:t>
+      </w:r>
+    </w:p>
+    <w:p>
+      <w:r>
+        <w:rPr>
+          <w:b/>
+          <w:bCs/>
+        </w:rPr>
+        <w:t>Compiler:</w:t>
+      </w:r>
+      <w:r>
+        <w:t xml:space="preserve"> g++</w:t>
+      </w:r>
+    </w:p>
+    <w:p>
+      <w:proofErr w:type="spellStart"/>
+      <w:r>
+        <w:rPr>
+          <w:b/>
+          <w:bCs/>
+        </w:rPr>
+        <w:t>Cpp</w:t>
+      </w:r>
+      <w:proofErr w:type="spellEnd"/>
+      <w:r>
+        <w:rPr>
+          <w:b/>
+          <w:bCs/>
+        </w:rPr>
+        <w:t xml:space="preserve"> Standard:</w:t>
+      </w:r>
+      <w:r>
+        <w:t xml:space="preserve"> C++17</w:t>
+      </w:r>
+    </w:p>
+    <w:p>
+      <w:r>
+        <w:rPr>
+          <w:b/>
+          <w:bCs/>
+        </w:rPr>
+        <w:t>Optimierung:</w:t>
+      </w:r>
+      <w:r>
+        <w:t xml:space="preserve"> -O3</w:t>
+      </w:r>
+    </w:p>
+    <w:p>
+      <w:pPr>
+        <w:pStyle w:val="berschrift1"/>
+      </w:pPr>
+      <w:r>
+        <w:t>Gemessene Laufzeiten im Vergleich</w:t>
+      </w:r>
+    </w:p>
+    <w:p>
+      <w:r>
+        <w:t xml:space="preserve">Gemessen wurden die folgenden Werte mit je </w:t>
+      </w:r>
+      <w:r>
+        <w:rPr>
+          <w:b/>
+          <w:bCs/>
+        </w:rPr>
+        <w:t>100.000</w:t>
+      </w:r>
+      <w:r>
+        <w:t xml:space="preserve"> Datensätzen bei den Varianten, wo das Array klein genug sein soll, um in den Cache zu passen und mit je </w:t>
+      </w:r>
+      <w:r>
+        <w:rPr>
+          <w:b/>
+          <w:bCs/>
+        </w:rPr>
+        <w:t>10.000.000</w:t>
+      </w:r>
+      <w:r>
+        <w:t xml:space="preserve"> Datensätzen bei den Varianten, wo das Array zu groß ist, um in den Cache zu passen.</w:t>
+      </w:r>
+      <w:r>
+        <w:t xml:space="preserve"> Insgesamt wurden je </w:t>
+      </w:r>
+      <w:r>
+        <w:rPr>
+          <w:b/>
+          <w:bCs/>
+        </w:rPr>
+        <w:t>50 Durchläufe</w:t>
+      </w:r>
+      <w:r>
+        <w:t xml:space="preserve"> gemessen und dann der Durchschnitt der Ergebnisse berechnet. </w:t>
+      </w:r>
+    </w:p>
+    <w:tbl>
+      <w:tblPr>
+        <w:tblStyle w:val="Gitternetztabelle5dunkelAkzent5"/>
+        <w:tblW w:w="9449" w:type="dxa"/>
+        <w:tblLook w:val="04A0" w:firstRow="1" w:lastRow="0" w:firstColumn="1" w:lastColumn="0" w:noHBand="0" w:noVBand="1"/>
+      </w:tblPr>
+      <w:tblGrid>
+        <w:gridCol w:w="1889"/>
+        <w:gridCol w:w="1889"/>
+        <w:gridCol w:w="1889"/>
+        <w:gridCol w:w="1891"/>
+        <w:gridCol w:w="1891"/>
+      </w:tblGrid>
+      <w:tr>
+        <w:trPr>
+          <w:cnfStyle w:val="100000000000" w:firstRow="1" w:lastRow="0" w:firstColumn="0" w:lastColumn="0" w:oddVBand="0" w:evenVBand="0" w:oddHBand="0" w:evenHBand="0" w:firstRowFirstColumn="0" w:firstRowLastColumn="0" w:lastRowFirstColumn="0" w:lastRowLastColumn="0"/>
+          <w:trHeight w:val="371"/>
+        </w:trPr>
+        <w:tc>
+          <w:tcPr>
+            <w:cnfStyle w:val="001000000000" w:firstRow="0" w:lastRow="0" w:firstColumn="1" w:lastColumn="0" w:oddVBand="0" w:evenVBand="0" w:oddHBand="0" w:evenHBand="0" w:firstRowFirstColumn="0" w:firstRowLastColumn="0" w:lastRowFirstColumn="0" w:lastRowLastColumn="0"/>
+            <w:tcW w:w="1889" w:type="dxa"/>
+          </w:tcPr>
+          <w:p>
+            <w:pPr>
+              <w:jc w:val="center"/>
+            </w:pPr>
+            <w:r>
+              <w:t>Algorithmus</w:t>
+            </w:r>
+          </w:p>
+        </w:tc>
+        <w:tc>
+          <w:tcPr>
+            <w:tcW w:w="1889" w:type="dxa"/>
+          </w:tcPr>
+          <w:p>
+            <w:pPr>
+              <w:jc w:val="center"/>
+              <w:cnfStyle w:val="100000000000" w:firstRow="1" w:lastRow="0" w:firstColumn="0" w:lastColumn="0" w:oddVBand="0" w:evenVBand="0" w:oddHBand="0" w:evenHBand="0" w:firstRowFirstColumn="0" w:firstRowLastColumn="0" w:lastRowFirstColumn="0" w:lastRowLastColumn="0"/>
+            </w:pPr>
+            <w:r>
+              <w:t xml:space="preserve">Bubble </w:t>
+            </w:r>
+            <w:proofErr w:type="spellStart"/>
+            <w:r>
+              <w:t>Sort</w:t>
+            </w:r>
+            <w:proofErr w:type="spellEnd"/>
+          </w:p>
+        </w:tc>
+        <w:tc>
+          <w:tcPr>
+            <w:tcW w:w="1889" w:type="dxa"/>
+          </w:tcPr>
+          <w:p>
+            <w:pPr>
+              <w:jc w:val="center"/>
+              <w:cnfStyle w:val="100000000000" w:firstRow="1" w:lastRow="0" w:firstColumn="0" w:lastColumn="0" w:oddVBand="0" w:evenVBand="0" w:oddHBand="0" w:evenHBand="0" w:firstRowFirstColumn="0" w:firstRowLastColumn="0" w:lastRowFirstColumn="0" w:lastRowLastColumn="0"/>
+            </w:pPr>
+            <w:r>
+              <w:t xml:space="preserve">Insertion </w:t>
+            </w:r>
+            <w:proofErr w:type="spellStart"/>
+            <w:r>
+              <w:t>Sort</w:t>
+            </w:r>
+            <w:proofErr w:type="spellEnd"/>
+          </w:p>
+        </w:tc>
+        <w:tc>
+          <w:tcPr>
+            <w:tcW w:w="1891" w:type="dxa"/>
+          </w:tcPr>
+          <w:p>
+            <w:pPr>
+              <w:jc w:val="center"/>
+              <w:cnfStyle w:val="100000000000" w:firstRow="1" w:lastRow="0" w:firstColumn="0" w:lastColumn="0" w:oddVBand="0" w:evenVBand="0" w:oddHBand="0" w:evenHBand="0" w:firstRowFirstColumn="0" w:firstRowLastColumn="0" w:lastRowFirstColumn="0" w:lastRowLastColumn="0"/>
+            </w:pPr>
+            <w:r>
+              <w:t xml:space="preserve">Quick </w:t>
+            </w:r>
+            <w:proofErr w:type="spellStart"/>
+            <w:r>
+              <w:t>Sort</w:t>
+            </w:r>
+            <w:proofErr w:type="spellEnd"/>
+          </w:p>
+        </w:tc>
+        <w:tc>
+          <w:tcPr>
+            <w:tcW w:w="1891" w:type="dxa"/>
+          </w:tcPr>
+          <w:p>
+            <w:pPr>
+              <w:jc w:val="center"/>
+              <w:cnfStyle w:val="100000000000" w:firstRow="1" w:lastRow="0" w:firstColumn="0" w:lastColumn="0" w:oddVBand="0" w:evenVBand="0" w:oddHBand="0" w:evenHBand="0" w:firstRowFirstColumn="0" w:firstRowLastColumn="0" w:lastRowFirstColumn="0" w:lastRowLastColumn="0"/>
+            </w:pPr>
+            <w:proofErr w:type="spellStart"/>
+            <w:r>
+              <w:t>Bucket</w:t>
+            </w:r>
+            <w:proofErr w:type="spellEnd"/>
+            <w:r>
+              <w:t xml:space="preserve"> </w:t>
+            </w:r>
+            <w:proofErr w:type="spellStart"/>
+            <w:r>
+              <w:t>Sort</w:t>
+            </w:r>
+            <w:proofErr w:type="spellEnd"/>
+          </w:p>
+        </w:tc>
+      </w:tr>
+      <w:tr>
+        <w:trPr>
+          <w:cnfStyle w:val="000000100000" w:firstRow="0" w:lastRow="0" w:firstColumn="0" w:lastColumn="0" w:oddVBand="0" w:evenVBand="0" w:oddHBand="1" w:evenHBand="0" w:firstRowFirstColumn="0" w:firstRowLastColumn="0" w:lastRowFirstColumn="0" w:lastRowLastColumn="0"/>
+          <w:trHeight w:val="351"/>
+        </w:trPr>
+        <w:tc>
+          <w:tcPr>
+            <w:cnfStyle w:val="001000000000" w:firstRow="0" w:lastRow="0" w:firstColumn="1" w:lastColumn="0" w:oddVBand="0" w:evenVBand="0" w:oddHBand="0" w:evenHBand="0" w:firstRowFirstColumn="0" w:firstRowLastColumn="0" w:lastRowFirstColumn="0" w:lastRowLastColumn="0"/>
+            <w:tcW w:w="1889" w:type="dxa"/>
+          </w:tcPr>
+          <w:p>
+            <w:pPr>
+              <w:jc w:val="center"/>
+            </w:pPr>
+            <w:r>
+              <w:t>Variante 1</w:t>
+            </w:r>
+          </w:p>
+        </w:tc>
+        <w:tc>
+          <w:tcPr>
+            <w:tcW w:w="1889" w:type="dxa"/>
+          </w:tcPr>
+          <w:p>
+            <w:pPr>
+              <w:jc w:val="center"/>
+              <w:cnfStyle w:val="000000100000" w:firstRow="0" w:lastRow="0" w:firstColumn="0" w:lastColumn="0" w:oddVBand="0" w:evenVBand="0" w:oddHBand="1" w:evenHBand="0" w:firstRowFirstColumn="0" w:firstRowLastColumn="0" w:lastRowFirstColumn="0" w:lastRowLastColumn="0"/>
+              <w:rPr>
+                <w:b/>
+                <w:bCs/>
+              </w:rPr>
+            </w:pPr>
+            <w:r>
+              <w:rPr>
+                <w:b/>
+                <w:bCs/>
+              </w:rPr>
+              <w:t>8s 95ms</w:t>
+            </w:r>
+          </w:p>
+        </w:tc>
+        <w:tc>
+          <w:tcPr>
+            <w:tcW w:w="1889" w:type="dxa"/>
+          </w:tcPr>
+          <w:p>
+            <w:pPr>
+              <w:jc w:val="center"/>
+              <w:cnfStyle w:val="000000100000" w:firstRow="0" w:lastRow="0" w:firstColumn="0" w:lastColumn="0" w:oddVBand="0" w:evenVBand="0" w:oddHBand="1" w:evenHBand="0" w:firstRowFirstColumn="0" w:firstRowLastColumn="0" w:lastRowFirstColumn="0" w:lastRowLastColumn="0"/>
+              <w:rPr>
+                <w:b/>
+                <w:bCs/>
+              </w:rPr>
+            </w:pPr>
+            <w:r>
+              <w:rPr>
+                <w:b/>
+                <w:bCs/>
+              </w:rPr>
+              <w:t>1s 91ms</w:t>
+            </w:r>
+          </w:p>
+        </w:tc>
+        <w:tc>
+          <w:tcPr>
+            <w:tcW w:w="1891" w:type="dxa"/>
+          </w:tcPr>
+          <w:p>
+            <w:pPr>
+              <w:jc w:val="center"/>
+              <w:cnfStyle w:val="000000100000" w:firstRow="0" w:lastRow="0" w:firstColumn="0" w:lastColumn="0" w:oddVBand="0" w:evenVBand="0" w:oddHBand="1" w:evenHBand="0" w:firstRowFirstColumn="0" w:firstRowLastColumn="0" w:lastRowFirstColumn="0" w:lastRowLastColumn="0"/>
+              <w:rPr>
+                <w:b/>
+                <w:bCs/>
+              </w:rPr>
+            </w:pPr>
+            <w:r>
+              <w:rPr>
+                <w:b/>
+                <w:bCs/>
+              </w:rPr>
+              <w:t>4ms</w:t>
+            </w:r>
+          </w:p>
+        </w:tc>
+        <w:tc>
+          <w:tcPr>
+            <w:tcW w:w="1891" w:type="dxa"/>
+          </w:tcPr>
+          <w:p>
+            <w:pPr>
+              <w:jc w:val="center"/>
+              <w:cnfStyle w:val="000000100000" w:firstRow="0" w:lastRow="0" w:firstColumn="0" w:lastColumn="0" w:oddVBand="0" w:evenVBand="0" w:oddHBand="1" w:evenHBand="0" w:firstRowFirstColumn="0" w:firstRowLastColumn="0" w:lastRowFirstColumn="0" w:lastRowLastColumn="0"/>
+              <w:rPr>
+                <w:b/>
+                <w:bCs/>
+              </w:rPr>
+            </w:pPr>
+            <w:r>
+              <w:rPr>
+                <w:b/>
+                <w:bCs/>
+              </w:rPr>
+              <w:t>6ms</w:t>
+            </w:r>
+          </w:p>
+        </w:tc>
+      </w:tr>
+      <w:tr>
+        <w:trPr>
+          <w:trHeight w:val="371"/>
+        </w:trPr>
+        <w:tc>
+          <w:tcPr>
+            <w:cnfStyle w:val="001000000000" w:firstRow="0" w:lastRow="0" w:firstColumn="1" w:lastColumn="0" w:oddVBand="0" w:evenVBand="0" w:oddHBand="0" w:evenHBand="0" w:firstRowFirstColumn="0" w:firstRowLastColumn="0" w:lastRowFirstColumn="0" w:lastRowLastColumn="0"/>
+            <w:tcW w:w="1889" w:type="dxa"/>
+          </w:tcPr>
+          <w:p>
+            <w:pPr>
+              <w:jc w:val="center"/>
+            </w:pPr>
+            <w:r>
+              <w:t>Variante 2</w:t>
+            </w:r>
+          </w:p>
+        </w:tc>
+        <w:tc>
+          <w:tcPr>
+            <w:tcW w:w="1889" w:type="dxa"/>
+          </w:tcPr>
+          <w:p>
+            <w:pPr>
+              <w:jc w:val="center"/>
+              <w:cnfStyle w:val="000000000000" w:firstRow="0" w:lastRow="0" w:firstColumn="0" w:lastColumn="0" w:oddVBand="0" w:evenVBand="0" w:oddHBand="0" w:evenHBand="0" w:firstRowFirstColumn="0" w:firstRowLastColumn="0" w:lastRowFirstColumn="0" w:lastRowLastColumn="0"/>
+              <w:rPr>
+                <w:b/>
+                <w:bCs/>
+              </w:rPr>
+            </w:pPr>
+            <w:r>
+              <w:rPr>
+                <w:b/>
+                <w:bCs/>
+              </w:rPr>
+              <w:t>&gt;22h*</w:t>
+            </w:r>
+          </w:p>
+        </w:tc>
+        <w:tc>
+          <w:tcPr>
+            <w:tcW w:w="1889" w:type="dxa"/>
+          </w:tcPr>
+          <w:p>
+            <w:pPr>
+              <w:jc w:val="center"/>
+              <w:cnfStyle w:val="000000000000" w:firstRow="0" w:lastRow="0" w:firstColumn="0" w:lastColumn="0" w:oddVBand="0" w:evenVBand="0" w:oddHBand="0" w:evenHBand="0" w:firstRowFirstColumn="0" w:firstRowLastColumn="0" w:lastRowFirstColumn="0" w:lastRowLastColumn="0"/>
+              <w:rPr>
+                <w:b/>
+                <w:bCs/>
+              </w:rPr>
+            </w:pPr>
+            <w:r>
+              <w:rPr>
+                <w:b/>
+                <w:bCs/>
+              </w:rPr>
+              <w:t>&gt;3h*</w:t>
+            </w:r>
+          </w:p>
+        </w:tc>
+        <w:tc>
+          <w:tcPr>
+            <w:tcW w:w="1891" w:type="dxa"/>
+          </w:tcPr>
+          <w:p>
+            <w:pPr>
+              <w:jc w:val="center"/>
+              <w:cnfStyle w:val="000000000000" w:firstRow="0" w:lastRow="0" w:firstColumn="0" w:lastColumn="0" w:oddVBand="0" w:evenVBand="0" w:oddHBand="0" w:evenHBand="0" w:firstRowFirstColumn="0" w:firstRowLastColumn="0" w:lastRowFirstColumn="0" w:lastRowLastColumn="0"/>
+              <w:rPr>
+                <w:b/>
+                <w:bCs/>
+              </w:rPr>
+            </w:pPr>
+            <w:r>
+              <w:rPr>
+                <w:b/>
+                <w:bCs/>
+              </w:rPr>
+              <w:t>589ms</w:t>
+            </w:r>
+          </w:p>
+        </w:tc>
+        <w:tc>
+          <w:tcPr>
+            <w:tcW w:w="1891" w:type="dxa"/>
+          </w:tcPr>
+          <w:p>
+            <w:pPr>
+              <w:jc w:val="center"/>
+              <w:cnfStyle w:val="000000000000" w:firstRow="0" w:lastRow="0" w:firstColumn="0" w:lastColumn="0" w:oddVBand="0" w:evenVBand="0" w:oddHBand="0" w:evenHBand="0" w:firstRowFirstColumn="0" w:firstRowLastColumn="0" w:lastRowFirstColumn="0" w:lastRowLastColumn="0"/>
+              <w:rPr>
+                <w:b/>
+                <w:bCs/>
+              </w:rPr>
+            </w:pPr>
+            <w:r>
+              <w:rPr>
+                <w:b/>
+                <w:bCs/>
+              </w:rPr>
+              <w:t>2s 531ms</w:t>
+            </w:r>
+          </w:p>
+        </w:tc>
+      </w:tr>
+      <w:tr>
+        <w:trPr>
+          <w:cnfStyle w:val="000000100000" w:firstRow="0" w:lastRow="0" w:firstColumn="0" w:lastColumn="0" w:oddVBand="0" w:evenVBand="0" w:oddHBand="1" w:evenHBand="0" w:firstRowFirstColumn="0" w:firstRowLastColumn="0" w:lastRowFirstColumn="0" w:lastRowLastColumn="0"/>
+          <w:trHeight w:val="351"/>
+        </w:trPr>
+        <w:tc>
+          <w:tcPr>
+            <w:cnfStyle w:val="001000000000" w:firstRow="0" w:lastRow="0" w:firstColumn="1" w:lastColumn="0" w:oddVBand="0" w:evenVBand="0" w:oddHBand="0" w:evenHBand="0" w:firstRowFirstColumn="0" w:firstRowLastColumn="0" w:lastRowFirstColumn="0" w:lastRowLastColumn="0"/>
+            <w:tcW w:w="1889" w:type="dxa"/>
+          </w:tcPr>
+          <w:p>
+            <w:pPr>
+              <w:jc w:val="center"/>
+            </w:pPr>
+            <w:r>
+              <w:t>Variante</w:t>
+            </w:r>
+            <w:r>
+              <w:t xml:space="preserve"> 3</w:t>
+            </w:r>
+          </w:p>
+        </w:tc>
+        <w:tc>
+          <w:tcPr>
+            <w:tcW w:w="1889" w:type="dxa"/>
+          </w:tcPr>
+          <w:p>
+            <w:pPr>
+              <w:jc w:val="center"/>
+              <w:cnfStyle w:val="000000100000" w:firstRow="0" w:lastRow="0" w:firstColumn="0" w:lastColumn="0" w:oddVBand="0" w:evenVBand="0" w:oddHBand="1" w:evenHBand="0" w:firstRowFirstColumn="0" w:firstRowLastColumn="0" w:lastRowFirstColumn="0" w:lastRowLastColumn="0"/>
+              <w:rPr>
+                <w:b/>
+                <w:bCs/>
+              </w:rPr>
+            </w:pPr>
+            <w:r>
+              <w:rPr>
+                <w:b/>
+                <w:bCs/>
+              </w:rPr>
+              <w:t>13s 103ms</w:t>
+            </w:r>
+          </w:p>
+        </w:tc>
+        <w:tc>
+          <w:tcPr>
+            <w:tcW w:w="1889" w:type="dxa"/>
+          </w:tcPr>
+          <w:p>
+            <w:pPr>
+              <w:jc w:val="center"/>
+              <w:cnfStyle w:val="000000100000" w:firstRow="0" w:lastRow="0" w:firstColumn="0" w:lastColumn="0" w:oddVBand="0" w:evenVBand="0" w:oddHBand="1" w:evenHBand="0" w:firstRowFirstColumn="0" w:firstRowLastColumn="0" w:lastRowFirstColumn="0" w:lastRowLastColumn="0"/>
+              <w:rPr>
+                <w:b/>
+                <w:bCs/>
+              </w:rPr>
+            </w:pPr>
+            <w:r>
+              <w:rPr>
+                <w:b/>
+                <w:bCs/>
+              </w:rPr>
+              <w:t>15s 937ms</w:t>
+            </w:r>
+          </w:p>
+        </w:tc>
+        <w:tc>
+          <w:tcPr>
+            <w:tcW w:w="1891" w:type="dxa"/>
+          </w:tcPr>
+          <w:p>
+            <w:pPr>
+              <w:jc w:val="center"/>
+              <w:cnfStyle w:val="000000100000" w:firstRow="0" w:lastRow="0" w:firstColumn="0" w:lastColumn="0" w:oddVBand="0" w:evenVBand="0" w:oddHBand="1" w:evenHBand="0" w:firstRowFirstColumn="0" w:firstRowLastColumn="0" w:lastRowFirstColumn="0" w:lastRowLastColumn="0"/>
+              <w:rPr>
+                <w:b/>
+                <w:bCs/>
+              </w:rPr>
+            </w:pPr>
+            <w:r>
+              <w:rPr>
+                <w:b/>
+                <w:bCs/>
+              </w:rPr>
+              <w:t>5ms</w:t>
+            </w:r>
+          </w:p>
+        </w:tc>
+        <w:tc>
+          <w:tcPr>
+            <w:tcW w:w="1891" w:type="dxa"/>
+          </w:tcPr>
+          <w:p>
+            <w:pPr>
+              <w:jc w:val="center"/>
+              <w:cnfStyle w:val="000000100000" w:firstRow="0" w:lastRow="0" w:firstColumn="0" w:lastColumn="0" w:oddVBand="0" w:evenVBand="0" w:oddHBand="1" w:evenHBand="0" w:firstRowFirstColumn="0" w:firstRowLastColumn="0" w:lastRowFirstColumn="0" w:lastRowLastColumn="0"/>
+              <w:rPr>
+                <w:b/>
+                <w:bCs/>
+              </w:rPr>
+            </w:pPr>
+            <w:r>
+              <w:rPr>
+                <w:b/>
+                <w:bCs/>
+              </w:rPr>
+              <w:t>7ms</w:t>
+            </w:r>
+          </w:p>
+        </w:tc>
+      </w:tr>
+      <w:tr>
+        <w:trPr>
+          <w:trHeight w:val="371"/>
+        </w:trPr>
+        <w:tc>
+          <w:tcPr>
+            <w:cnfStyle w:val="001000000000" w:firstRow="0" w:lastRow="0" w:firstColumn="1" w:lastColumn="0" w:oddVBand="0" w:evenVBand="0" w:oddHBand="0" w:evenHBand="0" w:firstRowFirstColumn="0" w:firstRowLastColumn="0" w:lastRowFirstColumn="0" w:lastRowLastColumn="0"/>
+            <w:tcW w:w="1889" w:type="dxa"/>
+          </w:tcPr>
+          <w:p>
+            <w:pPr>
+              <w:jc w:val="center"/>
+            </w:pPr>
+            <w:r>
+              <w:t>Variante</w:t>
+            </w:r>
+            <w:r>
+              <w:t xml:space="preserve"> 4</w:t>
+            </w:r>
+          </w:p>
+        </w:tc>
+        <w:tc>
+          <w:tcPr>
+            <w:tcW w:w="1889" w:type="dxa"/>
+          </w:tcPr>
+          <w:p>
+            <w:pPr>
+              <w:jc w:val="center"/>
+              <w:cnfStyle w:val="000000000000" w:firstRow="0" w:lastRow="0" w:firstColumn="0" w:lastColumn="0" w:oddVBand="0" w:evenVBand="0" w:oddHBand="0" w:evenHBand="0" w:firstRowFirstColumn="0" w:firstRowLastColumn="0" w:lastRowFirstColumn="0" w:lastRowLastColumn="0"/>
+              <w:rPr>
+                <w:b/>
+                <w:bCs/>
+              </w:rPr>
+            </w:pPr>
+            <w:r>
+              <w:rPr>
+                <w:b/>
+                <w:bCs/>
+              </w:rPr>
+              <w:t>15s 222ms</w:t>
+            </w:r>
+          </w:p>
+        </w:tc>
+        <w:tc>
+          <w:tcPr>
+            <w:tcW w:w="1889" w:type="dxa"/>
+          </w:tcPr>
+          <w:p>
+            <w:pPr>
+              <w:jc w:val="center"/>
+              <w:cnfStyle w:val="000000000000" w:firstRow="0" w:lastRow="0" w:firstColumn="0" w:lastColumn="0" w:oddVBand="0" w:evenVBand="0" w:oddHBand="0" w:evenHBand="0" w:firstRowFirstColumn="0" w:firstRowLastColumn="0" w:lastRowFirstColumn="0" w:lastRowLastColumn="0"/>
+              <w:rPr>
+                <w:b/>
+                <w:bCs/>
+              </w:rPr>
+            </w:pPr>
+            <w:r>
+              <w:rPr>
+                <w:b/>
+                <w:bCs/>
+              </w:rPr>
+              <w:t>6s 176ms</w:t>
+            </w:r>
+          </w:p>
+        </w:tc>
+        <w:tc>
+          <w:tcPr>
+            <w:tcW w:w="1891" w:type="dxa"/>
+          </w:tcPr>
+          <w:p>
+            <w:pPr>
+              <w:jc w:val="center"/>
+              <w:cnfStyle w:val="000000000000" w:firstRow="0" w:lastRow="0" w:firstColumn="0" w:lastColumn="0" w:oddVBand="0" w:evenVBand="0" w:oddHBand="0" w:evenHBand="0" w:firstRowFirstColumn="0" w:firstRowLastColumn="0" w:lastRowFirstColumn="0" w:lastRowLastColumn="0"/>
+              <w:rPr>
+                <w:b/>
+                <w:bCs/>
+              </w:rPr>
+            </w:pPr>
+            <w:r>
+              <w:rPr>
+                <w:b/>
+                <w:bCs/>
+              </w:rPr>
+              <w:t>5ms</w:t>
+            </w:r>
+          </w:p>
+        </w:tc>
+        <w:tc>
+          <w:tcPr>
+            <w:tcW w:w="1891" w:type="dxa"/>
+          </w:tcPr>
+          <w:p>
+            <w:pPr>
+              <w:jc w:val="center"/>
+              <w:cnfStyle w:val="000000000000" w:firstRow="0" w:lastRow="0" w:firstColumn="0" w:lastColumn="0" w:oddVBand="0" w:evenVBand="0" w:oddHBand="0" w:evenHBand="0" w:firstRowFirstColumn="0" w:firstRowLastColumn="0" w:lastRowFirstColumn="0" w:lastRowLastColumn="0"/>
+              <w:rPr>
+                <w:b/>
+                <w:bCs/>
+              </w:rPr>
+            </w:pPr>
+            <w:r>
+              <w:rPr>
+                <w:b/>
+                <w:bCs/>
+              </w:rPr>
+              <w:t>7ms</w:t>
+            </w:r>
+          </w:p>
+        </w:tc>
+      </w:tr>
+      <w:tr>
+        <w:trPr>
+          <w:cnfStyle w:val="000000100000" w:firstRow="0" w:lastRow="0" w:firstColumn="0" w:lastColumn="0" w:oddVBand="0" w:evenVBand="0" w:oddHBand="1" w:evenHBand="0" w:firstRowFirstColumn="0" w:firstRowLastColumn="0" w:lastRowFirstColumn="0" w:lastRowLastColumn="0"/>
+          <w:trHeight w:val="351"/>
+        </w:trPr>
+        <w:tc>
+          <w:tcPr>
+            <w:cnfStyle w:val="001000000000" w:firstRow="0" w:lastRow="0" w:firstColumn="1" w:lastColumn="0" w:oddVBand="0" w:evenVBand="0" w:oddHBand="0" w:evenHBand="0" w:firstRowFirstColumn="0" w:firstRowLastColumn="0" w:lastRowFirstColumn="0" w:lastRowLastColumn="0"/>
+            <w:tcW w:w="1889" w:type="dxa"/>
+          </w:tcPr>
+          <w:p>
+            <w:pPr>
+              <w:jc w:val="center"/>
+            </w:pPr>
+            <w:r>
+              <w:t>Variante</w:t>
+            </w:r>
+            <w:r>
+              <w:t xml:space="preserve"> 5</w:t>
+            </w:r>
+          </w:p>
+        </w:tc>
+        <w:tc>
+          <w:tcPr>
+            <w:tcW w:w="1889" w:type="dxa"/>
+          </w:tcPr>
+          <w:p>
+            <w:pPr>
+              <w:jc w:val="center"/>
+              <w:cnfStyle w:val="000000100000" w:firstRow="0" w:lastRow="0" w:firstColumn="0" w:lastColumn="0" w:oddVBand="0" w:evenVBand="0" w:oddHBand="1" w:evenHBand="0" w:firstRowFirstColumn="0" w:firstRowLastColumn="0" w:lastRowFirstColumn="0" w:lastRowLastColumn="0"/>
+              <w:rPr>
+                <w:b/>
+                <w:bCs/>
+              </w:rPr>
+            </w:pPr>
+            <w:r>
+              <w:rPr>
+                <w:b/>
+                <w:bCs/>
+              </w:rPr>
+              <w:t>&gt;36h*</w:t>
+            </w:r>
+          </w:p>
+        </w:tc>
+        <w:tc>
+          <w:tcPr>
+            <w:tcW w:w="1889" w:type="dxa"/>
+          </w:tcPr>
+          <w:p>
+            <w:pPr>
+              <w:jc w:val="center"/>
+              <w:cnfStyle w:val="000000100000" w:firstRow="0" w:lastRow="0" w:firstColumn="0" w:lastColumn="0" w:oddVBand="0" w:evenVBand="0" w:oddHBand="1" w:evenHBand="0" w:firstRowFirstColumn="0" w:firstRowLastColumn="0" w:lastRowFirstColumn="0" w:lastRowLastColumn="0"/>
+              <w:rPr>
+                <w:b/>
+                <w:bCs/>
+              </w:rPr>
+            </w:pPr>
+            <w:r>
+              <w:rPr>
+                <w:b/>
+                <w:bCs/>
+              </w:rPr>
+              <w:t>&gt;44h*</w:t>
+            </w:r>
+          </w:p>
+        </w:tc>
+        <w:tc>
+          <w:tcPr>
+            <w:tcW w:w="1891" w:type="dxa"/>
+          </w:tcPr>
+          <w:p>
+            <w:pPr>
+              <w:jc w:val="center"/>
+              <w:cnfStyle w:val="000000100000" w:firstRow="0" w:lastRow="0" w:firstColumn="0" w:lastColumn="0" w:oddVBand="0" w:evenVBand="0" w:oddHBand="1" w:evenHBand="0" w:firstRowFirstColumn="0" w:firstRowLastColumn="0" w:lastRowFirstColumn="0" w:lastRowLastColumn="0"/>
+              <w:rPr>
+                <w:b/>
+                <w:bCs/>
+              </w:rPr>
+            </w:pPr>
+            <w:r>
+              <w:rPr>
+                <w:b/>
+                <w:bCs/>
+              </w:rPr>
+              <w:t>791ms</w:t>
+            </w:r>
+          </w:p>
+        </w:tc>
+        <w:tc>
+          <w:tcPr>
+            <w:tcW w:w="1891" w:type="dxa"/>
+          </w:tcPr>
+          <w:p>
+            <w:pPr>
+              <w:jc w:val="center"/>
+              <w:cnfStyle w:val="000000100000" w:firstRow="0" w:lastRow="0" w:firstColumn="0" w:lastColumn="0" w:oddVBand="0" w:evenVBand="0" w:oddHBand="1" w:evenHBand="0" w:firstRowFirstColumn="0" w:firstRowLastColumn="0" w:lastRowFirstColumn="0" w:lastRowLastColumn="0"/>
+              <w:rPr>
+                <w:b/>
+                <w:bCs/>
+              </w:rPr>
+            </w:pPr>
+            <w:r>
+              <w:rPr>
+                <w:b/>
+                <w:bCs/>
+              </w:rPr>
+              <w:t>2s 671ms</w:t>
+            </w:r>
+          </w:p>
+        </w:tc>
+      </w:tr>
+      <w:tr>
+        <w:trPr>
+          <w:trHeight w:val="371"/>
+        </w:trPr>
+        <w:tc>
+          <w:tcPr>
+            <w:cnfStyle w:val="001000000000" w:firstRow="0" w:lastRow="0" w:firstColumn="1" w:lastColumn="0" w:oddVBand="0" w:evenVBand="0" w:oddHBand="0" w:evenHBand="0" w:firstRowFirstColumn="0" w:firstRowLastColumn="0" w:lastRowFirstColumn="0" w:lastRowLastColumn="0"/>
+            <w:tcW w:w="1889" w:type="dxa"/>
+          </w:tcPr>
+          <w:p>
+            <w:pPr>
+              <w:jc w:val="center"/>
+            </w:pPr>
+            <w:r>
+              <w:t>Variante</w:t>
+            </w:r>
+            <w:r>
+              <w:t xml:space="preserve"> 6</w:t>
+            </w:r>
+          </w:p>
+        </w:tc>
+        <w:tc>
+          <w:tcPr>
+            <w:tcW w:w="1889" w:type="dxa"/>
+          </w:tcPr>
+          <w:p>
+            <w:pPr>
+              <w:jc w:val="center"/>
+              <w:cnfStyle w:val="000000000000" w:firstRow="0" w:lastRow="0" w:firstColumn="0" w:lastColumn="0" w:oddVBand="0" w:evenVBand="0" w:oddHBand="0" w:evenHBand="0" w:firstRowFirstColumn="0" w:firstRowLastColumn="0" w:lastRowFirstColumn="0" w:lastRowLastColumn="0"/>
+              <w:rPr>
+                <w:b/>
+                <w:bCs/>
+              </w:rPr>
+            </w:pPr>
+            <w:r>
+              <w:rPr>
+                <w:b/>
+                <w:bCs/>
+              </w:rPr>
+              <w:t>&gt;42h*</w:t>
+            </w:r>
+          </w:p>
+        </w:tc>
+        <w:tc>
+          <w:tcPr>
+            <w:tcW w:w="1889" w:type="dxa"/>
+          </w:tcPr>
+          <w:p>
+            <w:pPr>
+              <w:jc w:val="center"/>
+              <w:cnfStyle w:val="000000000000" w:firstRow="0" w:lastRow="0" w:firstColumn="0" w:lastColumn="0" w:oddVBand="0" w:evenVBand="0" w:oddHBand="0" w:evenHBand="0" w:firstRowFirstColumn="0" w:firstRowLastColumn="0" w:lastRowFirstColumn="0" w:lastRowLastColumn="0"/>
+              <w:rPr>
+                <w:b/>
+                <w:bCs/>
+              </w:rPr>
+            </w:pPr>
+            <w:r>
+              <w:rPr>
+                <w:b/>
+                <w:bCs/>
+              </w:rPr>
+              <w:t>&gt;17h*</w:t>
+            </w:r>
+          </w:p>
+        </w:tc>
+        <w:tc>
+          <w:tcPr>
+            <w:tcW w:w="1891" w:type="dxa"/>
+          </w:tcPr>
+          <w:p>
+            <w:pPr>
+              <w:jc w:val="center"/>
+              <w:cnfStyle w:val="000000000000" w:firstRow="0" w:lastRow="0" w:firstColumn="0" w:lastColumn="0" w:oddVBand="0" w:evenVBand="0" w:oddHBand="0" w:evenHBand="0" w:firstRowFirstColumn="0" w:firstRowLastColumn="0" w:lastRowFirstColumn="0" w:lastRowLastColumn="0"/>
+              <w:rPr>
+                <w:b/>
+                <w:bCs/>
+              </w:rPr>
+            </w:pPr>
+            <w:r>
+              <w:rPr>
+                <w:b/>
+                <w:bCs/>
+              </w:rPr>
+              <w:t>1s 301ms</w:t>
+            </w:r>
+          </w:p>
+        </w:tc>
+        <w:tc>
+          <w:tcPr>
+            <w:tcW w:w="1891" w:type="dxa"/>
+          </w:tcPr>
+          <w:p>
+            <w:pPr>
+              <w:jc w:val="center"/>
+              <w:cnfStyle w:val="000000000000" w:firstRow="0" w:lastRow="0" w:firstColumn="0" w:lastColumn="0" w:oddVBand="0" w:evenVBand="0" w:oddHBand="0" w:evenHBand="0" w:firstRowFirstColumn="0" w:firstRowLastColumn="0" w:lastRowFirstColumn="0" w:lastRowLastColumn="0"/>
+              <w:rPr>
+                <w:b/>
+                <w:bCs/>
+              </w:rPr>
+            </w:pPr>
+            <w:r>
+              <w:rPr>
+                <w:b/>
+                <w:bCs/>
+              </w:rPr>
+              <w:t>2s 504ms</w:t>
+            </w:r>
+          </w:p>
+        </w:tc>
+      </w:tr>
+      <w:tr>
+        <w:trPr>
+          <w:cnfStyle w:val="000000100000" w:firstRow="0" w:lastRow="0" w:firstColumn="0" w:lastColumn="0" w:oddVBand="0" w:evenVBand="0" w:oddHBand="1" w:evenHBand="0" w:firstRowFirstColumn="0" w:firstRowLastColumn="0" w:lastRowFirstColumn="0" w:lastRowLastColumn="0"/>
+          <w:trHeight w:val="371"/>
+        </w:trPr>
+        <w:tc>
+          <w:tcPr>
+            <w:cnfStyle w:val="001000000000" w:firstRow="0" w:lastRow="0" w:firstColumn="1" w:lastColumn="0" w:oddVBand="0" w:evenVBand="0" w:oddHBand="0" w:evenHBand="0" w:firstRowFirstColumn="0" w:firstRowLastColumn="0" w:lastRowFirstColumn="0" w:lastRowLastColumn="0"/>
+            <w:tcW w:w="1889" w:type="dxa"/>
+          </w:tcPr>
+          <w:p>
+            <w:pPr>
+              <w:jc w:val="center"/>
+            </w:pPr>
+            <w:r>
+              <w:t>Variante</w:t>
+            </w:r>
+            <w:r>
+              <w:t xml:space="preserve"> 7</w:t>
+            </w:r>
+          </w:p>
+        </w:tc>
+        <w:tc>
+          <w:tcPr>
+            <w:tcW w:w="1889" w:type="dxa"/>
+          </w:tcPr>
+          <w:p>
+            <w:pPr>
+              <w:jc w:val="center"/>
+              <w:cnfStyle w:val="000000100000" w:firstRow="0" w:lastRow="0" w:firstColumn="0" w:lastColumn="0" w:oddVBand="0" w:evenVBand="0" w:oddHBand="1" w:evenHBand="0" w:firstRowFirstColumn="0" w:firstRowLastColumn="0" w:lastRowFirstColumn="0" w:lastRowLastColumn="0"/>
+              <w:rPr>
+                <w:b/>
+                <w:bCs/>
+              </w:rPr>
+            </w:pPr>
+            <w:r>
+              <w:rPr>
+                <w:b/>
+                <w:bCs/>
+              </w:rPr>
+              <w:t>16s 597ms</w:t>
+            </w:r>
+          </w:p>
+        </w:tc>
+        <w:tc>
+          <w:tcPr>
+            <w:tcW w:w="1889" w:type="dxa"/>
+          </w:tcPr>
+          <w:p>
+            <w:pPr>
+              <w:jc w:val="center"/>
+              <w:cnfStyle w:val="000000100000" w:firstRow="0" w:lastRow="0" w:firstColumn="0" w:lastColumn="0" w:oddVBand="0" w:evenVBand="0" w:oddHBand="1" w:evenHBand="0" w:firstRowFirstColumn="0" w:firstRowLastColumn="0" w:lastRowFirstColumn="0" w:lastRowLastColumn="0"/>
+              <w:rPr>
+                <w:b/>
+                <w:bCs/>
+              </w:rPr>
+            </w:pPr>
+            <w:r>
+              <w:rPr>
+                <w:b/>
+                <w:bCs/>
+              </w:rPr>
+              <w:t>6s 396ms</w:t>
+            </w:r>
+          </w:p>
+        </w:tc>
+        <w:tc>
+          <w:tcPr>
+            <w:tcW w:w="1891" w:type="dxa"/>
+          </w:tcPr>
+          <w:p>
+            <w:pPr>
+              <w:jc w:val="center"/>
+              <w:cnfStyle w:val="000000100000" w:firstRow="0" w:lastRow="0" w:firstColumn="0" w:lastColumn="0" w:oddVBand="0" w:evenVBand="0" w:oddHBand="1" w:evenHBand="0" w:firstRowFirstColumn="0" w:firstRowLastColumn="0" w:lastRowFirstColumn="0" w:lastRowLastColumn="0"/>
+              <w:rPr>
+                <w:b/>
+                <w:bCs/>
+              </w:rPr>
+            </w:pPr>
+            <w:r>
+              <w:rPr>
+                <w:b/>
+                <w:bCs/>
+              </w:rPr>
+              <w:t>5ms</w:t>
+            </w:r>
+          </w:p>
+        </w:tc>
+        <w:tc>
+          <w:tcPr>
+            <w:tcW w:w="1891" w:type="dxa"/>
+          </w:tcPr>
+          <w:p>
+            <w:pPr>
+              <w:jc w:val="center"/>
+              <w:cnfStyle w:val="000000100000" w:firstRow="0" w:lastRow="0" w:firstColumn="0" w:lastColumn="0" w:oddVBand="0" w:evenVBand="0" w:oddHBand="1" w:evenHBand="0" w:firstRowFirstColumn="0" w:firstRowLastColumn="0" w:lastRowFirstColumn="0" w:lastRowLastColumn="0"/>
+              <w:rPr>
+                <w:b/>
+                <w:bCs/>
+              </w:rPr>
+            </w:pPr>
+            <w:r>
+              <w:rPr>
+                <w:b/>
+                <w:bCs/>
+              </w:rPr>
+              <w:t>7ms</w:t>
+            </w:r>
+          </w:p>
+        </w:tc>
+      </w:tr>
+      <w:tr>
+        <w:trPr>
+          <w:trHeight w:val="351"/>
+        </w:trPr>
+        <w:tc>
+          <w:tcPr>
+            <w:cnfStyle w:val="001000000000" w:firstRow="0" w:lastRow="0" w:firstColumn="1" w:lastColumn="0" w:oddVBand="0" w:evenVBand="0" w:oddHBand="0" w:evenHBand="0" w:firstRowFirstColumn="0" w:firstRowLastColumn="0" w:lastRowFirstColumn="0" w:lastRowLastColumn="0"/>
+            <w:tcW w:w="1889" w:type="dxa"/>
+          </w:tcPr>
+          <w:p>
+            <w:pPr>
+              <w:jc w:val="center"/>
+            </w:pPr>
+            <w:r>
+              <w:t>Variante</w:t>
+            </w:r>
+            <w:r>
+              <w:t xml:space="preserve"> 8</w:t>
+            </w:r>
+          </w:p>
+        </w:tc>
+        <w:tc>
+          <w:tcPr>
+            <w:tcW w:w="1889" w:type="dxa"/>
+          </w:tcPr>
+          <w:p>
+            <w:pPr>
+              <w:jc w:val="center"/>
+              <w:cnfStyle w:val="000000000000" w:firstRow="0" w:lastRow="0" w:firstColumn="0" w:lastColumn="0" w:oddVBand="0" w:evenVBand="0" w:oddHBand="0" w:evenHBand="0" w:firstRowFirstColumn="0" w:firstRowLastColumn="0" w:lastRowFirstColumn="0" w:lastRowLastColumn="0"/>
+              <w:rPr>
+                <w:b/>
+                <w:bCs/>
+              </w:rPr>
+            </w:pPr>
+            <w:r>
+              <w:rPr>
+                <w:b/>
+                <w:bCs/>
+              </w:rPr>
+              <w:t>&gt;46h*</w:t>
+            </w:r>
+          </w:p>
+        </w:tc>
+        <w:tc>
+          <w:tcPr>
+            <w:tcW w:w="1889" w:type="dxa"/>
+          </w:tcPr>
+          <w:p>
+            <w:pPr>
+              <w:jc w:val="center"/>
+              <w:cnfStyle w:val="000000000000" w:firstRow="0" w:lastRow="0" w:firstColumn="0" w:lastColumn="0" w:oddVBand="0" w:evenVBand="0" w:oddHBand="0" w:evenHBand="0" w:firstRowFirstColumn="0" w:firstRowLastColumn="0" w:lastRowFirstColumn="0" w:lastRowLastColumn="0"/>
+              <w:rPr>
+                <w:b/>
+                <w:bCs/>
+              </w:rPr>
+            </w:pPr>
+            <w:r>
+              <w:rPr>
+                <w:b/>
+                <w:bCs/>
+              </w:rPr>
+              <w:t>&gt;17h*</w:t>
+            </w:r>
+          </w:p>
+        </w:tc>
+        <w:tc>
+          <w:tcPr>
+            <w:tcW w:w="1891" w:type="dxa"/>
+          </w:tcPr>
+          <w:p>
+            <w:pPr>
+              <w:jc w:val="center"/>
+              <w:cnfStyle w:val="000000000000" w:firstRow="0" w:lastRow="0" w:firstColumn="0" w:lastColumn="0" w:oddVBand="0" w:evenVBand="0" w:oddHBand="0" w:evenHBand="0" w:firstRowFirstColumn="0" w:firstRowLastColumn="0" w:lastRowFirstColumn="0" w:lastRowLastColumn="0"/>
+              <w:rPr>
+                <w:b/>
+                <w:bCs/>
+              </w:rPr>
+            </w:pPr>
+            <w:r>
+              <w:rPr>
+                <w:b/>
+                <w:bCs/>
+              </w:rPr>
+              <w:t>1s 327ms</w:t>
+            </w:r>
+          </w:p>
+        </w:tc>
+        <w:tc>
+          <w:tcPr>
+            <w:tcW w:w="1891" w:type="dxa"/>
+          </w:tcPr>
+          <w:p>
+            <w:pPr>
+              <w:jc w:val="center"/>
+              <w:cnfStyle w:val="000000000000" w:firstRow="0" w:lastRow="0" w:firstColumn="0" w:lastColumn="0" w:oddVBand="0" w:evenVBand="0" w:oddHBand="0" w:evenHBand="0" w:firstRowFirstColumn="0" w:firstRowLastColumn="0" w:lastRowFirstColumn="0" w:lastRowLastColumn="0"/>
+              <w:rPr>
+                <w:b/>
+                <w:bCs/>
+              </w:rPr>
+            </w:pPr>
+            <w:r>
+              <w:rPr>
+                <w:b/>
+                <w:bCs/>
+              </w:rPr>
+              <w:t>2s 322ms</w:t>
+            </w:r>
+          </w:p>
+        </w:tc>
+      </w:tr>
+    </w:tbl>
     <w:p/>
     <w:p>
+      <w:r>
+        <w:t>*Abschätzung basierend auf der Performance, die beim Testen mit einem kleineren Array (100.000 Datensätzen statt 10.000.000) gemessen wurde</w:t>
+      </w:r>
+    </w:p>
+    <w:p>
+      <w:pPr>
+        <w:pStyle w:val="berschrift2"/>
+      </w:pPr>
+      <w:r>
+        <w:lastRenderedPageBreak/>
+        <w:t>Visualisierung der gemessenen Zeit (Variante 1):</w:t>
+      </w:r>
+    </w:p>
+    <w:p>
       <w:pPr>
         <w:pStyle w:val="berschrift1"/>
       </w:pPr>
       <w:r>
-        <w:t>Verwendete Compiler und Compilereinstellungen</w:t>
-      </w:r>
-    </w:p>
-    <w:p/>
+        <w:rPr>
+          <w:noProof/>
+        </w:rPr>
+        <mc:AlternateContent>
+          <mc:Choice Requires="wps">
+            <w:drawing>
+              <wp:anchor distT="0" distB="0" distL="114300" distR="114300" simplePos="0" relativeHeight="251662336" behindDoc="0" locked="0" layoutInCell="1" allowOverlap="1" wp14:anchorId="738E0DF0" wp14:editId="41DFC4CF">
+                <wp:simplePos x="0" y="0"/>
+                <wp:positionH relativeFrom="column">
+                  <wp:posOffset>5009515</wp:posOffset>
+                </wp:positionH>
+                <wp:positionV relativeFrom="paragraph">
+                  <wp:posOffset>2021840</wp:posOffset>
+                </wp:positionV>
+                <wp:extent cx="430530" cy="0"/>
+                <wp:effectExtent l="0" t="0" r="0" b="0"/>
+                <wp:wrapNone/>
+                <wp:docPr id="6" name="Gerader Verbinder 6"/>
+                <wp:cNvGraphicFramePr/>
+                <a:graphic xmlns:a="http://schemas.openxmlformats.org/drawingml/2006/main">
+                  <a:graphicData uri="http://schemas.microsoft.com/office/word/2010/wordprocessingShape">
+                    <wps:wsp>
+                      <wps:cNvCnPr/>
+                      <wps:spPr>
+                        <a:xfrm>
+                          <a:off x="0" y="0"/>
+                          <a:ext cx="430530" cy="0"/>
+                        </a:xfrm>
+                        <a:prstGeom prst="line">
+                          <a:avLst/>
+                        </a:prstGeom>
+                      </wps:spPr>
+                      <wps:style>
+                        <a:lnRef idx="1">
+                          <a:schemeClr val="accent1"/>
+                        </a:lnRef>
+                        <a:fillRef idx="0">
+                          <a:schemeClr val="accent1"/>
+                        </a:fillRef>
+                        <a:effectRef idx="0">
+                          <a:schemeClr val="accent1"/>
+                        </a:effectRef>
+                        <a:fontRef idx="minor">
+                          <a:schemeClr val="tx1"/>
+                        </a:fontRef>
+                      </wps:style>
+                      <wps:bodyPr/>
+                    </wps:wsp>
+                  </a:graphicData>
+                </a:graphic>
+              </wp:anchor>
+            </w:drawing>
+          </mc:Choice>
+          <mc:Fallback>
+            <w:pict>
+              <v:line w14:anchorId="4AB2ABA0" id="Gerader Verbinder 6" o:spid="_x0000_s1026" style="position:absolute;z-index:251662336;visibility:visible;mso-wrap-style:square;mso-wrap-distance-left:9pt;mso-wrap-distance-top:0;mso-wrap-distance-right:9pt;mso-wrap-distance-bottom:0;mso-position-horizontal:absolute;mso-position-horizontal-relative:text;mso-position-vertical:absolute;mso-position-vertical-relative:text" from="394.45pt,159.2pt" to="428.35pt,159.2pt" o:gfxdata="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" strokecolor="#4472c4 [3204]" strokeweight=".5pt">
+                <v:stroke joinstyle="miter"/>
+              </v:line>
+            </w:pict>
+          </mc:Fallback>
+        </mc:AlternateContent>
+      </w:r>
+      <w:r>
+        <w:rPr>
+          <w:noProof/>
+        </w:rPr>
+        <mc:AlternateContent>
+          <mc:Choice Requires="wps">
+            <w:drawing>
+              <wp:anchor distT="0" distB="0" distL="114300" distR="114300" simplePos="0" relativeHeight="251660288" behindDoc="0" locked="0" layoutInCell="1" allowOverlap="1" wp14:anchorId="28C30697" wp14:editId="2AF3BB94">
+                <wp:simplePos x="0" y="0"/>
+                <wp:positionH relativeFrom="column">
+                  <wp:posOffset>3634105</wp:posOffset>
+                </wp:positionH>
+                <wp:positionV relativeFrom="paragraph">
+                  <wp:posOffset>2021840</wp:posOffset>
+                </wp:positionV>
+                <wp:extent cx="430530" cy="0"/>
+                <wp:effectExtent l="0" t="0" r="0" b="0"/>
+                <wp:wrapNone/>
+                <wp:docPr id="3" name="Gerader Verbinder 3"/>
+                <wp:cNvGraphicFramePr/>
+                <a:graphic xmlns:a="http://schemas.openxmlformats.org/drawingml/2006/main">
+                  <a:graphicData uri="http://schemas.microsoft.com/office/word/2010/wordprocessingShape">
+                    <wps:wsp>
+                      <wps:cNvCnPr/>
+                      <wps:spPr>
+                        <a:xfrm>
+                          <a:off x="0" y="0"/>
+                          <a:ext cx="430530" cy="0"/>
+                        </a:xfrm>
+                        <a:prstGeom prst="line">
+                          <a:avLst/>
+                        </a:prstGeom>
+                      </wps:spPr>
+                      <wps:style>
+                        <a:lnRef idx="1">
+                          <a:schemeClr val="accent1"/>
+                        </a:lnRef>
+                        <a:fillRef idx="0">
+                          <a:schemeClr val="accent1"/>
+                        </a:fillRef>
+                        <a:effectRef idx="0">
+                          <a:schemeClr val="accent1"/>
+                        </a:effectRef>
+                        <a:fontRef idx="minor">
+                          <a:schemeClr val="tx1"/>
+                        </a:fontRef>
+                      </wps:style>
+                      <wps:bodyPr/>
+                    </wps:wsp>
+                  </a:graphicData>
+                </a:graphic>
+              </wp:anchor>
+            </w:drawing>
+          </mc:Choice>
+          <mc:Fallback>
+            <w:pict>
+              <v:line w14:anchorId="276395F7" id="Gerader Verbinder 3" o:spid="_x0000_s1026" style="position:absolute;z-index:251660288;visibility:visible;mso-wrap-style:square;mso-wrap-distance-left:9pt;mso-wrap-distance-top:0;mso-wrap-distance-right:9pt;mso-wrap-distance-bottom:0;mso-position-horizontal:absolute;mso-position-horizontal-relative:text;mso-position-vertical:absolute;mso-position-vertical-relative:text" from="286.15pt,159.2pt" to="320.05pt,159.2pt" o:gfxdata="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" strokecolor="#4472c4 [3204]" strokeweight=".5pt">
+                <v:stroke joinstyle="miter"/>
+              </v:line>
+            </w:pict>
+          </mc:Fallback>
+        </mc:AlternateContent>
+      </w:r>
+      <w:r>
+        <w:rPr>
+          <w:noProof/>
+        </w:rPr>
+        <w:drawing>
+          <wp:inline distT="0" distB="0" distL="0" distR="0" wp14:anchorId="7A5E7FFB" wp14:editId="3E9A714A">
+            <wp:extent cx="6045835" cy="2457450"/>
+            <wp:effectExtent l="0" t="0" r="12065" b="0"/>
+            <wp:docPr id="2" name="Diagramm 2"/>
+            <wp:cNvGraphicFramePr/>
+            <a:graphic xmlns:a="http://schemas.openxmlformats.org/drawingml/2006/main">
+              <a:graphicData uri="http://schemas.openxmlformats.org/drawingml/2006/chart">
+                <c:chart xmlns:c="http://schemas.openxmlformats.org/drawingml/2006/chart" xmlns:r="http://schemas.openxmlformats.org/officeDocument/2006/relationships" r:id="rId9"/>
+              </a:graphicData>
+            </a:graphic>
+          </wp:inline>
+        </w:drawing>
+      </w:r>
+    </w:p>
     <w:p>
       <w:pPr>
         <w:pStyle w:val="berschrift1"/>
       </w:pPr>
       <w:r>
-        <w:t>Gemessene Laufzeiten im Vergleich</w:t>
-      </w:r>
-    </w:p>
-    <w:p/>
-    <w:p>
-      <w:pPr>
-        <w:pStyle w:val="berschrift1"/>
-      </w:pPr>
-      <w:r>
         <w:t xml:space="preserve">Interpretation der Ergebnisse </w:t>
       </w:r>
     </w:p>
-    <w:p/>
+    <w:p>
+      <w:r>
+        <w:t xml:space="preserve">Über alle getesteten Varianten hinweg </w:t>
+      </w:r>
+      <w:r>
+        <w:t xml:space="preserve">lässt sich klar der Trend erkennen, dass die gemessenen Laufzeiten meist dem Average Case der theoretischen Laufzeit entsprechen. So benötigen Bubble </w:t>
+      </w:r>
+      <w:proofErr w:type="spellStart"/>
+      <w:r>
+        <w:t>Sort</w:t>
+      </w:r>
+      <w:proofErr w:type="spellEnd"/>
+      <w:r>
+        <w:t xml:space="preserve"> und Insertion </w:t>
+      </w:r>
+      <w:proofErr w:type="spellStart"/>
+      <w:r>
+        <w:t>Sort</w:t>
+      </w:r>
+      <w:proofErr w:type="spellEnd"/>
+      <w:r>
+        <w:t xml:space="preserve"> in allen Fällen deutlich länger als der Quick </w:t>
+      </w:r>
+      <w:proofErr w:type="spellStart"/>
+      <w:r>
+        <w:t>Sort</w:t>
+      </w:r>
+      <w:proofErr w:type="spellEnd"/>
+      <w:r>
+        <w:t xml:space="preserve"> und der </w:t>
+      </w:r>
+      <w:proofErr w:type="spellStart"/>
+      <w:r>
+        <w:t>Bucket</w:t>
+      </w:r>
+      <w:proofErr w:type="spellEnd"/>
+      <w:r>
+        <w:t xml:space="preserve"> </w:t>
+      </w:r>
+      <w:proofErr w:type="spellStart"/>
+      <w:r>
+        <w:t>Sort</w:t>
+      </w:r>
+      <w:proofErr w:type="spellEnd"/>
+      <w:r>
+        <w:t>, aufgrund des quadratischen Laufzeitverhaltens.</w:t>
+      </w:r>
+    </w:p>
+    <w:p>
+      <w:r>
+        <w:t xml:space="preserve">Allerdings ist der </w:t>
+      </w:r>
+      <w:proofErr w:type="spellStart"/>
+      <w:r>
+        <w:t>Bucket</w:t>
+      </w:r>
+      <w:proofErr w:type="spellEnd"/>
+      <w:r>
+        <w:t xml:space="preserve"> </w:t>
+      </w:r>
+      <w:proofErr w:type="spellStart"/>
+      <w:r>
+        <w:t>Sort</w:t>
+      </w:r>
+      <w:proofErr w:type="spellEnd"/>
+      <w:r>
+        <w:t xml:space="preserve"> </w:t>
+      </w:r>
+      <w:r>
+        <w:t>nie</w:t>
+      </w:r>
+      <w:r>
+        <w:t xml:space="preserve"> schneller als der Quick </w:t>
+      </w:r>
+      <w:proofErr w:type="spellStart"/>
+      <w:r>
+        <w:t>Sort</w:t>
+      </w:r>
+      <w:proofErr w:type="spellEnd"/>
+      <w:r>
+        <w:t xml:space="preserve">, was darauf zurückzuführen ist, dass </w:t>
+      </w:r>
+      <w:r>
+        <w:t xml:space="preserve">die </w:t>
+      </w:r>
+      <w:r>
+        <w:t>Eingabedaten völlig zufällig generiert (und damit nicht zwingend gleichverteilt)</w:t>
+      </w:r>
+      <w:r>
+        <w:t xml:space="preserve"> waren. Dadurch ist </w:t>
+      </w:r>
+      <w:r>
+        <w:t xml:space="preserve">die Laufzeit des </w:t>
+      </w:r>
+      <w:proofErr w:type="spellStart"/>
+      <w:r>
+        <w:t>Bucket</w:t>
+      </w:r>
+      <w:proofErr w:type="spellEnd"/>
+      <w:r>
+        <w:t xml:space="preserve"> </w:t>
+      </w:r>
+      <w:proofErr w:type="spellStart"/>
+      <w:r>
+        <w:t>Sort</w:t>
+      </w:r>
+      <w:proofErr w:type="spellEnd"/>
+      <w:r>
+        <w:t xml:space="preserve"> von dem Laufzeitverhalten des Algorithmus abhängig, der zum Sortieren der Elemente in den </w:t>
+      </w:r>
+      <w:proofErr w:type="spellStart"/>
+      <w:r>
+        <w:t>Buckets</w:t>
+      </w:r>
+      <w:proofErr w:type="spellEnd"/>
+      <w:r>
+        <w:t xml:space="preserve"> verwendet wird. In unserem Fall haben wir </w:t>
+      </w:r>
+      <w:proofErr w:type="spellStart"/>
+      <w:proofErr w:type="gramStart"/>
+      <w:r>
+        <w:t>std</w:t>
+      </w:r>
+      <w:proofErr w:type="spellEnd"/>
+      <w:r>
+        <w:t>::</w:t>
+      </w:r>
+      <w:proofErr w:type="spellStart"/>
+      <w:proofErr w:type="gramEnd"/>
+      <w:r>
+        <w:t>sort</w:t>
+      </w:r>
+      <w:proofErr w:type="spellEnd"/>
+      <w:r>
+        <w:t xml:space="preserve"> gewählt, dieser hat eine Average Case Laufzeit von O(N*log(N)), was auch der Average Case Laufzeit von Quick </w:t>
+      </w:r>
+      <w:proofErr w:type="spellStart"/>
+      <w:r>
+        <w:t>Sort</w:t>
+      </w:r>
+      <w:proofErr w:type="spellEnd"/>
+      <w:r>
+        <w:t xml:space="preserve"> entspricht.</w:t>
+      </w:r>
+      <w:r>
+        <w:t xml:space="preserve"> </w:t>
+      </w:r>
+    </w:p>
+    <w:p>
+      <w:r>
+        <w:t xml:space="preserve">Es lässt sich auf jeden Fall klar erkennen, dass der Quick </w:t>
+      </w:r>
+      <w:proofErr w:type="spellStart"/>
+      <w:r>
+        <w:t>Sort</w:t>
+      </w:r>
+      <w:proofErr w:type="spellEnd"/>
+      <w:r>
+        <w:t xml:space="preserve"> </w:t>
+      </w:r>
+      <w:r>
+        <w:t xml:space="preserve">Algorithmus cache-effizienter als der </w:t>
+      </w:r>
+      <w:proofErr w:type="spellStart"/>
+      <w:r>
+        <w:t>Bucket</w:t>
+      </w:r>
+      <w:proofErr w:type="spellEnd"/>
+      <w:r>
+        <w:t xml:space="preserve"> </w:t>
+      </w:r>
+      <w:proofErr w:type="spellStart"/>
+      <w:r>
+        <w:t>Sort</w:t>
+      </w:r>
+      <w:proofErr w:type="spellEnd"/>
+      <w:r>
+        <w:t xml:space="preserve"> Algorithmus ist, was mit der theoretischen Space-</w:t>
+      </w:r>
+      <w:proofErr w:type="spellStart"/>
+      <w:r>
+        <w:t>Complexity</w:t>
+      </w:r>
+      <w:proofErr w:type="spellEnd"/>
+      <w:r>
+        <w:t xml:space="preserve"> übereinstimmt. Theoretisch sollten der Bubble </w:t>
+      </w:r>
+      <w:proofErr w:type="spellStart"/>
+      <w:r>
+        <w:t>Sort</w:t>
+      </w:r>
+      <w:proofErr w:type="spellEnd"/>
+      <w:r>
+        <w:t xml:space="preserve"> und der Insertion </w:t>
+      </w:r>
+      <w:proofErr w:type="spellStart"/>
+      <w:r>
+        <w:t>Sort</w:t>
+      </w:r>
+      <w:proofErr w:type="spellEnd"/>
+      <w:r>
+        <w:t xml:space="preserve"> Algorithmus ebenfalls cache-effizient sein, allerdings ist dies in den gemessenen Zeiten nicht merkbar, da beide Algorithmen quadratisches Laufzeitverhalten im Average Case besitzen und somit die Laufzeit förmlich „explodiert“, wenn so viele Datensätze verwendet werden müssen, dass sie nicht mehr in den Cache passen. Daher konnten</w:t>
+      </w:r>
+      <w:r>
+        <w:t xml:space="preserve"> hier </w:t>
+      </w:r>
+      <w:r>
+        <w:t xml:space="preserve">auch </w:t>
+      </w:r>
+      <w:r>
+        <w:t>nur Abschätzungen basierend auf Messungen mit einer geringeren Anzahl an Datensätzen durchgeführt werden, da sie ansonsten viel zu viel Zeit benötigt hätten.</w:t>
+      </w:r>
+    </w:p>
+    <w:p>
+      <w:r>
+        <w:t xml:space="preserve">Eine weitere interessante Beobachtung ist zudem, dass alle Algorithmen zwar etwas länger brauchen (im Vergleich zur Basisvariante 1), wenn ein Array aus </w:t>
+      </w:r>
+      <w:proofErr w:type="spellStart"/>
+      <w:r>
+        <w:t>Structs</w:t>
+      </w:r>
+      <w:proofErr w:type="spellEnd"/>
+      <w:r>
+        <w:t xml:space="preserve">, das mehrere Integer Werte enthält (Variante 3) sortiert werden muss, anstatt einem Array, das direkt die Integer Werte enthält, sowie wenn das Array nur Pointer zu den Objekten/Primitiven speichert (Variante 4), anstatt sie direkt abzuspeichern. Bei einer Kombination dieser beiden Variationen (Variante 7) benötigen die Algorithmen im Durchschnitt annähernd gleich lange, wie wenn nur jeweils eine der beiden Variationen verwendet wurde. </w:t>
+      </w:r>
+    </w:p>
+    <w:p>
+      <w:r>
+        <w:t xml:space="preserve">Ebenfalls interessant ist, dass der Insertion </w:t>
+      </w:r>
+      <w:proofErr w:type="spellStart"/>
+      <w:r>
+        <w:t>Sort</w:t>
+      </w:r>
+      <w:proofErr w:type="spellEnd"/>
+      <w:r>
+        <w:t xml:space="preserve"> durchschnittlich schneller als </w:t>
+      </w:r>
+      <w:r>
+        <w:t xml:space="preserve">der </w:t>
+      </w:r>
+      <w:r>
+        <w:t xml:space="preserve">Bubble </w:t>
+      </w:r>
+      <w:proofErr w:type="spellStart"/>
+      <w:r>
+        <w:t>Sort</w:t>
+      </w:r>
+      <w:proofErr w:type="spellEnd"/>
+      <w:r>
+        <w:t xml:space="preserve"> </w:t>
+      </w:r>
+      <w:r>
+        <w:t xml:space="preserve">ist. Einzig wenn die Array-Einträge komplexe </w:t>
+      </w:r>
+      <w:proofErr w:type="spellStart"/>
+      <w:r>
+        <w:t>Structs</w:t>
+      </w:r>
+      <w:proofErr w:type="spellEnd"/>
+      <w:r>
+        <w:t xml:space="preserve"> anstatt simpler Integer Werte sind, scheint der Insertion </w:t>
+      </w:r>
+      <w:proofErr w:type="spellStart"/>
+      <w:r>
+        <w:t>Sort</w:t>
+      </w:r>
+      <w:proofErr w:type="spellEnd"/>
+      <w:r>
+        <w:t xml:space="preserve"> etwas langsamer zu laufen als der Bubble </w:t>
+      </w:r>
+      <w:proofErr w:type="spellStart"/>
+      <w:r>
+        <w:t>Sort</w:t>
+      </w:r>
+      <w:proofErr w:type="spellEnd"/>
+      <w:r>
+        <w:t xml:space="preserve">, was vor allem in den Varianten 3 und 5 ersichtlich ist. </w:t>
+      </w:r>
+    </w:p>
     <w:sectPr>
-      <w:headerReference w:type="default" r:id="rId8"/>
+      <w:headerReference w:type="default" r:id="rId10"/>
       <w:pgSz w:w="11906" w:h="16838"/>
       <w:pgMar w:top="1417" w:right="1417" w:bottom="1134" w:left="1417" w:header="708" w:footer="708" w:gutter="0"/>
       <w:cols w:space="708"/>
@@ -3087,6 +4829,119 @@
 <file path=word/numbering.xml><?xml version="1.0" encoding="utf-8"?>
 <w:numbering xmlns:wpc="http://schemas.microsoft.com/office/word/2010/wordprocessingCanvas" xmlns:cx="http://schemas.microsoft.com/office/drawing/2014/chartex" xmlns:cx1="http://schemas.microsoft.com/office/drawing/2015/9/8/chartex" xmlns:cx2="http://schemas.microsoft.com/office/drawing/2015/10/21/chartex" xmlns:cx3="http://schemas.microsoft.com/office/drawing/2016/5/9/chartex" xmlns:cx4="http://schemas.microsoft.com/office/drawing/2016/5/10/chartex" xmlns:cx5="http://schemas.microsoft.com/office/drawing/2016/5/11/chartex" xmlns:cx6="http://schemas.microsoft.com/office/drawing/2016/5/12/chartex" xmlns:cx7="http://schemas.microsoft.com/office/drawing/2016/5/13/chartex" xmlns:cx8="http://schemas.microsoft.com/office/drawing/2016/5/14/chartex" xmlns:mc="http://schemas.openxmlformats.org/markup-compatibility/2006" xmlns:aink="http://schemas.microsoft.com/office/drawing/2016/ink" xmlns:am3d="http://schemas.microsoft.com/office/drawing/2017/model3d" xmlns:o="urn:schemas-microsoft-com:office:office" xmlns:r="http://schemas.openxmlformats.org/officeDocument/2006/relationships" xmlns:m="http://schemas.openxmlformats.org/officeDocument/2006/math" xmlns:v="urn:schemas-microsoft-com:vml" xmlns:wp14="http://schemas.microsoft.com/office/word/2010/wordprocessingDrawing" xmlns:wp="http://schemas.openxmlformats.org/drawingml/2006/wordprocessingDrawing" xmlns:w10="urn:schemas-microsoft-com:office:word" xmlns:w="http://schemas.openxmlformats.org/wordprocessingml/2006/main" xmlns:w14="http://schemas.microsoft.com/office/word/2010/wordml" xmlns:w15="http://schemas.microsoft.com/office/word/2012/wordml" xmlns:w16cex="http://schemas.microsoft.com/office/word/2018/wordml/cex" xmlns:w16cid="http://schemas.microsoft.com/office/word/2016/wordml/cid" xmlns:w16="http://schemas.microsoft.com/office/word/2018/wordml" xmlns:w16sdtdh="http://schemas.microsoft.com/office/word/2020/wordml/sdtdatahash" xmlns:w16se="http://schemas.microsoft.com/office/word/2015/wordml/symex" xmlns:wpg="http://schemas.microsoft.com/office/word/2010/wordprocessingGroup" xmlns:wpi="http://schemas.microsoft.com/office/word/2010/wordprocessingInk" xmlns:wne="http://schemas.microsoft.com/office/word/2006/wordml" xmlns:wps="http://schemas.microsoft.com/office/word/2010/wordprocessingShape" mc:Ignorable="w14 w15 w16se w16cid w16 w16cex w16sdtdh wp14">
   <w:abstractNum w:abstractNumId="0" w15:restartNumberingAfterBreak="0">
+    <w:nsid w:val="68E1549F"/>
+    <w:multiLevelType w:val="hybridMultilevel"/>
+    <w:tmpl w:val="58B44736"/>
+    <w:lvl w:ilvl="0" w:tplc="0C070001">
+      <w:start w:val="1"/>
+      <w:numFmt w:val="bullet"/>
+      <w:lvlText w:val=""/>
+      <w:lvlJc w:val="left"/>
+      <w:pPr>
+        <w:ind w:left="720" w:hanging="360"/>
+      </w:pPr>
+      <w:rPr>
+        <w:rFonts w:ascii="Symbol" w:hAnsi="Symbol" w:hint="default"/>
+      </w:rPr>
+    </w:lvl>
+    <w:lvl w:ilvl="1" w:tplc="0C070003" w:tentative="1">
+      <w:start w:val="1"/>
+      <w:numFmt w:val="bullet"/>
+      <w:lvlText w:val="o"/>
+      <w:lvlJc w:val="left"/>
+      <w:pPr>
+        <w:ind w:left="1440" w:hanging="360"/>
+      </w:pPr>
+      <w:rPr>
+        <w:rFonts w:ascii="Courier New" w:hAnsi="Courier New" w:cs="Courier New" w:hint="default"/>
+      </w:rPr>
+    </w:lvl>
+    <w:lvl w:ilvl="2" w:tplc="0C070005" w:tentative="1">
+      <w:start w:val="1"/>
+      <w:numFmt w:val="bullet"/>
+      <w:lvlText w:val=""/>
+      <w:lvlJc w:val="left"/>
+      <w:pPr>
+        <w:ind w:left="2160" w:hanging="360"/>
+      </w:pPr>
+      <w:rPr>
+        <w:rFonts w:ascii="Wingdings" w:hAnsi="Wingdings" w:hint="default"/>
+      </w:rPr>
+    </w:lvl>
+    <w:lvl w:ilvl="3" w:tplc="0C070001" w:tentative="1">
+      <w:start w:val="1"/>
+      <w:numFmt w:val="bullet"/>
+      <w:lvlText w:val=""/>
+      <w:lvlJc w:val="left"/>
+      <w:pPr>
+        <w:ind w:left="2880" w:hanging="360"/>
+      </w:pPr>
+      <w:rPr>
+        <w:rFonts w:ascii="Symbol" w:hAnsi="Symbol" w:hint="default"/>
+      </w:rPr>
+    </w:lvl>
+    <w:lvl w:ilvl="4" w:tplc="0C070003" w:tentative="1">
+      <w:start w:val="1"/>
+      <w:numFmt w:val="bullet"/>
+      <w:lvlText w:val="o"/>
+      <w:lvlJc w:val="left"/>
+      <w:pPr>
+        <w:ind w:left="3600" w:hanging="360"/>
+      </w:pPr>
+      <w:rPr>
+        <w:rFonts w:ascii="Courier New" w:hAnsi="Courier New" w:cs="Courier New" w:hint="default"/>
+      </w:rPr>
+    </w:lvl>
+    <w:lvl w:ilvl="5" w:tplc="0C070005" w:tentative="1">
+      <w:start w:val="1"/>
+      <w:numFmt w:val="bullet"/>
+      <w:lvlText w:val=""/>
+      <w:lvlJc w:val="left"/>
+      <w:pPr>
+        <w:ind w:left="4320" w:hanging="360"/>
+      </w:pPr>
+      <w:rPr>
+        <w:rFonts w:ascii="Wingdings" w:hAnsi="Wingdings" w:hint="default"/>
+      </w:rPr>
+    </w:lvl>
+    <w:lvl w:ilvl="6" w:tplc="0C070001" w:tentative="1">
+      <w:start w:val="1"/>
+      <w:numFmt w:val="bullet"/>
+      <w:lvlText w:val=""/>
+      <w:lvlJc w:val="left"/>
+      <w:pPr>
+        <w:ind w:left="5040" w:hanging="360"/>
+      </w:pPr>
+      <w:rPr>
+        <w:rFonts w:ascii="Symbol" w:hAnsi="Symbol" w:hint="default"/>
+      </w:rPr>
+    </w:lvl>
+    <w:lvl w:ilvl="7" w:tplc="0C070003" w:tentative="1">
+      <w:start w:val="1"/>
+      <w:numFmt w:val="bullet"/>
+      <w:lvlText w:val="o"/>
+      <w:lvlJc w:val="left"/>
+      <w:pPr>
+        <w:ind w:left="5760" w:hanging="360"/>
+      </w:pPr>
+      <w:rPr>
+        <w:rFonts w:ascii="Courier New" w:hAnsi="Courier New" w:cs="Courier New" w:hint="default"/>
+      </w:rPr>
+    </w:lvl>
+    <w:lvl w:ilvl="8" w:tplc="0C070005" w:tentative="1">
+      <w:start w:val="1"/>
+      <w:numFmt w:val="bullet"/>
+      <w:lvlText w:val=""/>
+      <w:lvlJc w:val="left"/>
+      <w:pPr>
+        <w:ind w:left="6480" w:hanging="360"/>
+      </w:pPr>
+      <w:rPr>
+        <w:rFonts w:ascii="Wingdings" w:hAnsi="Wingdings" w:hint="default"/>
+      </w:rPr>
+    </w:lvl>
+  </w:abstractNum>
+  <w:abstractNum w:abstractNumId="1" w15:restartNumberingAfterBreak="0">
     <w:nsid w:val="798C373D"/>
     <w:multiLevelType w:val="hybridMultilevel"/>
     <w:tmpl w:val="B8AE7FE2"/>
@@ -3172,8 +5027,127 @@
       </w:pPr>
     </w:lvl>
   </w:abstractNum>
+  <w:abstractNum w:abstractNumId="2" w15:restartNumberingAfterBreak="0">
+    <w:nsid w:val="7F2A54D1"/>
+    <w:multiLevelType w:val="hybridMultilevel"/>
+    <w:tmpl w:val="447CD7EA"/>
+    <w:lvl w:ilvl="0" w:tplc="0C070001">
+      <w:start w:val="1"/>
+      <w:numFmt w:val="bullet"/>
+      <w:lvlText w:val=""/>
+      <w:lvlJc w:val="left"/>
+      <w:pPr>
+        <w:ind w:left="720" w:hanging="360"/>
+      </w:pPr>
+      <w:rPr>
+        <w:rFonts w:ascii="Symbol" w:hAnsi="Symbol" w:hint="default"/>
+      </w:rPr>
+    </w:lvl>
+    <w:lvl w:ilvl="1" w:tplc="0C070003" w:tentative="1">
+      <w:start w:val="1"/>
+      <w:numFmt w:val="bullet"/>
+      <w:lvlText w:val="o"/>
+      <w:lvlJc w:val="left"/>
+      <w:pPr>
+        <w:ind w:left="1440" w:hanging="360"/>
+      </w:pPr>
+      <w:rPr>
+        <w:rFonts w:ascii="Courier New" w:hAnsi="Courier New" w:cs="Courier New" w:hint="default"/>
+      </w:rPr>
+    </w:lvl>
+    <w:lvl w:ilvl="2" w:tplc="0C070005" w:tentative="1">
+      <w:start w:val="1"/>
+      <w:numFmt w:val="bullet"/>
+      <w:lvlText w:val=""/>
+      <w:lvlJc w:val="left"/>
+      <w:pPr>
+        <w:ind w:left="2160" w:hanging="360"/>
+      </w:pPr>
+      <w:rPr>
+        <w:rFonts w:ascii="Wingdings" w:hAnsi="Wingdings" w:hint="default"/>
+      </w:rPr>
+    </w:lvl>
+    <w:lvl w:ilvl="3" w:tplc="0C070001" w:tentative="1">
+      <w:start w:val="1"/>
+      <w:numFmt w:val="bullet"/>
+      <w:lvlText w:val=""/>
+      <w:lvlJc w:val="left"/>
+      <w:pPr>
+        <w:ind w:left="2880" w:hanging="360"/>
+      </w:pPr>
+      <w:rPr>
+        <w:rFonts w:ascii="Symbol" w:hAnsi="Symbol" w:hint="default"/>
+      </w:rPr>
+    </w:lvl>
+    <w:lvl w:ilvl="4" w:tplc="0C070003" w:tentative="1">
+      <w:start w:val="1"/>
+      <w:numFmt w:val="bullet"/>
+      <w:lvlText w:val="o"/>
+      <w:lvlJc w:val="left"/>
+      <w:pPr>
+        <w:ind w:left="3600" w:hanging="360"/>
+      </w:pPr>
+      <w:rPr>
+        <w:rFonts w:ascii="Courier New" w:hAnsi="Courier New" w:cs="Courier New" w:hint="default"/>
+      </w:rPr>
+    </w:lvl>
+    <w:lvl w:ilvl="5" w:tplc="0C070005" w:tentative="1">
+      <w:start w:val="1"/>
+      <w:numFmt w:val="bullet"/>
+      <w:lvlText w:val=""/>
+      <w:lvlJc w:val="left"/>
+      <w:pPr>
+        <w:ind w:left="4320" w:hanging="360"/>
+      </w:pPr>
+      <w:rPr>
+        <w:rFonts w:ascii="Wingdings" w:hAnsi="Wingdings" w:hint="default"/>
+      </w:rPr>
+    </w:lvl>
+    <w:lvl w:ilvl="6" w:tplc="0C070001" w:tentative="1">
+      <w:start w:val="1"/>
+      <w:numFmt w:val="bullet"/>
+      <w:lvlText w:val=""/>
+      <w:lvlJc w:val="left"/>
+      <w:pPr>
+        <w:ind w:left="5040" w:hanging="360"/>
+      </w:pPr>
+      <w:rPr>
+        <w:rFonts w:ascii="Symbol" w:hAnsi="Symbol" w:hint="default"/>
+      </w:rPr>
+    </w:lvl>
+    <w:lvl w:ilvl="7" w:tplc="0C070003" w:tentative="1">
+      <w:start w:val="1"/>
+      <w:numFmt w:val="bullet"/>
+      <w:lvlText w:val="o"/>
+      <w:lvlJc w:val="left"/>
+      <w:pPr>
+        <w:ind w:left="5760" w:hanging="360"/>
+      </w:pPr>
+      <w:rPr>
+        <w:rFonts w:ascii="Courier New" w:hAnsi="Courier New" w:cs="Courier New" w:hint="default"/>
+      </w:rPr>
+    </w:lvl>
+    <w:lvl w:ilvl="8" w:tplc="0C070005" w:tentative="1">
+      <w:start w:val="1"/>
+      <w:numFmt w:val="bullet"/>
+      <w:lvlText w:val=""/>
+      <w:lvlJc w:val="left"/>
+      <w:pPr>
+        <w:ind w:left="6480" w:hanging="360"/>
+      </w:pPr>
+      <w:rPr>
+        <w:rFonts w:ascii="Wingdings" w:hAnsi="Wingdings" w:hint="default"/>
+      </w:rPr>
+    </w:lvl>
+  </w:abstractNum>
   <w:num w:numId="1">
+    <w:abstractNumId w:val="1"/>
+  </w:num>
+  <w:num w:numId="2">
     <w:abstractNumId w:val="0"/>
+  </w:num>
+  <w:num w:numId="3">
+    <w:abstractNumId w:val="2"/>
   </w:num>
 </w:numbering>
 </file>
@@ -3839,7 +5813,979 @@
       </w:tcPr>
     </w:tblStylePr>
   </w:style>
+  <w:style w:type="table" w:styleId="Gitternetztabelle5dunkelAkzent5">
+    <w:name w:val="Grid Table 5 Dark Accent 5"/>
+    <w:basedOn w:val="NormaleTabelle"/>
+    <w:uiPriority w:val="50"/>
+    <w:rsid w:val="00FD3314"/>
+    <w:pPr>
+      <w:spacing w:after="0" w:line="240" w:lineRule="auto"/>
+    </w:pPr>
+    <w:tblPr>
+      <w:tblStyleRowBandSize w:val="1"/>
+      <w:tblStyleColBandSize w:val="1"/>
+      <w:tblBorders>
+        <w:top w:val="single" w:sz="4" w:space="0" w:color="FFFFFF" w:themeColor="background1"/>
+        <w:left w:val="single" w:sz="4" w:space="0" w:color="FFFFFF" w:themeColor="background1"/>
+        <w:bottom w:val="single" w:sz="4" w:space="0" w:color="FFFFFF" w:themeColor="background1"/>
+        <w:right w:val="single" w:sz="4" w:space="0" w:color="FFFFFF" w:themeColor="background1"/>
+        <w:insideH w:val="single" w:sz="4" w:space="0" w:color="FFFFFF" w:themeColor="background1"/>
+        <w:insideV w:val="single" w:sz="4" w:space="0" w:color="FFFFFF" w:themeColor="background1"/>
+      </w:tblBorders>
+    </w:tblPr>
+    <w:tcPr>
+      <w:shd w:val="clear" w:color="auto" w:fill="DEEAF6" w:themeFill="accent5" w:themeFillTint="33"/>
+    </w:tcPr>
+    <w:tblStylePr w:type="firstRow">
+      <w:rPr>
+        <w:b/>
+        <w:bCs/>
+        <w:color w:val="FFFFFF" w:themeColor="background1"/>
+      </w:rPr>
+      <w:tblPr/>
+      <w:tcPr>
+        <w:tcBorders>
+          <w:top w:val="single" w:sz="4" w:space="0" w:color="FFFFFF" w:themeColor="background1"/>
+          <w:left w:val="single" w:sz="4" w:space="0" w:color="FFFFFF" w:themeColor="background1"/>
+          <w:right w:val="single" w:sz="4" w:space="0" w:color="FFFFFF" w:themeColor="background1"/>
+          <w:insideH w:val="nil"/>
+          <w:insideV w:val="nil"/>
+        </w:tcBorders>
+        <w:shd w:val="clear" w:color="auto" w:fill="5B9BD5" w:themeFill="accent5"/>
+      </w:tcPr>
+    </w:tblStylePr>
+    <w:tblStylePr w:type="lastRow">
+      <w:rPr>
+        <w:b/>
+        <w:bCs/>
+        <w:color w:val="FFFFFF" w:themeColor="background1"/>
+      </w:rPr>
+      <w:tblPr/>
+      <w:tcPr>
+        <w:tcBorders>
+          <w:left w:val="single" w:sz="4" w:space="0" w:color="FFFFFF" w:themeColor="background1"/>
+          <w:bottom w:val="single" w:sz="4" w:space="0" w:color="FFFFFF" w:themeColor="background1"/>
+          <w:right w:val="single" w:sz="4" w:space="0" w:color="FFFFFF" w:themeColor="background1"/>
+          <w:insideH w:val="nil"/>
+          <w:insideV w:val="nil"/>
+        </w:tcBorders>
+        <w:shd w:val="clear" w:color="auto" w:fill="5B9BD5" w:themeFill="accent5"/>
+      </w:tcPr>
+    </w:tblStylePr>
+    <w:tblStylePr w:type="firstCol">
+      <w:rPr>
+        <w:b/>
+        <w:bCs/>
+        <w:color w:val="FFFFFF" w:themeColor="background1"/>
+      </w:rPr>
+      <w:tblPr/>
+      <w:tcPr>
+        <w:tcBorders>
+          <w:top w:val="single" w:sz="4" w:space="0" w:color="FFFFFF" w:themeColor="background1"/>
+          <w:left w:val="single" w:sz="4" w:space="0" w:color="FFFFFF" w:themeColor="background1"/>
+          <w:bottom w:val="single" w:sz="4" w:space="0" w:color="FFFFFF" w:themeColor="background1"/>
+          <w:insideV w:val="nil"/>
+        </w:tcBorders>
+        <w:shd w:val="clear" w:color="auto" w:fill="5B9BD5" w:themeFill="accent5"/>
+      </w:tcPr>
+    </w:tblStylePr>
+    <w:tblStylePr w:type="lastCol">
+      <w:rPr>
+        <w:b/>
+        <w:bCs/>
+        <w:color w:val="FFFFFF" w:themeColor="background1"/>
+      </w:rPr>
+      <w:tblPr/>
+      <w:tcPr>
+        <w:tcBorders>
+          <w:top w:val="single" w:sz="4" w:space="0" w:color="FFFFFF" w:themeColor="background1"/>
+          <w:bottom w:val="single" w:sz="4" w:space="0" w:color="FFFFFF" w:themeColor="background1"/>
+          <w:right w:val="single" w:sz="4" w:space="0" w:color="FFFFFF" w:themeColor="background1"/>
+          <w:insideV w:val="nil"/>
+        </w:tcBorders>
+        <w:shd w:val="clear" w:color="auto" w:fill="5B9BD5" w:themeFill="accent5"/>
+      </w:tcPr>
+    </w:tblStylePr>
+    <w:tblStylePr w:type="band1Vert">
+      <w:tblPr/>
+      <w:tcPr>
+        <w:shd w:val="clear" w:color="auto" w:fill="BDD6EE" w:themeFill="accent5" w:themeFillTint="66"/>
+      </w:tcPr>
+    </w:tblStylePr>
+    <w:tblStylePr w:type="band1Horz">
+      <w:tblPr/>
+      <w:tcPr>
+        <w:shd w:val="clear" w:color="auto" w:fill="BDD6EE" w:themeFill="accent5" w:themeFillTint="66"/>
+      </w:tcPr>
+    </w:tblStylePr>
+  </w:style>
 </w:styles>
+</file>
+
+<file path=word/charts/chart1.xml><?xml version="1.0" encoding="utf-8"?>
+<c:chartSpace xmlns:c="http://schemas.openxmlformats.org/drawingml/2006/chart" xmlns:a="http://schemas.openxmlformats.org/drawingml/2006/main" xmlns:r="http://schemas.openxmlformats.org/officeDocument/2006/relationships" xmlns:c16r2="http://schemas.microsoft.com/office/drawing/2015/06/chart">
+  <c:date1904 val="0"/>
+  <c:lang val="de-DE"/>
+  <c:roundedCorners val="0"/>
+  <mc:AlternateContent xmlns:mc="http://schemas.openxmlformats.org/markup-compatibility/2006">
+    <mc:Choice xmlns:c14="http://schemas.microsoft.com/office/drawing/2007/8/2/chart" Requires="c14">
+      <c14:style val="102"/>
+    </mc:Choice>
+    <mc:Fallback>
+      <c:style val="2"/>
+    </mc:Fallback>
+  </mc:AlternateContent>
+  <c:chart>
+    <c:title>
+      <c:overlay val="0"/>
+      <c:spPr>
+        <a:noFill/>
+        <a:ln>
+          <a:noFill/>
+        </a:ln>
+        <a:effectLst/>
+      </c:spPr>
+      <c:txPr>
+        <a:bodyPr rot="0" spcFirstLastPara="1" vertOverflow="ellipsis" vert="horz" wrap="square" anchor="ctr" anchorCtr="1"/>
+        <a:lstStyle/>
+        <a:p>
+          <a:pPr>
+            <a:defRPr sz="1400" b="0" i="0" u="none" strike="noStrike" kern="1200" spc="0" baseline="0">
+              <a:solidFill>
+                <a:schemeClr val="tx1">
+                  <a:lumMod val="65000"/>
+                  <a:lumOff val="35000"/>
+                </a:schemeClr>
+              </a:solidFill>
+              <a:latin typeface="+mn-lt"/>
+              <a:ea typeface="+mn-ea"/>
+              <a:cs typeface="+mn-cs"/>
+            </a:defRPr>
+          </a:pPr>
+          <a:endParaRPr lang="de-DE"/>
+        </a:p>
+      </c:txPr>
+    </c:title>
+    <c:autoTitleDeleted val="0"/>
+    <c:plotArea>
+      <c:layout/>
+      <c:barChart>
+        <c:barDir val="col"/>
+        <c:grouping val="clustered"/>
+        <c:varyColors val="0"/>
+        <c:ser>
+          <c:idx val="0"/>
+          <c:order val="0"/>
+          <c:tx>
+            <c:strRef>
+              <c:f>Tabelle1!$B$1</c:f>
+              <c:strCache>
+                <c:ptCount val="1"/>
+                <c:pt idx="0">
+                  <c:v>Benötigte Zeit (ms)</c:v>
+                </c:pt>
+              </c:strCache>
+            </c:strRef>
+          </c:tx>
+          <c:spPr>
+            <a:solidFill>
+              <a:schemeClr val="accent1"/>
+            </a:solidFill>
+            <a:ln>
+              <a:noFill/>
+            </a:ln>
+            <a:effectLst/>
+          </c:spPr>
+          <c:invertIfNegative val="0"/>
+          <c:cat>
+            <c:strRef>
+              <c:f>Tabelle1!$A$2:$A$5</c:f>
+              <c:strCache>
+                <c:ptCount val="4"/>
+                <c:pt idx="0">
+                  <c:v>Bubble Sort</c:v>
+                </c:pt>
+                <c:pt idx="1">
+                  <c:v>Insertion Sort</c:v>
+                </c:pt>
+                <c:pt idx="2">
+                  <c:v>Quick Sort</c:v>
+                </c:pt>
+                <c:pt idx="3">
+                  <c:v>Bucket Sort</c:v>
+                </c:pt>
+              </c:strCache>
+            </c:strRef>
+          </c:cat>
+          <c:val>
+            <c:numRef>
+              <c:f>Tabelle1!$B$2:$B$5</c:f>
+              <c:numCache>
+                <c:formatCode>General</c:formatCode>
+                <c:ptCount val="4"/>
+                <c:pt idx="0">
+                  <c:v>8095</c:v>
+                </c:pt>
+                <c:pt idx="1">
+                  <c:v>1091</c:v>
+                </c:pt>
+                <c:pt idx="2">
+                  <c:v>4</c:v>
+                </c:pt>
+                <c:pt idx="3">
+                  <c:v>6</c:v>
+                </c:pt>
+              </c:numCache>
+            </c:numRef>
+          </c:val>
+          <c:extLst>
+            <c:ext xmlns:c16="http://schemas.microsoft.com/office/drawing/2014/chart" uri="{C3380CC4-5D6E-409C-BE32-E72D297353CC}">
+              <c16:uniqueId val="{00000000-4C87-4F0C-A954-7748D92B4E54}"/>
+            </c:ext>
+          </c:extLst>
+        </c:ser>
+        <c:dLbls>
+          <c:showLegendKey val="0"/>
+          <c:showVal val="0"/>
+          <c:showCatName val="0"/>
+          <c:showSerName val="0"/>
+          <c:showPercent val="0"/>
+          <c:showBubbleSize val="0"/>
+        </c:dLbls>
+        <c:gapWidth val="219"/>
+        <c:overlap val="-27"/>
+        <c:axId val="478193736"/>
+        <c:axId val="478191112"/>
+      </c:barChart>
+      <c:catAx>
+        <c:axId val="478193736"/>
+        <c:scaling>
+          <c:orientation val="minMax"/>
+        </c:scaling>
+        <c:delete val="0"/>
+        <c:axPos val="b"/>
+        <c:numFmt formatCode="General" sourceLinked="1"/>
+        <c:majorTickMark val="none"/>
+        <c:minorTickMark val="none"/>
+        <c:tickLblPos val="nextTo"/>
+        <c:spPr>
+          <a:noFill/>
+          <a:ln w="9525" cap="flat" cmpd="sng" algn="ctr">
+            <a:solidFill>
+              <a:schemeClr val="tx1">
+                <a:lumMod val="15000"/>
+                <a:lumOff val="85000"/>
+              </a:schemeClr>
+            </a:solidFill>
+            <a:round/>
+          </a:ln>
+          <a:effectLst/>
+        </c:spPr>
+        <c:txPr>
+          <a:bodyPr rot="-60000000" spcFirstLastPara="1" vertOverflow="ellipsis" vert="horz" wrap="square" anchor="ctr" anchorCtr="1"/>
+          <a:lstStyle/>
+          <a:p>
+            <a:pPr>
+              <a:defRPr sz="900" b="0" i="0" u="none" strike="noStrike" kern="1200" baseline="0">
+                <a:solidFill>
+                  <a:schemeClr val="tx1">
+                    <a:lumMod val="65000"/>
+                    <a:lumOff val="35000"/>
+                  </a:schemeClr>
+                </a:solidFill>
+                <a:latin typeface="+mn-lt"/>
+                <a:ea typeface="+mn-ea"/>
+                <a:cs typeface="+mn-cs"/>
+              </a:defRPr>
+            </a:pPr>
+            <a:endParaRPr lang="de-DE"/>
+          </a:p>
+        </c:txPr>
+        <c:crossAx val="478191112"/>
+        <c:crosses val="autoZero"/>
+        <c:auto val="1"/>
+        <c:lblAlgn val="ctr"/>
+        <c:lblOffset val="100"/>
+        <c:noMultiLvlLbl val="0"/>
+      </c:catAx>
+      <c:valAx>
+        <c:axId val="478191112"/>
+        <c:scaling>
+          <c:orientation val="minMax"/>
+        </c:scaling>
+        <c:delete val="0"/>
+        <c:axPos val="l"/>
+        <c:majorGridlines>
+          <c:spPr>
+            <a:ln w="9525" cap="flat" cmpd="sng" algn="ctr">
+              <a:solidFill>
+                <a:schemeClr val="tx1">
+                  <a:lumMod val="15000"/>
+                  <a:lumOff val="85000"/>
+                </a:schemeClr>
+              </a:solidFill>
+              <a:round/>
+            </a:ln>
+            <a:effectLst/>
+          </c:spPr>
+        </c:majorGridlines>
+        <c:numFmt formatCode="General" sourceLinked="1"/>
+        <c:majorTickMark val="none"/>
+        <c:minorTickMark val="none"/>
+        <c:tickLblPos val="nextTo"/>
+        <c:spPr>
+          <a:noFill/>
+          <a:ln>
+            <a:noFill/>
+          </a:ln>
+          <a:effectLst/>
+        </c:spPr>
+        <c:txPr>
+          <a:bodyPr rot="-60000000" spcFirstLastPara="1" vertOverflow="ellipsis" vert="horz" wrap="square" anchor="ctr" anchorCtr="1"/>
+          <a:lstStyle/>
+          <a:p>
+            <a:pPr>
+              <a:defRPr sz="900" b="0" i="0" u="none" strike="noStrike" kern="1200" baseline="0">
+                <a:solidFill>
+                  <a:schemeClr val="tx1">
+                    <a:lumMod val="65000"/>
+                    <a:lumOff val="35000"/>
+                  </a:schemeClr>
+                </a:solidFill>
+                <a:latin typeface="+mn-lt"/>
+                <a:ea typeface="+mn-ea"/>
+                <a:cs typeface="+mn-cs"/>
+              </a:defRPr>
+            </a:pPr>
+            <a:endParaRPr lang="de-DE"/>
+          </a:p>
+        </c:txPr>
+        <c:crossAx val="478193736"/>
+        <c:crosses val="autoZero"/>
+        <c:crossBetween val="between"/>
+      </c:valAx>
+      <c:spPr>
+        <a:noFill/>
+        <a:ln>
+          <a:noFill/>
+        </a:ln>
+        <a:effectLst/>
+      </c:spPr>
+    </c:plotArea>
+    <c:legend>
+      <c:legendPos val="b"/>
+      <c:overlay val="0"/>
+      <c:spPr>
+        <a:noFill/>
+        <a:ln>
+          <a:noFill/>
+        </a:ln>
+        <a:effectLst/>
+      </c:spPr>
+      <c:txPr>
+        <a:bodyPr rot="0" spcFirstLastPara="1" vertOverflow="ellipsis" vert="horz" wrap="square" anchor="ctr" anchorCtr="1"/>
+        <a:lstStyle/>
+        <a:p>
+          <a:pPr>
+            <a:defRPr sz="900" b="0" i="0" u="none" strike="noStrike" kern="1200" baseline="0">
+              <a:solidFill>
+                <a:schemeClr val="tx1">
+                  <a:lumMod val="65000"/>
+                  <a:lumOff val="35000"/>
+                </a:schemeClr>
+              </a:solidFill>
+              <a:latin typeface="+mn-lt"/>
+              <a:ea typeface="+mn-ea"/>
+              <a:cs typeface="+mn-cs"/>
+            </a:defRPr>
+          </a:pPr>
+          <a:endParaRPr lang="de-DE"/>
+        </a:p>
+      </c:txPr>
+    </c:legend>
+    <c:plotVisOnly val="1"/>
+    <c:dispBlanksAs val="gap"/>
+    <c:extLst>
+      <c:ext xmlns:c16r3="http://schemas.microsoft.com/office/drawing/2017/03/chart" uri="{56B9EC1D-385E-4148-901F-78D8002777C0}">
+        <c16r3:dataDisplayOptions16>
+          <c16r3:dispNaAsBlank val="1"/>
+        </c16r3:dataDisplayOptions16>
+      </c:ext>
+    </c:extLst>
+    <c:showDLblsOverMax val="0"/>
+  </c:chart>
+  <c:spPr>
+    <a:solidFill>
+      <a:schemeClr val="bg1"/>
+    </a:solidFill>
+    <a:ln w="9525" cap="flat" cmpd="sng" algn="ctr">
+      <a:solidFill>
+        <a:schemeClr val="tx1">
+          <a:lumMod val="15000"/>
+          <a:lumOff val="85000"/>
+        </a:schemeClr>
+      </a:solidFill>
+      <a:round/>
+    </a:ln>
+    <a:effectLst/>
+  </c:spPr>
+  <c:txPr>
+    <a:bodyPr/>
+    <a:lstStyle/>
+    <a:p>
+      <a:pPr>
+        <a:defRPr/>
+      </a:pPr>
+      <a:endParaRPr lang="de-DE"/>
+    </a:p>
+  </c:txPr>
+  <c:externalData r:id="rId3">
+    <c:autoUpdate val="0"/>
+  </c:externalData>
+</c:chartSpace>
+</file>
+
+<file path=word/charts/colors1.xml><?xml version="1.0" encoding="utf-8"?>
+<cs:colorStyle xmlns:cs="http://schemas.microsoft.com/office/drawing/2012/chartStyle" xmlns:a="http://schemas.openxmlformats.org/drawingml/2006/main" meth="cycle" id="10">
+  <a:schemeClr val="accent1"/>
+  <a:schemeClr val="accent2"/>
+  <a:schemeClr val="accent3"/>
+  <a:schemeClr val="accent4"/>
+  <a:schemeClr val="accent5"/>
+  <a:schemeClr val="accent6"/>
+  <cs:variation/>
+  <cs:variation>
+    <a:lumMod val="60000"/>
+  </cs:variation>
+  <cs:variation>
+    <a:lumMod val="80000"/>
+    <a:lumOff val="20000"/>
+  </cs:variation>
+  <cs:variation>
+    <a:lumMod val="80000"/>
+  </cs:variation>
+  <cs:variation>
+    <a:lumMod val="60000"/>
+    <a:lumOff val="40000"/>
+  </cs:variation>
+  <cs:variation>
+    <a:lumMod val="50000"/>
+  </cs:variation>
+  <cs:variation>
+    <a:lumMod val="70000"/>
+    <a:lumOff val="30000"/>
+  </cs:variation>
+  <cs:variation>
+    <a:lumMod val="70000"/>
+  </cs:variation>
+  <cs:variation>
+    <a:lumMod val="50000"/>
+    <a:lumOff val="50000"/>
+  </cs:variation>
+</cs:colorStyle>
+</file>
+
+<file path=word/charts/style1.xml><?xml version="1.0" encoding="utf-8"?>
+<cs:chartStyle xmlns:cs="http://schemas.microsoft.com/office/drawing/2012/chartStyle" xmlns:a="http://schemas.openxmlformats.org/drawingml/2006/main" id="201">
+  <cs:axisTitle>
+    <cs:lnRef idx="0"/>
+    <cs:fillRef idx="0"/>
+    <cs:effectRef idx="0"/>
+    <cs:fontRef idx="minor">
+      <a:schemeClr val="tx1">
+        <a:lumMod val="65000"/>
+        <a:lumOff val="35000"/>
+      </a:schemeClr>
+    </cs:fontRef>
+    <cs:defRPr sz="1000" kern="1200"/>
+  </cs:axisTitle>
+  <cs:categoryAxis>
+    <cs:lnRef idx="0"/>
+    <cs:fillRef idx="0"/>
+    <cs:effectRef idx="0"/>
+    <cs:fontRef idx="minor">
+      <a:schemeClr val="tx1">
+        <a:lumMod val="65000"/>
+        <a:lumOff val="35000"/>
+      </a:schemeClr>
+    </cs:fontRef>
+    <cs:spPr>
+      <a:ln w="9525" cap="flat" cmpd="sng" algn="ctr">
+        <a:solidFill>
+          <a:schemeClr val="tx1">
+            <a:lumMod val="15000"/>
+            <a:lumOff val="85000"/>
+          </a:schemeClr>
+        </a:solidFill>
+        <a:round/>
+      </a:ln>
+    </cs:spPr>
+    <cs:defRPr sz="900" kern="1200"/>
+  </cs:categoryAxis>
+  <cs:chartArea mods="allowNoFillOverride allowNoLineOverride">
+    <cs:lnRef idx="0"/>
+    <cs:fillRef idx="0"/>
+    <cs:effectRef idx="0"/>
+    <cs:fontRef idx="minor">
+      <a:schemeClr val="tx1"/>
+    </cs:fontRef>
+    <cs:spPr>
+      <a:solidFill>
+        <a:schemeClr val="bg1"/>
+      </a:solidFill>
+      <a:ln w="9525" cap="flat" cmpd="sng" algn="ctr">
+        <a:solidFill>
+          <a:schemeClr val="tx1">
+            <a:lumMod val="15000"/>
+            <a:lumOff val="85000"/>
+          </a:schemeClr>
+        </a:solidFill>
+        <a:round/>
+      </a:ln>
+    </cs:spPr>
+    <cs:defRPr sz="1000" kern="1200"/>
+  </cs:chartArea>
+  <cs:dataLabel>
+    <cs:lnRef idx="0"/>
+    <cs:fillRef idx="0"/>
+    <cs:effectRef idx="0"/>
+    <cs:fontRef idx="minor">
+      <a:schemeClr val="tx1">
+        <a:lumMod val="75000"/>
+        <a:lumOff val="25000"/>
+      </a:schemeClr>
+    </cs:fontRef>
+    <cs:defRPr sz="900" kern="1200"/>
+  </cs:dataLabel>
+  <cs:dataLabelCallout>
+    <cs:lnRef idx="0"/>
+    <cs:fillRef idx="0"/>
+    <cs:effectRef idx="0"/>
+    <cs:fontRef idx="minor">
+      <a:schemeClr val="dk1">
+        <a:lumMod val="65000"/>
+        <a:lumOff val="35000"/>
+      </a:schemeClr>
+    </cs:fontRef>
+    <cs:spPr>
+      <a:solidFill>
+        <a:schemeClr val="lt1"/>
+      </a:solidFill>
+      <a:ln>
+        <a:solidFill>
+          <a:schemeClr val="dk1">
+            <a:lumMod val="25000"/>
+            <a:lumOff val="75000"/>
+          </a:schemeClr>
+        </a:solidFill>
+      </a:ln>
+    </cs:spPr>
+    <cs:defRPr sz="900" kern="1200"/>
+    <cs:bodyPr rot="0" spcFirstLastPara="1" vertOverflow="clip" horzOverflow="clip" vert="horz" wrap="square" lIns="36576" tIns="18288" rIns="36576" bIns="18288" anchor="ctr" anchorCtr="1">
+      <a:spAutoFit/>
+    </cs:bodyPr>
+  </cs:dataLabelCallout>
+  <cs:dataPoint>
+    <cs:lnRef idx="0"/>
+    <cs:fillRef idx="1">
+      <cs:styleClr val="auto"/>
+    </cs:fillRef>
+    <cs:effectRef idx="0"/>
+    <cs:fontRef idx="minor">
+      <a:schemeClr val="tx1"/>
+    </cs:fontRef>
+  </cs:dataPoint>
+  <cs:dataPoint3D>
+    <cs:lnRef idx="0"/>
+    <cs:fillRef idx="1">
+      <cs:styleClr val="auto"/>
+    </cs:fillRef>
+    <cs:effectRef idx="0"/>
+    <cs:fontRef idx="minor">
+      <a:schemeClr val="tx1"/>
+    </cs:fontRef>
+  </cs:dataPoint3D>
+  <cs:dataPointLine>
+    <cs:lnRef idx="0">
+      <cs:styleClr val="auto"/>
+    </cs:lnRef>
+    <cs:fillRef idx="1"/>
+    <cs:effectRef idx="0"/>
+    <cs:fontRef idx="minor">
+      <a:schemeClr val="tx1"/>
+    </cs:fontRef>
+    <cs:spPr>
+      <a:ln w="28575" cap="rnd">
+        <a:solidFill>
+          <a:schemeClr val="phClr"/>
+        </a:solidFill>
+        <a:round/>
+      </a:ln>
+    </cs:spPr>
+  </cs:dataPointLine>
+  <cs:dataPointMarker>
+    <cs:lnRef idx="0">
+      <cs:styleClr val="auto"/>
+    </cs:lnRef>
+    <cs:fillRef idx="1">
+      <cs:styleClr val="auto"/>
+    </cs:fillRef>
+    <cs:effectRef idx="0"/>
+    <cs:fontRef idx="minor">
+      <a:schemeClr val="tx1"/>
+    </cs:fontRef>
+    <cs:spPr>
+      <a:ln w="9525">
+        <a:solidFill>
+          <a:schemeClr val="phClr"/>
+        </a:solidFill>
+      </a:ln>
+    </cs:spPr>
+  </cs:dataPointMarker>
+  <cs:dataPointMarkerLayout symbol="circle" size="5"/>
+  <cs:dataPointWireframe>
+    <cs:lnRef idx="0">
+      <cs:styleClr val="auto"/>
+    </cs:lnRef>
+    <cs:fillRef idx="1"/>
+    <cs:effectRef idx="0"/>
+    <cs:fontRef idx="minor">
+      <a:schemeClr val="tx1"/>
+    </cs:fontRef>
+    <cs:spPr>
+      <a:ln w="9525" cap="rnd">
+        <a:solidFill>
+          <a:schemeClr val="phClr"/>
+        </a:solidFill>
+        <a:round/>
+      </a:ln>
+    </cs:spPr>
+  </cs:dataPointWireframe>
+  <cs:dataTable>
+    <cs:lnRef idx="0"/>
+    <cs:fillRef idx="0"/>
+    <cs:effectRef idx="0"/>
+    <cs:fontRef idx="minor">
+      <a:schemeClr val="tx1">
+        <a:lumMod val="65000"/>
+        <a:lumOff val="35000"/>
+      </a:schemeClr>
+    </cs:fontRef>
+    <cs:spPr>
+      <a:noFill/>
+      <a:ln w="9525" cap="flat" cmpd="sng" algn="ctr">
+        <a:solidFill>
+          <a:schemeClr val="tx1">
+            <a:lumMod val="15000"/>
+            <a:lumOff val="85000"/>
+          </a:schemeClr>
+        </a:solidFill>
+        <a:round/>
+      </a:ln>
+    </cs:spPr>
+    <cs:defRPr sz="900" kern="1200"/>
+  </cs:dataTable>
+  <cs:downBar>
+    <cs:lnRef idx="0"/>
+    <cs:fillRef idx="0"/>
+    <cs:effectRef idx="0"/>
+    <cs:fontRef idx="minor">
+      <a:schemeClr val="dk1"/>
+    </cs:fontRef>
+    <cs:spPr>
+      <a:solidFill>
+        <a:schemeClr val="dk1">
+          <a:lumMod val="65000"/>
+          <a:lumOff val="35000"/>
+        </a:schemeClr>
+      </a:solidFill>
+      <a:ln w="9525">
+        <a:solidFill>
+          <a:schemeClr val="tx1">
+            <a:lumMod val="65000"/>
+            <a:lumOff val="35000"/>
+          </a:schemeClr>
+        </a:solidFill>
+      </a:ln>
+    </cs:spPr>
+  </cs:downBar>
+  <cs:dropLine>
+    <cs:lnRef idx="0"/>
+    <cs:fillRef idx="0"/>
+    <cs:effectRef idx="0"/>
+    <cs:fontRef idx="minor">
+      <a:schemeClr val="tx1"/>
+    </cs:fontRef>
+    <cs:spPr>
+      <a:ln w="9525" cap="flat" cmpd="sng" algn="ctr">
+        <a:solidFill>
+          <a:schemeClr val="tx1">
+            <a:lumMod val="35000"/>
+            <a:lumOff val="65000"/>
+          </a:schemeClr>
+        </a:solidFill>
+        <a:round/>
+      </a:ln>
+    </cs:spPr>
+  </cs:dropLine>
+  <cs:errorBar>
+    <cs:lnRef idx="0"/>
+    <cs:fillRef idx="0"/>
+    <cs:effectRef idx="0"/>
+    <cs:fontRef idx="minor">
+      <a:schemeClr val="tx1"/>
+    </cs:fontRef>
+    <cs:spPr>
+      <a:ln w="9525" cap="flat" cmpd="sng" algn="ctr">
+        <a:solidFill>
+          <a:schemeClr val="tx1">
+            <a:lumMod val="65000"/>
+            <a:lumOff val="35000"/>
+          </a:schemeClr>
+        </a:solidFill>
+        <a:round/>
+      </a:ln>
+    </cs:spPr>
+  </cs:errorBar>
+  <cs:floor>
+    <cs:lnRef idx="0"/>
+    <cs:fillRef idx="0"/>
+    <cs:effectRef idx="0"/>
+    <cs:fontRef idx="minor">
+      <a:schemeClr val="tx1"/>
+    </cs:fontRef>
+    <cs:spPr>
+      <a:noFill/>
+      <a:ln>
+        <a:noFill/>
+      </a:ln>
+    </cs:spPr>
+  </cs:floor>
+  <cs:gridlineMajor>
+    <cs:lnRef idx="0"/>
+    <cs:fillRef idx="0"/>
+    <cs:effectRef idx="0"/>
+    <cs:fontRef idx="minor">
+      <a:schemeClr val="tx1"/>
+    </cs:fontRef>
+    <cs:spPr>
+      <a:ln w="9525" cap="flat" cmpd="sng" algn="ctr">
+        <a:solidFill>
+          <a:schemeClr val="tx1">
+            <a:lumMod val="15000"/>
+            <a:lumOff val="85000"/>
+          </a:schemeClr>
+        </a:solidFill>
+        <a:round/>
+      </a:ln>
+    </cs:spPr>
+  </cs:gridlineMajor>
+  <cs:gridlineMinor>
+    <cs:lnRef idx="0"/>
+    <cs:fillRef idx="0"/>
+    <cs:effectRef idx="0"/>
+    <cs:fontRef idx="minor">
+      <a:schemeClr val="tx1"/>
+    </cs:fontRef>
+    <cs:spPr>
+      <a:ln w="9525" cap="flat" cmpd="sng" algn="ctr">
+        <a:solidFill>
+          <a:schemeClr val="tx1">
+            <a:lumMod val="5000"/>
+            <a:lumOff val="95000"/>
+          </a:schemeClr>
+        </a:solidFill>
+        <a:round/>
+      </a:ln>
+    </cs:spPr>
+  </cs:gridlineMinor>
+  <cs:hiLoLine>
+    <cs:lnRef idx="0"/>
+    <cs:fillRef idx="0"/>
+    <cs:effectRef idx="0"/>
+    <cs:fontRef idx="minor">
+      <a:schemeClr val="tx1"/>
+    </cs:fontRef>
+    <cs:spPr>
+      <a:ln w="9525" cap="flat" cmpd="sng" algn="ctr">
+        <a:solidFill>
+          <a:schemeClr val="tx1">
+            <a:lumMod val="75000"/>
+            <a:lumOff val="25000"/>
+          </a:schemeClr>
+        </a:solidFill>
+        <a:round/>
+      </a:ln>
+    </cs:spPr>
+  </cs:hiLoLine>
+  <cs:leaderLine>
+    <cs:lnRef idx="0"/>
+    <cs:fillRef idx="0"/>
+    <cs:effectRef idx="0"/>
+    <cs:fontRef idx="minor">
+      <a:schemeClr val="tx1"/>
+    </cs:fontRef>
+    <cs:spPr>
+      <a:ln w="9525" cap="flat" cmpd="sng" algn="ctr">
+        <a:solidFill>
+          <a:schemeClr val="tx1">
+            <a:lumMod val="35000"/>
+            <a:lumOff val="65000"/>
+          </a:schemeClr>
+        </a:solidFill>
+        <a:round/>
+      </a:ln>
+    </cs:spPr>
+  </cs:leaderLine>
+  <cs:legend>
+    <cs:lnRef idx="0"/>
+    <cs:fillRef idx="0"/>
+    <cs:effectRef idx="0"/>
+    <cs:fontRef idx="minor">
+      <a:schemeClr val="tx1">
+        <a:lumMod val="65000"/>
+        <a:lumOff val="35000"/>
+      </a:schemeClr>
+    </cs:fontRef>
+    <cs:defRPr sz="900" kern="1200"/>
+  </cs:legend>
+  <cs:plotArea mods="allowNoFillOverride allowNoLineOverride">
+    <cs:lnRef idx="0"/>
+    <cs:fillRef idx="0"/>
+    <cs:effectRef idx="0"/>
+    <cs:fontRef idx="minor">
+      <a:schemeClr val="tx1"/>
+    </cs:fontRef>
+  </cs:plotArea>
+  <cs:plotArea3D mods="allowNoFillOverride allowNoLineOverride">
+    <cs:lnRef idx="0"/>
+    <cs:fillRef idx="0"/>
+    <cs:effectRef idx="0"/>
+    <cs:fontRef idx="minor">
+      <a:schemeClr val="tx1"/>
+    </cs:fontRef>
+  </cs:plotArea3D>
+  <cs:seriesAxis>
+    <cs:lnRef idx="0"/>
+    <cs:fillRef idx="0"/>
+    <cs:effectRef idx="0"/>
+    <cs:fontRef idx="minor">
+      <a:schemeClr val="tx1">
+        <a:lumMod val="65000"/>
+        <a:lumOff val="35000"/>
+      </a:schemeClr>
+    </cs:fontRef>
+    <cs:defRPr sz="900" kern="1200"/>
+  </cs:seriesAxis>
+  <cs:seriesLine>
+    <cs:lnRef idx="0"/>
+    <cs:fillRef idx="0"/>
+    <cs:effectRef idx="0"/>
+    <cs:fontRef idx="minor">
+      <a:schemeClr val="tx1"/>
+    </cs:fontRef>
+    <cs:spPr>
+      <a:ln w="9525" cap="flat" cmpd="sng" algn="ctr">
+        <a:solidFill>
+          <a:schemeClr val="tx1">
+            <a:lumMod val="35000"/>
+            <a:lumOff val="65000"/>
+          </a:schemeClr>
+        </a:solidFill>
+        <a:round/>
+      </a:ln>
+    </cs:spPr>
+  </cs:seriesLine>
+  <cs:title>
+    <cs:lnRef idx="0"/>
+    <cs:fillRef idx="0"/>
+    <cs:effectRef idx="0"/>
+    <cs:fontRef idx="minor">
+      <a:schemeClr val="tx1">
+        <a:lumMod val="65000"/>
+        <a:lumOff val="35000"/>
+      </a:schemeClr>
+    </cs:fontRef>
+    <cs:defRPr sz="1400" b="0" kern="1200" spc="0" baseline="0"/>
+  </cs:title>
+  <cs:trendline>
+    <cs:lnRef idx="0">
+      <cs:styleClr val="auto"/>
+    </cs:lnRef>
+    <cs:fillRef idx="0"/>
+    <cs:effectRef idx="0"/>
+    <cs:fontRef idx="minor">
+      <a:schemeClr val="tx1"/>
+    </cs:fontRef>
+    <cs:spPr>
+      <a:ln w="19050" cap="rnd">
+        <a:solidFill>
+          <a:schemeClr val="phClr"/>
+        </a:solidFill>
+        <a:prstDash val="sysDot"/>
+      </a:ln>
+    </cs:spPr>
+  </cs:trendline>
+  <cs:trendlineLabel>
+    <cs:lnRef idx="0"/>
+    <cs:fillRef idx="0"/>
+    <cs:effectRef idx="0"/>
+    <cs:fontRef idx="minor">
+      <a:schemeClr val="tx1">
+        <a:lumMod val="65000"/>
+        <a:lumOff val="35000"/>
+      </a:schemeClr>
+    </cs:fontRef>
+    <cs:defRPr sz="900" kern="1200"/>
+  </cs:trendlineLabel>
+  <cs:upBar>
+    <cs:lnRef idx="0"/>
+    <cs:fillRef idx="0"/>
+    <cs:effectRef idx="0"/>
+    <cs:fontRef idx="minor">
+      <a:schemeClr val="dk1"/>
+    </cs:fontRef>
+    <cs:spPr>
+      <a:solidFill>
+        <a:schemeClr val="lt1"/>
+      </a:solidFill>
+      <a:ln w="9525">
+        <a:solidFill>
+          <a:schemeClr val="tx1">
+            <a:lumMod val="15000"/>
+            <a:lumOff val="85000"/>
+          </a:schemeClr>
+        </a:solidFill>
+      </a:ln>
+    </cs:spPr>
+  </cs:upBar>
+  <cs:valueAxis>
+    <cs:lnRef idx="0"/>
+    <cs:fillRef idx="0"/>
+    <cs:effectRef idx="0"/>
+    <cs:fontRef idx="minor">
+      <a:schemeClr val="tx1">
+        <a:lumMod val="65000"/>
+        <a:lumOff val="35000"/>
+      </a:schemeClr>
+    </cs:fontRef>
+    <cs:defRPr sz="900" kern="1200"/>
+  </cs:valueAxis>
+  <cs:wall>
+    <cs:lnRef idx="0"/>
+    <cs:fillRef idx="0"/>
+    <cs:effectRef idx="0"/>
+    <cs:fontRef idx="minor">
+      <a:schemeClr val="tx1"/>
+    </cs:fontRef>
+    <cs:spPr>
+      <a:noFill/>
+      <a:ln>
+        <a:noFill/>
+      </a:ln>
+    </cs:spPr>
+  </cs:wall>
+</cs:chartStyle>
 </file>
 
 <file path=word/theme/theme1.xml><?xml version="1.0" encoding="utf-8"?>
@@ -4135,4 +7081,16 @@
     </a:ext>
   </a:extLst>
 </a:theme>
+</file>
+
+<file path=customXml/item1.xml><?xml version="1.0" encoding="utf-8"?>
+<b:Sources xmlns:b="http://schemas.openxmlformats.org/officeDocument/2006/bibliography" xmlns="http://schemas.openxmlformats.org/officeDocument/2006/bibliography" SelectedStyle="\APASixthEditionOfficeOnline.xsl" StyleName="APA" Version="6"/>
+</file>
+
+<file path=customXml/itemProps1.xml><?xml version="1.0" encoding="utf-8"?>
+<ds:datastoreItem xmlns:ds="http://schemas.openxmlformats.org/officeDocument/2006/customXml" ds:itemID="{66228097-5E79-4CFA-8077-0C7B17E2C2F4}">
+  <ds:schemaRefs>
+    <ds:schemaRef ds:uri="http://schemas.openxmlformats.org/officeDocument/2006/bibliography"/>
+  </ds:schemaRefs>
+</ds:datastoreItem>
 </file>
</xml_diff>